<commit_message>
Adicionado imagens de simulação.
</commit_message>
<xml_diff>
--- a/Artigo ED - Análise de perdas em conversor matricial - Fábio Posser.docx
+++ b/Artigo ED - Análise de perdas em conversor matricial - Fábio Posser.docx
@@ -7323,7 +7323,10 @@
       </w:r>
       <w:proofErr w:type="spellEnd"/>
       <w:r>
-        <w:t xml:space="preserve"> modelo TAL</w:t>
+        <w:t xml:space="preserve"> modelo </w:t>
+      </w:r>
+      <w:r>
+        <w:t>60815 com 250mm de comprimento</w:t>
       </w:r>
       <w:r>
         <w:t xml:space="preserve">, </w:t>
@@ -7376,28 +7379,69 @@
           <w:tab w:val="left" w:pos="278"/>
         </w:tabs>
         <w:spacing w:before="0"/>
-        <w:ind w:firstLine="227"/>
         <w:jc w:val="both"/>
       </w:pPr>
     </w:p>
     <w:p>
       <w:pPr>
-        <w:pStyle w:val="Figura"/>
-        <w:keepNext/>
-        <w:tabs>
-          <w:tab w:val="left" w:pos="210"/>
-          <w:tab w:val="left" w:pos="278"/>
-        </w:tabs>
-        <w:spacing w:before="0"/>
-        <w:ind w:firstLine="227"/>
-        <w:jc w:val="both"/>
-      </w:pPr>
-    </w:p>
-    <w:p>
-      <w:pPr>
         <w:pStyle w:val="TableCaption"/>
         <w:keepNext/>
       </w:pPr>
+      <w:r>
+        <w:rPr>
+          <w:noProof/>
+        </w:rPr>
+        <w:drawing>
+          <wp:inline distT="0" distB="0" distL="0" distR="0">
+            <wp:extent cx="1630760" cy="1910686"/>
+            <wp:effectExtent l="0" t="0" r="7620" b="0"/>
+            <wp:docPr id="4" name="Imagem 4"/>
+            <wp:cNvGraphicFramePr>
+              <a:graphicFrameLocks xmlns:a="http://schemas.openxmlformats.org/drawingml/2006/main" noChangeAspect="1"/>
+            </wp:cNvGraphicFramePr>
+            <a:graphic xmlns:a="http://schemas.openxmlformats.org/drawingml/2006/main">
+              <a:graphicData uri="http://schemas.openxmlformats.org/drawingml/2006/picture">
+                <pic:pic xmlns:pic="http://schemas.openxmlformats.org/drawingml/2006/picture">
+                  <pic:nvPicPr>
+                    <pic:cNvPr id="0" name="Picture 2"/>
+                    <pic:cNvPicPr>
+                      <a:picLocks noChangeAspect="1" noChangeArrowheads="1"/>
+                    </pic:cNvPicPr>
+                  </pic:nvPicPr>
+                  <pic:blipFill>
+                    <a:blip r:embed="rId9">
+                      <a:extLst>
+                        <a:ext uri="{28A0092B-C50C-407E-A947-70E740481C1C}">
+                          <a14:useLocalDpi xmlns:a14="http://schemas.microsoft.com/office/drawing/2010/main" val="0"/>
+                        </a:ext>
+                      </a:extLst>
+                    </a:blip>
+                    <a:srcRect/>
+                    <a:stretch>
+                      <a:fillRect/>
+                    </a:stretch>
+                  </pic:blipFill>
+                  <pic:spPr bwMode="auto">
+                    <a:xfrm>
+                      <a:off x="0" y="0"/>
+                      <a:ext cx="1652820" cy="1936533"/>
+                    </a:xfrm>
+                    <a:prstGeom prst="rect">
+                      <a:avLst/>
+                    </a:prstGeom>
+                    <a:noFill/>
+                    <a:ln>
+                      <a:noFill/>
+                    </a:ln>
+                  </pic:spPr>
+                </pic:pic>
+              </a:graphicData>
+            </a:graphic>
+          </wp:inline>
+        </w:drawing>
+      </w:r>
+      <w:bookmarkStart w:id="3" w:name="_GoBack"/>
+      <w:bookmarkEnd w:id="3"/>
     </w:p>
     <w:p>
       <w:pPr>
@@ -7408,7 +7452,7 @@
           <w:color w:val="000000" w:themeColor="text1"/>
         </w:rPr>
       </w:pPr>
-      <w:bookmarkStart w:id="3" w:name="_Ref398404049"/>
+      <w:bookmarkStart w:id="4" w:name="_Ref398404049"/>
       <w:r>
         <w:rPr>
           <w:b w:val="0"/>
@@ -7437,6 +7481,7 @@
         </w:rPr>
         <w:fldChar w:fldCharType="separate"/>
       </w:r>
+      <w:proofErr w:type="gramStart"/>
       <w:r>
         <w:rPr>
           <w:b w:val="0"/>
@@ -7452,8 +7497,7 @@
         </w:rPr>
         <w:fldChar w:fldCharType="end"/>
       </w:r>
-      <w:bookmarkEnd w:id="3"/>
-      <w:proofErr w:type="gramStart"/>
+      <w:bookmarkEnd w:id="4"/>
       <w:r>
         <w:rPr>
           <w:b w:val="0"/>
@@ -7497,16 +7541,8 @@
         <w:jc w:val="both"/>
       </w:pPr>
       <w:r>
-        <w:t xml:space="preserve">A Tabela </w:t>
-      </w:r>
-      <w:r>
-        <w:t>I</w:t>
-      </w:r>
-      <w:r>
-        <w:t>I</w:t>
-      </w:r>
-      <w:r>
-        <w:t xml:space="preserve"> apresenta o resultados do cálculo de perdas </w:t>
+        <w:lastRenderedPageBreak/>
+        <w:t xml:space="preserve">A Tabela II apresenta o resultados do cálculo de perdas </w:t>
       </w:r>
       <w:r>
         <w:t>considerando corrente de saídas de 17A, 24A, 31A e frequências de chaveamento de 10kHz, 20kHz e 30kHz</w:t>
@@ -7536,10 +7572,7 @@
         <w:t>T</w:t>
       </w:r>
       <w:r>
-        <w:t xml:space="preserve">ABELA </w:t>
-      </w:r>
-      <w:r>
-        <w:t>I</w:t>
+        <w:t>ABELA I</w:t>
       </w:r>
       <w:r>
         <w:t>I</w:t>
@@ -7727,6 +7760,9 @@
               <w:pStyle w:val="TableBodyText"/>
               <w:jc w:val="center"/>
             </w:pPr>
+            <w:r>
+              <w:t>209,32</w:t>
+            </w:r>
           </w:p>
         </w:tc>
         <w:tc>
@@ -7743,6 +7779,9 @@
               <w:pStyle w:val="TableBodyText"/>
               <w:jc w:val="center"/>
             </w:pPr>
+            <w:r>
+              <w:t>312</w:t>
+            </w:r>
           </w:p>
         </w:tc>
         <w:tc>
@@ -7760,6 +7799,9 @@
               <w:pStyle w:val="TableBodyText"/>
               <w:jc w:val="center"/>
             </w:pPr>
+            <w:r>
+              <w:t>414,68</w:t>
+            </w:r>
           </w:p>
         </w:tc>
         <w:tc>
@@ -7818,6 +7860,9 @@
               <w:pStyle w:val="TableBodyText"/>
               <w:jc w:val="center"/>
             </w:pPr>
+            <w:r>
+              <w:t>316,49</w:t>
+            </w:r>
           </w:p>
         </w:tc>
         <w:tc>
@@ -7834,6 +7879,9 @@
               <w:pStyle w:val="TableBodyText"/>
               <w:jc w:val="center"/>
             </w:pPr>
+            <w:r>
+              <w:t>461,44</w:t>
+            </w:r>
           </w:p>
         </w:tc>
         <w:tc>
@@ -7851,6 +7899,9 @@
               <w:pStyle w:val="TableBodyText"/>
               <w:jc w:val="center"/>
             </w:pPr>
+            <w:r>
+              <w:t>606,4</w:t>
+            </w:r>
           </w:p>
         </w:tc>
         <w:tc>
@@ -7909,6 +7960,9 @@
               <w:pStyle w:val="TableBodyText"/>
               <w:jc w:val="center"/>
             </w:pPr>
+            <w:r>
+              <w:t>426,06</w:t>
+            </w:r>
           </w:p>
         </w:tc>
         <w:tc>
@@ -7925,6 +7979,9 @@
               <w:pStyle w:val="TableBodyText"/>
               <w:jc w:val="center"/>
             </w:pPr>
+            <w:r>
+              <w:t>613,29</w:t>
+            </w:r>
           </w:p>
         </w:tc>
         <w:tc>
@@ -7942,6 +7999,9 @@
               <w:pStyle w:val="TableBodyText"/>
               <w:jc w:val="center"/>
             </w:pPr>
+            <w:r>
+              <w:t>800,53</w:t>
+            </w:r>
           </w:p>
         </w:tc>
         <w:tc>
@@ -7988,19 +8048,7 @@
         <w:jc w:val="both"/>
       </w:pPr>
       <w:r>
-        <w:t>Considerando a resistência térmica do módulo de XX °C/W e da pasta térmica de XX °C/W, foram realizados os cálculos da temperatura de junção do semicondutor, utilizando os três dissipadores propostos. A</w:t>
-      </w:r>
-      <w:r>
-        <w:t xml:space="preserve"> Tabela </w:t>
-      </w:r>
-      <w:r>
-        <w:t>I</w:t>
-      </w:r>
-      <w:r>
-        <w:t xml:space="preserve">II apresenta o resultados </w:t>
-      </w:r>
-      <w:r>
-        <w:t>da simulação para as condições propostas.</w:t>
+        <w:t>Considerando a resistência térmica do módulo de XX °C/W e da pasta térmica de XX °C/W, foram realizados os cálculos da temperatura de junção do semicondutor, utilizando os três dissipadores propostos. A Tabela III apresenta o resultados da simulação para as condições propostas.</w:t>
       </w:r>
     </w:p>
     <w:p>
@@ -8024,10 +8072,7 @@
         <w:t>T</w:t>
       </w:r>
       <w:r>
-        <w:t xml:space="preserve">ABELA </w:t>
-      </w:r>
-      <w:r>
-        <w:t>II</w:t>
+        <w:t>ABELA II</w:t>
       </w:r>
       <w:r>
         <w:t>I</w:t>
@@ -8094,7 +8139,13 @@
               <w:rPr>
                 <w:b/>
               </w:rPr>
-              <w:t xml:space="preserve"> Modelo TAL</w:t>
+              <w:t xml:space="preserve"> Modelo </w:t>
+            </w:r>
+            <w:r>
+              <w:rPr>
+                <w:b/>
+              </w:rPr>
+              <w:t>60815</w:t>
             </w:r>
           </w:p>
         </w:tc>
@@ -9685,7 +9736,6 @@
         </w:rPr>
         <w:fldChar w:fldCharType="separate"/>
       </w:r>
-      <w:proofErr w:type="gramStart"/>
       <w:r>
         <w:rPr>
           <w:b w:val="0"/>
@@ -9701,6 +9751,7 @@
         </w:rPr>
         <w:fldChar w:fldCharType="end"/>
       </w:r>
+      <w:proofErr w:type="gramStart"/>
       <w:r>
         <w:rPr>
           <w:b w:val="0"/>
@@ -9785,7 +9836,6 @@
         </w:rPr>
         <w:fldChar w:fldCharType="separate"/>
       </w:r>
-      <w:proofErr w:type="gramStart"/>
       <w:r>
         <w:rPr>
           <w:b w:val="0"/>
@@ -9801,6 +9851,7 @@
         </w:rPr>
         <w:fldChar w:fldCharType="end"/>
       </w:r>
+      <w:proofErr w:type="gramStart"/>
       <w:r>
         <w:rPr>
           <w:b w:val="0"/>
@@ -9840,14 +9891,7 @@
           <w:b w:val="0"/>
           <w:color w:val="000000" w:themeColor="text1"/>
         </w:rPr>
-        <w:t>®</w:t>
-      </w:r>
-      <w:r>
-        <w:rPr>
-          <w:b w:val="0"/>
-          <w:color w:val="000000" w:themeColor="text1"/>
-        </w:rPr>
-        <w:t>.</w:t>
+        <w:t>®.</w:t>
       </w:r>
     </w:p>
     <w:p>
@@ -9895,7 +9939,6 @@
         </w:rPr>
         <w:fldChar w:fldCharType="separate"/>
       </w:r>
-      <w:proofErr w:type="gramStart"/>
       <w:r>
         <w:rPr>
           <w:b w:val="0"/>
@@ -9911,6 +9954,7 @@
         </w:rPr>
         <w:fldChar w:fldCharType="end"/>
       </w:r>
+      <w:proofErr w:type="gramStart"/>
       <w:r>
         <w:rPr>
           <w:b w:val="0"/>
@@ -9931,14 +9975,7 @@
           <w:b w:val="0"/>
           <w:color w:val="000000" w:themeColor="text1"/>
         </w:rPr>
-        <w:t xml:space="preserve"> térmica da simulação utiliza</w:t>
-      </w:r>
-      <w:r>
-        <w:rPr>
-          <w:b w:val="0"/>
-          <w:color w:val="000000" w:themeColor="text1"/>
-        </w:rPr>
-        <w:t xml:space="preserve">ndo dissipador </w:t>
+        <w:t xml:space="preserve"> térmica da simulação utilizando dissipador </w:t>
       </w:r>
       <w:proofErr w:type="spellStart"/>
       <w:r>
@@ -10099,7 +10136,11 @@
         <w:t xml:space="preserve">Este artigo apresentou uma breve revisão sobre </w:t>
       </w:r>
       <w:r>
-        <w:t>perdas em semicondutores, em especial no conversor matricial direto, abordando de forma analítica o cálculo de perdas para este conversor.</w:t>
+        <w:t xml:space="preserve">perdas em semicondutores, em especial no conversor matricial direto, </w:t>
+      </w:r>
+      <w:r>
+        <w:lastRenderedPageBreak/>
+        <w:t>abordando de forma analítica o cálculo de perdas para este conversor.</w:t>
       </w:r>
     </w:p>
     <w:p>
@@ -10153,7 +10194,6 @@
         <w:spacing w:before="0"/>
       </w:pPr>
       <w:r>
-        <w:lastRenderedPageBreak/>
         <w:t>R</w:t>
       </w:r>
       <w:r>
@@ -10168,7 +10208,7 @@
           <w:lang w:val="en-US"/>
         </w:rPr>
       </w:pPr>
-      <w:bookmarkStart w:id="4" w:name="_Ref398400430"/>
+      <w:bookmarkStart w:id="5" w:name="_Ref398400430"/>
       <w:r>
         <w:rPr>
           <w:lang w:val="en-US"/>
@@ -10212,7 +10252,7 @@
       <w:r>
         <w:t>.</w:t>
       </w:r>
-      <w:bookmarkEnd w:id="4"/>
+      <w:bookmarkEnd w:id="5"/>
       <w:r>
         <w:t xml:space="preserve"> </w:t>
       </w:r>
@@ -10228,8 +10268,6 @@
       <w:r>
         <w:t>Referência do Fourstep</w:t>
       </w:r>
-      <w:bookmarkStart w:id="5" w:name="_GoBack"/>
-      <w:bookmarkEnd w:id="5"/>
     </w:p>
     <w:sectPr>
       <w:type w:val="continuous"/>
@@ -12902,7 +12940,7 @@
 </file>
 
 <file path=customXml/itemProps1.xml><?xml version="1.0" encoding="utf-8"?>
-<ds:datastoreItem xmlns:ds="http://schemas.openxmlformats.org/officeDocument/2006/customXml" ds:itemID="{8E5C2DFA-48C0-44C7-BF85-5C768BB05412}">
+<ds:datastoreItem xmlns:ds="http://schemas.openxmlformats.org/officeDocument/2006/customXml" ds:itemID="{F8719EC7-685F-4D75-9327-BA058CFF8685}">
   <ds:schemaRefs>
     <ds:schemaRef ds:uri="http://schemas.openxmlformats.org/officeDocument/2006/bibliography"/>
   </ds:schemaRefs>

</xml_diff>

<commit_message>
Adicionado revisão do Odiglei referente a primeira pagina.
</commit_message>
<xml_diff>
--- a/Artigo ED - Análise de perdas em conversor matricial - Fábio Posser.docx
+++ b/Artigo ED - Análise de perdas em conversor matricial - Fábio Posser.docx
@@ -102,25 +102,13 @@
         <w:t xml:space="preserve"> Uma breve análise sobre </w:t>
       </w:r>
       <w:r>
-        <w:t xml:space="preserve">perdas em semicondutores será apresentada, após, o equacionamento proposto em </w:t>
-      </w:r>
-      <w:r>
-        <w:fldChar w:fldCharType="begin"/>
-      </w:r>
-      <w:r>
-        <w:instrText xml:space="preserve"> REF _Ref398400430 \r \h </w:instrText>
-      </w:r>
-      <w:r>
-        <w:fldChar w:fldCharType="separate"/>
-      </w:r>
-      <w:r>
-        <w:t>[1]</w:t>
-      </w:r>
-      <w:r>
-        <w:fldChar w:fldCharType="end"/>
-      </w:r>
-      <w:r>
-        <w:t xml:space="preserve"> e o estudo de caso de um</w:t>
+        <w:t>perdas em semicondutores será apresentada</w:t>
+      </w:r>
+      <w:r>
+        <w:t xml:space="preserve"> </w:t>
+      </w:r>
+      <w:r>
+        <w:t>e o estudo de caso de um</w:t>
       </w:r>
       <w:r>
         <w:t xml:space="preserve"> conversor </w:t>
@@ -273,7 +261,13 @@
         <w:fldChar w:fldCharType="end"/>
       </w:r>
       <w:r>
-        <w:t xml:space="preserve"> apresenta a estrutura básica do conversor.</w:t>
+        <w:t xml:space="preserve"> apresenta a estrutura básica do conversor</w:t>
+      </w:r>
+      <w:r>
+        <w:t>. O conversor foi divido em 3 módulos simétricos, conectados as fases de entrada e a uma fase de saída, identificados por SPTT1, SPTT2 e SPTT3 para facilitar a análise</w:t>
+      </w:r>
+      <w:r>
+        <w:t>.</w:t>
       </w:r>
     </w:p>
     <w:p>
@@ -281,7 +275,19 @@
         <w:pStyle w:val="TextBody"/>
       </w:pPr>
       <w:r>
-        <w:t>Desde o surgimento das pesquisas sobre conversores matriciais, vários pontos foram abordados, como modulação, topologias, diferentes comutações, porém um dos pontos principais no desenvolvimento de um conversor</w:t>
+        <w:t>Desde o surgimento das pesquisas sobre conversores matriciais vários pontos foram abordados como modulação, topologias, diferentes comutações</w:t>
+      </w:r>
+      <w:r>
+        <w:t>.</w:t>
+      </w:r>
+      <w:r>
+        <w:t xml:space="preserve"> </w:t>
+      </w:r>
+      <w:r>
+        <w:t>P</w:t>
+      </w:r>
+      <w:r>
+        <w:t>orém um dos pontos principais no desenvolvimento de um conversor</w:t>
       </w:r>
       <w:r>
         <w:t xml:space="preserve"> estático</w:t>
@@ -337,13 +343,31 @@
         <w:t>para o cálculo de perdas</w:t>
       </w:r>
       <w:r>
-        <w:t xml:space="preserve"> em conversor matricial direto, e </w:t>
-      </w:r>
-      <w:r>
-        <w:t xml:space="preserve">o estudo de caso de um conversor matricial direto, com </w:t>
-      </w:r>
-      <w:r>
-        <w:t>simulações térmicas para determinar o dimensional do dissipador a ser utilizado.</w:t>
+        <w:t xml:space="preserve"> em conversor matricial direto</w:t>
+      </w:r>
+      <w:r>
+        <w:t>.</w:t>
+      </w:r>
+      <w:r>
+        <w:t xml:space="preserve"> </w:t>
+      </w:r>
+      <w:r>
+        <w:t>Também será apresentando</w:t>
+      </w:r>
+      <w:r>
+        <w:t xml:space="preserve"> </w:t>
+      </w:r>
+      <w:r>
+        <w:t xml:space="preserve">o estudo de caso de um conversor matricial direto com </w:t>
+      </w:r>
+      <w:r>
+        <w:t xml:space="preserve">simulações térmicas para o </w:t>
+      </w:r>
+      <w:r>
+        <w:t>dimensionamento</w:t>
+      </w:r>
+      <w:r>
+        <w:t xml:space="preserve"> do dissipador a ser utilizado.</w:t>
       </w:r>
     </w:p>
     <w:p>
@@ -357,8 +381,8 @@
         </w:rPr>
         <w:drawing>
           <wp:inline distT="0" distB="0" distL="0" distR="0" wp14:anchorId="2235C050" wp14:editId="031F733D">
-            <wp:extent cx="2924175" cy="2992344"/>
-            <wp:effectExtent l="0" t="0" r="0" b="0"/>
+            <wp:extent cx="2730747" cy="2794406"/>
+            <wp:effectExtent l="0" t="0" r="0" b="6350"/>
             <wp:docPr id="3" name="Imagem 3"/>
             <wp:cNvGraphicFramePr>
               <a:graphicFrameLocks xmlns:a="http://schemas.openxmlformats.org/drawingml/2006/main" noChangeAspect="1"/>
@@ -379,7 +403,7 @@
                   <pic:spPr>
                     <a:xfrm>
                       <a:off x="0" y="0"/>
-                      <a:ext cx="2934709" cy="3003124"/>
+                      <a:ext cx="2743843" cy="2807807"/>
                     </a:xfrm>
                     <a:prstGeom prst="rect">
                       <a:avLst/>
@@ -483,7 +507,13 @@
         <w:t>por</w:t>
       </w:r>
       <w:r>
-        <w:t xml:space="preserve"> 3 estados</w:t>
+        <w:t xml:space="preserve"> </w:t>
+      </w:r>
+      <w:r>
+        <w:t>três</w:t>
+      </w:r>
+      <w:r>
+        <w:t xml:space="preserve"> estados</w:t>
       </w:r>
       <w:r>
         <w:t xml:space="preserve"> básicos:</w:t>
@@ -525,7 +555,81 @@
         <w:t xml:space="preserve">a perda em condução através da </w:t>
       </w:r>
       <w:r>
-        <w:t xml:space="preserve">queda de tensão no IGBT e no diodo em função da corrente: </w:t>
+        <w:t>queda de tensão no IGBT</w:t>
+      </w:r>
+      <w:r>
+        <w:t xml:space="preserve">, </w:t>
+      </w:r>
+      <m:oMath>
+        <m:sSub>
+          <m:sSubPr>
+            <m:ctrlPr>
+              <w:rPr>
+                <w:rFonts w:ascii="Cambria Math" w:hAnsi="Cambria Math"/>
+                <w:i/>
+              </w:rPr>
+            </m:ctrlPr>
+          </m:sSubPr>
+          <m:e>
+            <m:r>
+              <w:rPr>
+                <w:rFonts w:ascii="Cambria Math" w:hAnsi="Cambria Math"/>
+              </w:rPr>
+              <m:t>V</m:t>
+            </m:r>
+          </m:e>
+          <m:sub>
+            <m:r>
+              <w:rPr>
+                <w:rFonts w:ascii="Cambria Math" w:hAnsi="Cambria Math"/>
+              </w:rPr>
+              <m:t>CE</m:t>
+            </m:r>
+          </m:sub>
+        </m:sSub>
+      </m:oMath>
+      <w:r>
+        <w:t>,</w:t>
+      </w:r>
+      <w:r>
+        <w:t xml:space="preserve"> e no diodo</w:t>
+      </w:r>
+      <w:r>
+        <w:t xml:space="preserve">, </w:t>
+      </w:r>
+      <m:oMath>
+        <m:sSub>
+          <m:sSubPr>
+            <m:ctrlPr>
+              <w:rPr>
+                <w:rFonts w:ascii="Cambria Math" w:hAnsi="Cambria Math"/>
+                <w:i/>
+              </w:rPr>
+            </m:ctrlPr>
+          </m:sSubPr>
+          <m:e>
+            <m:r>
+              <w:rPr>
+                <w:rFonts w:ascii="Cambria Math" w:hAnsi="Cambria Math"/>
+              </w:rPr>
+              <m:t>V</m:t>
+            </m:r>
+          </m:e>
+          <m:sub>
+            <m:r>
+              <w:rPr>
+                <w:rFonts w:ascii="Cambria Math" w:hAnsi="Cambria Math"/>
+              </w:rPr>
+              <m:t>F</m:t>
+            </m:r>
+          </m:sub>
+        </m:sSub>
+      </m:oMath>
+      <w:r>
+        <w:t>,</w:t>
+      </w:r>
+      <w:r>
+        <w:t xml:space="preserve"> em função da corrente: </w:t>
       </w:r>
     </w:p>
     <w:p>
@@ -1206,7 +1310,25 @@
         <w:t>As perdas de comutação est</w:t>
       </w:r>
       <w:r>
-        <w:t>ão associadas a energia necessária para entrar em condução e sair de condução, normalmente sendo proporcional a tensão de bloqueio no semicondutor e a corrente instantânea.</w:t>
+        <w:t>ão associadas a energia necessária para</w:t>
+      </w:r>
+      <w:r>
+        <w:t xml:space="preserve"> a chave</w:t>
+      </w:r>
+      <w:r>
+        <w:t xml:space="preserve"> entrar em condução e sair de condução</w:t>
+      </w:r>
+      <w:r>
+        <w:t xml:space="preserve"> e são</w:t>
+      </w:r>
+      <w:r>
+        <w:t xml:space="preserve"> proporciona</w:t>
+      </w:r>
+      <w:r>
+        <w:t>is</w:t>
+      </w:r>
+      <w:r>
+        <w:t xml:space="preserve"> a tensão de bloqueio no semicondutor e a corrente instantânea.</w:t>
       </w:r>
       <w:r>
         <w:t xml:space="preserve"> </w:t>
@@ -1465,15 +1587,13 @@
       <w:r>
         <w:t xml:space="preserve"> – É a energia de comutação necessári</w:t>
       </w:r>
+      <w:proofErr w:type="spellStart"/>
       <w:r>
         <w:t>a</w:t>
       </w:r>
-      <w:r>
-        <w:t xml:space="preserve"> ao semicondutor quando imposto sobre uma tensão de </w:t>
-      </w:r>
-      <w:proofErr w:type="gramStart"/>
-      <w:r>
-        <w:t xml:space="preserve">bloqueio </w:t>
+      <w:proofErr w:type="spellEnd"/>
+      <w:r>
+        <w:t xml:space="preserve"> ao semicondutor quando imposto sobre uma tensão de bloqueio </w:t>
       </w:r>
       <m:oMath>
         <m:sSub>
@@ -1504,11 +1624,7 @@
         </m:sSub>
       </m:oMath>
       <w:r>
-        <w:t xml:space="preserve"> e</w:t>
-      </w:r>
-      <w:proofErr w:type="gramEnd"/>
-      <w:r>
-        <w:t xml:space="preserve"> corrente instantânea </w:t>
+        <w:t xml:space="preserve"> e corrente instantânea </w:t>
       </w:r>
       <m:oMath>
         <m:sSub>
@@ -1554,8 +1670,30 @@
         <w:ind w:firstLine="227"/>
         <w:jc w:val="both"/>
       </w:pPr>
-      <w:r>
-        <w:t>Normalmente as perdas no estado de bloqueio são desprezadas devido ao valor quando comparada a perdas de condução ou comutação, por isto não serão abordadas nesta análise.</w:t>
+      <m:oMath>
+        <m:r>
+          <w:rPr>
+            <w:rFonts w:ascii="Cambria Math" w:hAnsi="Cambria Math"/>
+          </w:rPr>
+          <m:t>v</m:t>
+        </m:r>
+      </m:oMath>
+      <w:r>
+        <w:t xml:space="preserve"> e </w:t>
+      </w:r>
+      <m:oMath>
+        <m:r>
+          <w:rPr>
+            <w:rFonts w:ascii="Cambria Math" w:hAnsi="Cambria Math"/>
+          </w:rPr>
+          <m:t>i</m:t>
+        </m:r>
+      </m:oMath>
+      <w:r>
+        <w:t xml:space="preserve"> – </w:t>
+      </w:r>
+      <w:r>
+        <w:t>São a tensão e corrente durante a comutação.</w:t>
       </w:r>
     </w:p>
     <w:p>
@@ -1573,15 +1711,6 @@
     </w:p>
     <w:p>
       <w:pPr>
-        <w:pStyle w:val="Ttulo1"/>
-        <w:spacing w:before="0"/>
-      </w:pPr>
-      <w:r>
-        <w:t>Perdas no conversor matricial direto</w:t>
-      </w:r>
-    </w:p>
-    <w:p>
-      <w:pPr>
         <w:pStyle w:val="Figura"/>
         <w:keepNext/>
         <w:tabs>
@@ -1593,7 +1722,71 @@
         <w:jc w:val="both"/>
       </w:pPr>
       <w:r>
-        <w:t>Podemos equacionar a tensão de entrada e corrente de saída do conversor matricial direto como:</w:t>
+        <w:t>A</w:t>
+      </w:r>
+      <w:r>
+        <w:t xml:space="preserve"> perda no estado de bloqueio </w:t>
+      </w:r>
+      <w:r>
+        <w:t>pode ser</w:t>
+      </w:r>
+      <w:r>
+        <w:t xml:space="preserve"> desprezada quando comparada a</w:t>
+      </w:r>
+      <w:r>
+        <w:t>s</w:t>
+      </w:r>
+      <w:r>
+        <w:t xml:space="preserve"> perdas de condução ou comutação, por isto não serão abordadas nesta análise.</w:t>
+      </w:r>
+    </w:p>
+    <w:p>
+      <w:pPr>
+        <w:pStyle w:val="Figura"/>
+        <w:keepNext/>
+        <w:tabs>
+          <w:tab w:val="left" w:pos="210"/>
+          <w:tab w:val="left" w:pos="278"/>
+        </w:tabs>
+        <w:spacing w:before="0"/>
+        <w:ind w:firstLine="227"/>
+        <w:jc w:val="both"/>
+      </w:pPr>
+      <w:bookmarkStart w:id="1" w:name="_GoBack"/>
+      <w:bookmarkEnd w:id="1"/>
+    </w:p>
+    <w:p>
+      <w:pPr>
+        <w:pStyle w:val="Ttulo1"/>
+        <w:spacing w:before="0"/>
+      </w:pPr>
+      <w:r>
+        <w:t>Perdas no conversor matricial direto</w:t>
+      </w:r>
+    </w:p>
+    <w:p>
+      <w:pPr>
+        <w:pStyle w:val="Figura"/>
+        <w:keepNext/>
+        <w:tabs>
+          <w:tab w:val="left" w:pos="210"/>
+          <w:tab w:val="left" w:pos="278"/>
+        </w:tabs>
+        <w:spacing w:before="0"/>
+        <w:ind w:firstLine="227"/>
+        <w:jc w:val="both"/>
+      </w:pPr>
+      <w:r>
+        <w:t>A</w:t>
+      </w:r>
+      <w:r>
+        <w:t xml:space="preserve"> tensão de entrada e corrente de saída do conversor matricial direto</w:t>
+      </w:r>
+      <w:r>
+        <w:t xml:space="preserve"> pode ser equacionada</w:t>
+      </w:r>
+      <w:r>
+        <w:t xml:space="preserve"> como:</w:t>
       </w:r>
       <w:r>
         <w:t xml:space="preserve"> </w:t>
@@ -2263,14 +2456,14 @@
         <w:fldChar w:fldCharType="end"/>
       </w:r>
       <w:r>
-        <w:t>, podemos concluir que a corrente de saída estará sempre fluindo através de 1 IGBT e 1 diodo de cada célula do conversor</w:t>
-      </w:r>
-      <w:r>
-        <w:t xml:space="preserve">, visto que não podemos colocar a fonte </w:t>
+        <w:t xml:space="preserve">, podemos concluir que a corrente de saída estará sempre fluindo através de 1 IGBT e 1 diodo de cada </w:t>
       </w:r>
       <w:r>
         <w:lastRenderedPageBreak/>
-        <w:t>de tensão da entrada em curto-circuito ou abrir a fonte de corrente da saída</w:t>
+        <w:t>célula do conversor</w:t>
+      </w:r>
+      <w:r>
+        <w:t>, visto que não podemos colocar a fonte de tensão da entrada em curto-circuito ou abrir a fonte de corrente da saída</w:t>
       </w:r>
       <w:r>
         <w:t xml:space="preserve">. </w:t>
@@ -3824,7 +4017,7 @@
           <w:color w:val="000000" w:themeColor="text1"/>
         </w:rPr>
       </w:pPr>
-      <w:bookmarkStart w:id="1" w:name="_Ref398402021"/>
+      <w:bookmarkStart w:id="2" w:name="_Ref398402021"/>
       <w:r>
         <w:rPr>
           <w:b w:val="0"/>
@@ -3868,7 +4061,7 @@
         </w:rPr>
         <w:fldChar w:fldCharType="end"/>
       </w:r>
-      <w:bookmarkEnd w:id="1"/>
+      <w:bookmarkEnd w:id="2"/>
       <w:r>
         <w:rPr>
           <w:b w:val="0"/>
@@ -3948,7 +4141,7 @@
           <w:color w:val="000000" w:themeColor="text1"/>
         </w:rPr>
       </w:pPr>
-      <w:bookmarkStart w:id="2" w:name="_Ref398402883"/>
+      <w:bookmarkStart w:id="3" w:name="_Ref398402883"/>
       <w:r>
         <w:rPr>
           <w:b w:val="0"/>
@@ -3992,7 +4185,7 @@
         </w:rPr>
         <w:fldChar w:fldCharType="end"/>
       </w:r>
-      <w:bookmarkEnd w:id="2"/>
+      <w:bookmarkEnd w:id="3"/>
       <w:r>
         <w:rPr>
           <w:b w:val="0"/>
@@ -7440,8 +7633,6 @@
           </wp:inline>
         </w:drawing>
       </w:r>
-      <w:bookmarkStart w:id="3" w:name="_GoBack"/>
-      <w:bookmarkEnd w:id="3"/>
     </w:p>
     <w:p>
       <w:pPr>
@@ -9736,6 +9927,7 @@
         </w:rPr>
         <w:fldChar w:fldCharType="separate"/>
       </w:r>
+      <w:proofErr w:type="gramStart"/>
       <w:r>
         <w:rPr>
           <w:b w:val="0"/>
@@ -9751,7 +9943,6 @@
         </w:rPr>
         <w:fldChar w:fldCharType="end"/>
       </w:r>
-      <w:proofErr w:type="gramStart"/>
       <w:r>
         <w:rPr>
           <w:b w:val="0"/>
@@ -9836,6 +10027,7 @@
         </w:rPr>
         <w:fldChar w:fldCharType="separate"/>
       </w:r>
+      <w:proofErr w:type="gramStart"/>
       <w:r>
         <w:rPr>
           <w:b w:val="0"/>
@@ -9851,7 +10043,6 @@
         </w:rPr>
         <w:fldChar w:fldCharType="end"/>
       </w:r>
-      <w:proofErr w:type="gramStart"/>
       <w:r>
         <w:rPr>
           <w:b w:val="0"/>
@@ -9939,6 +10130,7 @@
         </w:rPr>
         <w:fldChar w:fldCharType="separate"/>
       </w:r>
+      <w:proofErr w:type="gramStart"/>
       <w:r>
         <w:rPr>
           <w:b w:val="0"/>
@@ -9954,7 +10146,6 @@
         </w:rPr>
         <w:fldChar w:fldCharType="end"/>
       </w:r>
-      <w:proofErr w:type="gramStart"/>
       <w:r>
         <w:rPr>
           <w:b w:val="0"/>
@@ -12647,6 +12838,16 @@
       <w:szCs w:val="18"/>
     </w:rPr>
   </w:style>
+  <w:style w:type="character" w:styleId="TextodoEspaoReservado">
+    <w:name w:val="Placeholder Text"/>
+    <w:basedOn w:val="Fontepargpadro"/>
+    <w:uiPriority w:val="99"/>
+    <w:semiHidden/>
+    <w:rsid w:val="003C325E"/>
+    <w:rPr>
+      <w:color w:val="808080"/>
+    </w:rPr>
+  </w:style>
 </w:styles>
 </file>
 
@@ -12940,7 +13141,7 @@
 </file>
 
 <file path=customXml/itemProps1.xml><?xml version="1.0" encoding="utf-8"?>
-<ds:datastoreItem xmlns:ds="http://schemas.openxmlformats.org/officeDocument/2006/customXml" ds:itemID="{F8719EC7-685F-4D75-9327-BA058CFF8685}">
+<ds:datastoreItem xmlns:ds="http://schemas.openxmlformats.org/officeDocument/2006/customXml" ds:itemID="{D62D3025-467E-47D9-82F5-34161C3C4C1A}">
   <ds:schemaRefs>
     <ds:schemaRef ds:uri="http://schemas.openxmlformats.org/officeDocument/2006/bibliography"/>
   </ds:schemaRefs>

</xml_diff>

<commit_message>
Adicionado imagens ao artigo e simulação na pasta de imagens.
</commit_message>
<xml_diff>
--- a/Artigo ED - Análise de perdas em conversor matricial - Fábio Posser.docx
+++ b/Artigo ED - Análise de perdas em conversor matricial - Fábio Posser.docx
@@ -93,7 +93,10 @@
         <w:t xml:space="preserve">Este artigo apresenta </w:t>
       </w:r>
       <w:r>
-        <w:t>o estudo de caso do cálculo de perdas em um conversor matricial convencional (configuração direta), com o objetivo de realizar o dimensionamento adequado do dissipador do conversor afim de obter o menor volume</w:t>
+        <w:t xml:space="preserve">o estudo de caso do cálculo de perdas em um conversor matricial convencional (configuração direta), com o objetivo de realizar o dimensionamento adequado do dissipador do conversor afim de obter </w:t>
+      </w:r>
+      <w:r>
+        <w:t>a temperatura de junção do semicondutor abaixo do valor máximo de operação em regime</w:t>
       </w:r>
       <w:r>
         <w:t>.</w:t>
@@ -305,74 +308,6 @@
     <w:p>
       <w:pPr>
         <w:pStyle w:val="TextBody"/>
-      </w:pPr>
-      <w:r>
-        <w:t>Desta maneira, este trabalho</w:t>
-      </w:r>
-      <w:r>
-        <w:t xml:space="preserve"> tem como objetivo apresentar uma </w:t>
-      </w:r>
-      <w:r>
-        <w:t xml:space="preserve">revisão da </w:t>
-      </w:r>
-      <w:r>
-        <w:t xml:space="preserve">proposta </w:t>
-      </w:r>
-      <w:r>
-        <w:t xml:space="preserve">apresentada em </w:t>
-      </w:r>
-      <w:r>
-        <w:fldChar w:fldCharType="begin"/>
-      </w:r>
-      <w:r>
-        <w:instrText xml:space="preserve"> REF _Ref398400430 \r \h </w:instrText>
-      </w:r>
-      <w:r>
-        <w:fldChar w:fldCharType="separate"/>
-      </w:r>
-      <w:r>
-        <w:t>[1]</w:t>
-      </w:r>
-      <w:r>
-        <w:fldChar w:fldCharType="end"/>
-      </w:r>
-      <w:r>
-        <w:t xml:space="preserve"> </w:t>
-      </w:r>
-      <w:r>
-        <w:t>para o cálculo de perdas</w:t>
-      </w:r>
-      <w:r>
-        <w:t xml:space="preserve"> em conversor matricial direto</w:t>
-      </w:r>
-      <w:r>
-        <w:t>.</w:t>
-      </w:r>
-      <w:r>
-        <w:t xml:space="preserve"> </w:t>
-      </w:r>
-      <w:r>
-        <w:t>Também será apresentando</w:t>
-      </w:r>
-      <w:r>
-        <w:t xml:space="preserve"> </w:t>
-      </w:r>
-      <w:r>
-        <w:t xml:space="preserve">o estudo de caso de um conversor matricial direto com </w:t>
-      </w:r>
-      <w:r>
-        <w:t xml:space="preserve">simulações térmicas para o </w:t>
-      </w:r>
-      <w:r>
-        <w:t>dimensionamento</w:t>
-      </w:r>
-      <w:r>
-        <w:t xml:space="preserve"> do dissipador a ser utilizado.</w:t>
-      </w:r>
-    </w:p>
-    <w:p>
-      <w:pPr>
-        <w:pStyle w:val="TextBody"/>
         <w:keepNext/>
       </w:pPr>
       <w:r>
@@ -381,8 +316,8 @@
         </w:rPr>
         <w:drawing>
           <wp:inline distT="0" distB="0" distL="0" distR="0" wp14:anchorId="2235C050" wp14:editId="031F733D">
-            <wp:extent cx="2730747" cy="2794406"/>
-            <wp:effectExtent l="0" t="0" r="0" b="6350"/>
+            <wp:extent cx="2980948" cy="3050439"/>
+            <wp:effectExtent l="0" t="0" r="0" b="0"/>
             <wp:docPr id="3" name="Imagem 3"/>
             <wp:cNvGraphicFramePr>
               <a:graphicFrameLocks xmlns:a="http://schemas.openxmlformats.org/drawingml/2006/main" noChangeAspect="1"/>
@@ -403,7 +338,7 @@
                   <pic:spPr>
                     <a:xfrm>
                       <a:off x="0" y="0"/>
-                      <a:ext cx="2743843" cy="2807807"/>
+                      <a:ext cx="3019239" cy="3089623"/>
                     </a:xfrm>
                     <a:prstGeom prst="rect">
                       <a:avLst/>
@@ -480,11 +415,38 @@
     </w:p>
     <w:p>
       <w:pPr>
+        <w:pStyle w:val="TextBody"/>
+      </w:pPr>
+      <w:r>
+        <w:lastRenderedPageBreak/>
+        <w:t xml:space="preserve">Desta maneira, este trabalho tem como objetivo apresentar uma revisão da proposta apresentada em </w:t>
+      </w:r>
+      <w:r>
+        <w:fldChar w:fldCharType="begin"/>
+      </w:r>
+      <w:r>
+        <w:instrText xml:space="preserve"> REF _Ref398400430 \r \h </w:instrText>
+      </w:r>
+      <w:r>
+        <w:fldChar w:fldCharType="separate"/>
+      </w:r>
+      <w:r>
+        <w:t>[1]</w:t>
+      </w:r>
+      <w:r>
+        <w:fldChar w:fldCharType="end"/>
+      </w:r>
+      <w:r>
+        <w:t xml:space="preserve"> para o cálculo de perdas em conversor matricial direto. Também será apresentando o estudo de caso de um conversor matricial direto com simulações térmicas para determinar a temperatura de junção do semicondutor em regime de operação.</w:t>
+      </w:r>
+    </w:p>
+    <w:p/>
+    <w:p>
+      <w:pPr>
         <w:pStyle w:val="Ttulo1"/>
         <w:spacing w:before="0"/>
       </w:pPr>
       <w:r>
-        <w:lastRenderedPageBreak/>
         <w:t>Perdas em semicondutores</w:t>
       </w:r>
     </w:p>
@@ -1585,15 +1547,7 @@
         </m:sSub>
       </m:oMath>
       <w:r>
-        <w:t xml:space="preserve"> – É a energia de comutação necessári</w:t>
-      </w:r>
-      <w:proofErr w:type="spellStart"/>
-      <w:r>
-        <w:t>a</w:t>
-      </w:r>
-      <w:proofErr w:type="spellEnd"/>
-      <w:r>
-        <w:t xml:space="preserve"> ao semicondutor quando imposto sobre uma tensão de bloqueio </w:t>
+        <w:t xml:space="preserve"> – É a energia de comutação necessária ao semicondutor quando imposto sobre uma tensão de bloqueio </w:t>
       </w:r>
       <m:oMath>
         <m:sSub>
@@ -1690,10 +1644,7 @@
         </m:r>
       </m:oMath>
       <w:r>
-        <w:t xml:space="preserve"> – </w:t>
-      </w:r>
-      <w:r>
-        <w:t>São a tensão e corrente durante a comutação.</w:t>
+        <w:t xml:space="preserve"> – São a tensão e corrente durante a comutação.</w:t>
       </w:r>
     </w:p>
     <w:p>
@@ -1752,8 +1703,9 @@
         <w:ind w:firstLine="227"/>
         <w:jc w:val="both"/>
       </w:pPr>
-      <w:bookmarkStart w:id="1" w:name="_GoBack"/>
-      <w:bookmarkEnd w:id="1"/>
+      <w:r>
+        <w:br w:type="page"/>
+      </w:r>
     </w:p>
     <w:p>
       <w:pPr>
@@ -1761,6 +1713,7 @@
         <w:spacing w:before="0"/>
       </w:pPr>
       <w:r>
+        <w:lastRenderedPageBreak/>
         <w:t>Perdas no conversor matricial direto</w:t>
       </w:r>
     </w:p>
@@ -2456,11 +2409,7 @@
         <w:fldChar w:fldCharType="end"/>
       </w:r>
       <w:r>
-        <w:t xml:space="preserve">, podemos concluir que a corrente de saída estará sempre fluindo através de 1 IGBT e 1 diodo de cada </w:t>
-      </w:r>
-      <w:r>
-        <w:lastRenderedPageBreak/>
-        <w:t>célula do conversor</w:t>
+        <w:t>, podemos concluir que a corrente de saída estará sempre fluindo através de 1 IGBT e 1 diodo de cada célula do conversor</w:t>
       </w:r>
       <w:r>
         <w:t>, visto que não podemos colocar a fonte de tensão da entrada em curto-circuito ou abrir a fonte de corrente da saída</w:t>
@@ -3163,28 +3112,12 @@
     </w:p>
     <w:p>
       <w:pPr>
-        <w:pStyle w:val="Figura"/>
-        <w:keepNext/>
-        <w:tabs>
-          <w:tab w:val="left" w:pos="210"/>
-          <w:tab w:val="left" w:pos="278"/>
-        </w:tabs>
-        <w:spacing w:before="0"/>
-        <w:ind w:firstLine="227"/>
-        <w:jc w:val="both"/>
+        <w:pStyle w:val="TextBody"/>
       </w:pPr>
     </w:p>
     <w:p>
       <w:pPr>
-        <w:pStyle w:val="Figura"/>
-        <w:keepNext/>
-        <w:tabs>
-          <w:tab w:val="left" w:pos="210"/>
-          <w:tab w:val="left" w:pos="278"/>
-        </w:tabs>
-        <w:spacing w:before="0"/>
-        <w:ind w:firstLine="227"/>
-        <w:jc w:val="both"/>
+        <w:pStyle w:val="TextBody"/>
       </w:pPr>
       <w:r>
         <w:t>Podemos observar que as perdas em condução dependem somente da corrente de pico e não é afetada pelo índice de modulação ou fator de potência.</w:t>
@@ -3192,15 +3125,7 @@
     </w:p>
     <w:p>
       <w:pPr>
-        <w:pStyle w:val="Figura"/>
-        <w:keepNext/>
-        <w:tabs>
-          <w:tab w:val="left" w:pos="210"/>
-          <w:tab w:val="left" w:pos="278"/>
-        </w:tabs>
-        <w:spacing w:before="0"/>
-        <w:ind w:firstLine="227"/>
-        <w:jc w:val="both"/>
+        <w:pStyle w:val="TextBody"/>
       </w:pPr>
       <w:r>
         <w:t>As perdas de comutação dependem da tensão de bloqueio imposta ao semicondutor e da energia necessária para realizar a mudança de estado</w:t>
@@ -3211,15 +3136,7 @@
     </w:p>
     <w:p>
       <w:pPr>
-        <w:pStyle w:val="Figura"/>
-        <w:keepNext/>
-        <w:tabs>
-          <w:tab w:val="left" w:pos="210"/>
-          <w:tab w:val="left" w:pos="278"/>
-        </w:tabs>
-        <w:spacing w:before="0"/>
-        <w:ind w:firstLine="227"/>
-        <w:jc w:val="both"/>
+        <w:pStyle w:val="TextBody"/>
       </w:pPr>
       <w:r>
         <w:t>Considerando uma modulação Space Vector utilizando 4 comutações por período de chaveamento, conforme mostra a</w:t>
@@ -3285,15 +3202,7 @@
     </w:p>
     <w:p>
       <w:pPr>
-        <w:pStyle w:val="Figura"/>
-        <w:keepNext/>
-        <w:tabs>
-          <w:tab w:val="left" w:pos="210"/>
-          <w:tab w:val="left" w:pos="278"/>
-        </w:tabs>
-        <w:spacing w:before="0"/>
-        <w:ind w:firstLine="227"/>
-        <w:jc w:val="both"/>
+        <w:pStyle w:val="TextBody"/>
       </w:pPr>
       <w:r>
         <w:t xml:space="preserve">A </w:t>
@@ -3356,15 +3265,7 @@
     </w:p>
     <w:p>
       <w:pPr>
-        <w:pStyle w:val="Figura"/>
-        <w:keepNext/>
-        <w:tabs>
-          <w:tab w:val="left" w:pos="210"/>
-          <w:tab w:val="left" w:pos="278"/>
-        </w:tabs>
-        <w:spacing w:before="0"/>
-        <w:ind w:firstLine="227"/>
-        <w:jc w:val="both"/>
+        <w:pStyle w:val="TextBody"/>
       </w:pPr>
       <w:r>
         <w:t xml:space="preserve">Exemplo de comutação entre </w:t>
@@ -3403,6 +3304,7 @@
           <m:t xml:space="preserve"> </m:t>
         </m:r>
       </m:oMath>
+      <w:proofErr w:type="gramStart"/>
       <w:r>
         <w:t xml:space="preserve">e </w:t>
       </w:r>
@@ -3438,7 +3340,11 @@
         <w:t xml:space="preserve"> c</w:t>
       </w:r>
       <w:r>
-        <w:t xml:space="preserve">onsiderando a corrente </w:t>
+        <w:t>onsiderando</w:t>
+      </w:r>
+      <w:proofErr w:type="gramEnd"/>
+      <w:r>
+        <w:t xml:space="preserve"> a corrente </w:t>
       </w:r>
       <m:oMath>
         <m:sSub>
@@ -3573,15 +3479,7 @@
     </w:p>
     <w:p>
       <w:pPr>
-        <w:pStyle w:val="Figura"/>
-        <w:keepNext/>
-        <w:tabs>
-          <w:tab w:val="left" w:pos="210"/>
-          <w:tab w:val="left" w:pos="278"/>
-        </w:tabs>
-        <w:spacing w:before="0"/>
-        <w:ind w:firstLine="227"/>
-        <w:jc w:val="both"/>
+        <w:pStyle w:val="TextBody"/>
       </w:pPr>
       <w:r>
         <w:t>-</w:t>
@@ -3598,6 +3496,7 @@
       <w:r>
         <w:t xml:space="preserve">primeiro </w:t>
       </w:r>
+      <w:proofErr w:type="gramStart"/>
       <w:r>
         <w:t xml:space="preserve">momento </w:t>
       </w:r>
@@ -3630,7 +3529,11 @@
         </m:sSub>
       </m:oMath>
       <w:r>
-        <w:t xml:space="preserve"> é desligado, não gerando perdas</w:t>
+        <w:t xml:space="preserve"> é</w:t>
+      </w:r>
+      <w:proofErr w:type="gramEnd"/>
+      <w:r>
+        <w:t xml:space="preserve"> desligado, não gerando perdas</w:t>
       </w:r>
       <w:r>
         <w:t xml:space="preserve"> pois não estava conduzindo corrente</w:t>
@@ -3644,15 +3547,7 @@
     </w:p>
     <w:p>
       <w:pPr>
-        <w:pStyle w:val="Figura"/>
-        <w:keepNext/>
-        <w:tabs>
-          <w:tab w:val="left" w:pos="210"/>
-          <w:tab w:val="left" w:pos="278"/>
-        </w:tabs>
-        <w:spacing w:before="0"/>
-        <w:ind w:firstLine="227"/>
-        <w:jc w:val="both"/>
+        <w:pStyle w:val="TextBody"/>
       </w:pPr>
       <w:r>
         <w:t xml:space="preserve">- </w:t>
@@ -3704,7 +3599,11 @@
         <w:t>omo</w:t>
       </w:r>
       <w:r>
-        <w:t xml:space="preserve"> a tensão</w:t>
+        <w:t xml:space="preserve"> a </w:t>
+      </w:r>
+      <w:proofErr w:type="gramStart"/>
+      <w:r>
+        <w:t>tensão</w:t>
       </w:r>
       <w:r>
         <w:t xml:space="preserve"> </w:t>
@@ -3738,7 +3637,11 @@
         </m:sSub>
       </m:oMath>
       <w:r>
-        <w:t xml:space="preserve"> é po</w:t>
+        <w:t xml:space="preserve"> é</w:t>
+      </w:r>
+      <w:proofErr w:type="gramEnd"/>
+      <w:r>
+        <w:t xml:space="preserve"> po</w:t>
       </w:r>
       <w:r>
         <w:t xml:space="preserve">sitiva, nenhum esforço será gerado. </w:t>
@@ -3746,18 +3649,14 @@
     </w:p>
     <w:p>
       <w:pPr>
-        <w:pStyle w:val="Figura"/>
-        <w:keepNext/>
-        <w:tabs>
-          <w:tab w:val="left" w:pos="210"/>
-          <w:tab w:val="left" w:pos="278"/>
-        </w:tabs>
-        <w:spacing w:before="0"/>
-        <w:ind w:firstLine="227"/>
-        <w:jc w:val="both"/>
-      </w:pPr>
-      <w:r>
-        <w:t>- Q</w:t>
+        <w:pStyle w:val="TextBody"/>
+      </w:pPr>
+      <w:r>
+        <w:t xml:space="preserve">- </w:t>
+      </w:r>
+      <w:proofErr w:type="gramStart"/>
+      <w:r>
+        <w:t>Q</w:t>
       </w:r>
       <w:r>
         <w:t xml:space="preserve">uando </w:t>
@@ -3791,7 +3690,11 @@
         </m:sSub>
       </m:oMath>
       <w:r>
-        <w:t xml:space="preserve"> é desligado, vamos gerar </w:t>
+        <w:t xml:space="preserve"> é</w:t>
+      </w:r>
+      <w:proofErr w:type="gramEnd"/>
+      <w:r>
+        <w:t xml:space="preserve"> desligado, vamos gerar </w:t>
       </w:r>
       <w:r>
         <w:t>perdas por comutação</w:t>
@@ -3805,15 +3708,7 @@
     </w:p>
     <w:p>
       <w:pPr>
-        <w:pStyle w:val="Figura"/>
-        <w:keepNext/>
-        <w:tabs>
-          <w:tab w:val="left" w:pos="210"/>
-          <w:tab w:val="left" w:pos="278"/>
-        </w:tabs>
-        <w:spacing w:before="0"/>
-        <w:ind w:firstLine="227"/>
-        <w:jc w:val="both"/>
+        <w:pStyle w:val="TextBody"/>
       </w:pPr>
       <w:r>
         <w:t xml:space="preserve">Caso a </w:t>
@@ -4017,7 +3912,7 @@
           <w:color w:val="000000" w:themeColor="text1"/>
         </w:rPr>
       </w:pPr>
-      <w:bookmarkStart w:id="2" w:name="_Ref398402021"/>
+      <w:bookmarkStart w:id="1" w:name="_Ref398402021"/>
       <w:r>
         <w:rPr>
           <w:b w:val="0"/>
@@ -4061,7 +3956,7 @@
         </w:rPr>
         <w:fldChar w:fldCharType="end"/>
       </w:r>
-      <w:bookmarkEnd w:id="2"/>
+      <w:bookmarkEnd w:id="1"/>
       <w:r>
         <w:rPr>
           <w:b w:val="0"/>
@@ -4094,11 +3989,10 @@
         <w:rPr>
           <w:noProof/>
         </w:rPr>
-        <w:lastRenderedPageBreak/>
         <w:drawing>
           <wp:inline distT="0" distB="0" distL="0" distR="0" wp14:anchorId="39ED2B77" wp14:editId="764D186B">
-            <wp:extent cx="2698750" cy="3165957"/>
-            <wp:effectExtent l="0" t="0" r="6350" b="0"/>
+            <wp:extent cx="2728570" cy="3200940"/>
+            <wp:effectExtent l="0" t="0" r="0" b="0"/>
             <wp:docPr id="5" name="Imagem 5"/>
             <wp:cNvGraphicFramePr>
               <a:graphicFrameLocks xmlns:a="http://schemas.openxmlformats.org/drawingml/2006/main" noChangeAspect="1"/>
@@ -4119,7 +4013,7 @@
                   <pic:spPr>
                     <a:xfrm>
                       <a:off x="0" y="0"/>
-                      <a:ext cx="2704383" cy="3172565"/>
+                      <a:ext cx="2739813" cy="3214129"/>
                     </a:xfrm>
                     <a:prstGeom prst="rect">
                       <a:avLst/>
@@ -4141,7 +4035,7 @@
           <w:color w:val="000000" w:themeColor="text1"/>
         </w:rPr>
       </w:pPr>
-      <w:bookmarkStart w:id="3" w:name="_Ref398402883"/>
+      <w:bookmarkStart w:id="2" w:name="_Ref398402883"/>
       <w:r>
         <w:rPr>
           <w:b w:val="0"/>
@@ -4185,7 +4079,7 @@
         </w:rPr>
         <w:fldChar w:fldCharType="end"/>
       </w:r>
-      <w:bookmarkEnd w:id="3"/>
+      <w:bookmarkEnd w:id="2"/>
       <w:r>
         <w:rPr>
           <w:b w:val="0"/>
@@ -5564,7 +5458,11 @@
         <w:t>uma</w:t>
       </w:r>
       <w:r>
-        <w:t xml:space="preserve"> célula do conversor matricial durante </w:t>
+        <w:t xml:space="preserve"> célula do conversor </w:t>
+      </w:r>
+      <w:r>
+        <w:lastRenderedPageBreak/>
+        <w:t xml:space="preserve">matricial durante </w:t>
       </w:r>
       <w:r>
         <w:t>um</w:t>
@@ -7295,6 +7193,1906 @@
     </w:p>
     <w:p>
       <w:pPr>
+        <w:pStyle w:val="TextBody"/>
+        <w:ind w:firstLine="0"/>
+      </w:pPr>
+    </w:p>
+    <w:p>
+      <w:pPr>
+        <w:pStyle w:val="Ttulo1"/>
+        <w:spacing w:before="0"/>
+      </w:pPr>
+      <w:r>
+        <w:t>cálculo de perdas e simulações</w:t>
+      </w:r>
+    </w:p>
+    <w:p>
+      <w:pPr>
+        <w:pStyle w:val="TextBody"/>
+      </w:pPr>
+      <w:r>
+        <w:t>Neste estudo de caso</w:t>
+      </w:r>
+      <w:r>
+        <w:t xml:space="preserve"> será considerado o IGBT de 4ª geração do fabricante </w:t>
+      </w:r>
+      <w:proofErr w:type="spellStart"/>
+      <w:r>
+        <w:rPr>
+          <w:i/>
+        </w:rPr>
+        <w:t>Infineon</w:t>
+      </w:r>
+      <w:proofErr w:type="spellEnd"/>
+      <w:r>
+        <w:rPr>
+          <w:i/>
+        </w:rPr>
+        <w:t>®</w:t>
+      </w:r>
+      <w:r>
+        <w:rPr>
+          <w:i/>
+        </w:rPr>
+        <w:t>.</w:t>
+      </w:r>
+      <w:r>
+        <w:rPr>
+          <w:i/>
+        </w:rPr>
+        <w:t xml:space="preserve"> </w:t>
+      </w:r>
+      <w:r>
+        <w:t>C</w:t>
+      </w:r>
+      <w:r>
+        <w:t>ada módulo</w:t>
+      </w:r>
+      <w:r>
+        <w:t xml:space="preserve"> (encapsulamento</w:t>
+      </w:r>
+      <w:r>
+        <w:rPr>
+          <w:i/>
+        </w:rPr>
+        <w:t xml:space="preserve"> Easy2B</w:t>
+      </w:r>
+      <w:r>
+        <w:rPr>
+          <w:i/>
+        </w:rPr>
+        <w:t>®</w:t>
+      </w:r>
+      <w:r>
+        <w:t>)</w:t>
+      </w:r>
+      <w:r>
+        <w:t xml:space="preserve"> é composto por </w:t>
+      </w:r>
+      <w:r>
+        <w:t>uma</w:t>
+      </w:r>
+      <w:r>
+        <w:t xml:space="preserve"> chave bidirecional, conectada em emissor comum</w:t>
+      </w:r>
+      <w:r>
+        <w:t>, necessitando de nove módulos para formar um conversor matricial convencional. O IGBT</w:t>
+      </w:r>
+      <w:r>
+        <w:t xml:space="preserve"> e diodo</w:t>
+      </w:r>
+      <w:r>
+        <w:t xml:space="preserve"> possu</w:t>
+      </w:r>
+      <w:r>
+        <w:t>em</w:t>
+      </w:r>
+      <w:r>
+        <w:t xml:space="preserve"> as seguintes especificações:</w:t>
+      </w:r>
+    </w:p>
+    <w:p>
+      <w:pPr>
+        <w:pStyle w:val="TableCaption"/>
+      </w:pPr>
+      <w:r>
+        <w:t>T</w:t>
+      </w:r>
+      <w:r>
+        <w:t>ABELA I</w:t>
+      </w:r>
+      <w:r>
+        <w:t>I</w:t>
+      </w:r>
+    </w:p>
+    <w:p>
+      <w:pPr>
+        <w:pStyle w:val="TableCaption"/>
+      </w:pPr>
+      <w:r>
+        <w:t>IGBT</w:t>
+      </w:r>
+    </w:p>
+    <w:tbl>
+      <w:tblPr>
+        <w:tblW w:w="3469" w:type="pct"/>
+        <w:jc w:val="center"/>
+        <w:tblCellMar>
+          <w:left w:w="70" w:type="dxa"/>
+          <w:right w:w="70" w:type="dxa"/>
+        </w:tblCellMar>
+        <w:tblLook w:val="0000" w:firstRow="0" w:lastRow="0" w:firstColumn="0" w:lastColumn="0" w:noHBand="0" w:noVBand="0"/>
+      </w:tblPr>
+      <w:tblGrid>
+        <w:gridCol w:w="2555"/>
+        <w:gridCol w:w="965"/>
+      </w:tblGrid>
+      <w:tr>
+        <w:trPr>
+          <w:jc w:val="center"/>
+        </w:trPr>
+        <w:tc>
+          <w:tcPr>
+            <w:tcW w:w="3629" w:type="pct"/>
+            <w:tcBorders>
+              <w:top w:val="single" w:sz="6" w:space="0" w:color="000000"/>
+              <w:bottom w:val="single" w:sz="6" w:space="0" w:color="000000"/>
+            </w:tcBorders>
+          </w:tcPr>
+          <w:p>
+            <w:pPr>
+              <w:pStyle w:val="TableBodyText"/>
+              <w:jc w:val="center"/>
+              <w:rPr>
+                <w:b/>
+              </w:rPr>
+            </w:pPr>
+            <m:oMathPara>
+              <m:oMath>
+                <m:sSub>
+                  <m:sSubPr>
+                    <m:ctrlPr>
+                      <w:rPr>
+                        <w:rFonts w:ascii="Cambria Math" w:hAnsi="Cambria Math"/>
+                        <w:b/>
+                        <w:i/>
+                      </w:rPr>
+                    </m:ctrlPr>
+                  </m:sSubPr>
+                  <m:e>
+                    <m:r>
+                      <m:rPr>
+                        <m:sty m:val="bi"/>
+                      </m:rPr>
+                      <w:rPr>
+                        <w:rFonts w:ascii="Cambria Math" w:hAnsi="Cambria Math"/>
+                      </w:rPr>
+                      <m:t>V</m:t>
+                    </m:r>
+                  </m:e>
+                  <m:sub>
+                    <m:r>
+                      <m:rPr>
+                        <m:sty m:val="bi"/>
+                      </m:rPr>
+                      <w:rPr>
+                        <w:rFonts w:ascii="Cambria Math" w:hAnsi="Cambria Math"/>
+                      </w:rPr>
+                      <m:t>ce</m:t>
+                    </m:r>
+                    <m:r>
+                      <m:rPr>
+                        <m:sty m:val="bi"/>
+                      </m:rPr>
+                      <w:rPr>
+                        <w:rFonts w:ascii="Cambria Math" w:hAnsi="Cambria Math"/>
+                      </w:rPr>
+                      <m:t xml:space="preserve"> max</m:t>
+                    </m:r>
+                  </m:sub>
+                </m:sSub>
+              </m:oMath>
+            </m:oMathPara>
+          </w:p>
+          <w:p>
+            <w:pPr>
+              <w:pStyle w:val="TableBodyText"/>
+              <w:jc w:val="center"/>
+              <w:rPr>
+                <w:b/>
+              </w:rPr>
+            </w:pPr>
+            <w:r>
+              <w:rPr>
+                <w:b/>
+              </w:rPr>
+              <w:t>(</w:t>
+            </w:r>
+            <m:oMath>
+              <m:sSub>
+                <m:sSubPr>
+                  <m:ctrlPr>
+                    <w:rPr>
+                      <w:rFonts w:ascii="Cambria Math" w:hAnsi="Cambria Math"/>
+                      <w:b/>
+                      <w:i/>
+                    </w:rPr>
+                  </m:ctrlPr>
+                </m:sSubPr>
+                <m:e>
+                  <m:r>
+                    <m:rPr>
+                      <m:sty m:val="bi"/>
+                    </m:rPr>
+                    <w:rPr>
+                      <w:rFonts w:ascii="Cambria Math" w:hAnsi="Cambria Math"/>
+                    </w:rPr>
+                    <m:t>T</m:t>
+                  </m:r>
+                </m:e>
+                <m:sub>
+                  <m:r>
+                    <m:rPr>
+                      <m:sty m:val="bi"/>
+                    </m:rPr>
+                    <w:rPr>
+                      <w:rFonts w:ascii="Cambria Math" w:hAnsi="Cambria Math"/>
+                    </w:rPr>
+                    <m:t>j</m:t>
+                  </m:r>
+                </m:sub>
+              </m:sSub>
+            </m:oMath>
+            <w:r>
+              <w:rPr>
+                <w:b/>
+              </w:rPr>
+              <w:t>= 25°C)</w:t>
+            </w:r>
+          </w:p>
+        </w:tc>
+        <w:tc>
+          <w:tcPr>
+            <w:tcW w:w="1371" w:type="pct"/>
+            <w:tcBorders>
+              <w:top w:val="single" w:sz="6" w:space="0" w:color="000000"/>
+              <w:bottom w:val="single" w:sz="6" w:space="0" w:color="000000"/>
+            </w:tcBorders>
+            <w:vAlign w:val="center"/>
+          </w:tcPr>
+          <w:p>
+            <w:pPr>
+              <w:pStyle w:val="TableBodyText"/>
+              <w:jc w:val="center"/>
+            </w:pPr>
+            <w:r>
+              <w:t>650 V</w:t>
+            </w:r>
+          </w:p>
+        </w:tc>
+      </w:tr>
+      <w:tr>
+        <w:trPr>
+          <w:jc w:val="center"/>
+        </w:trPr>
+        <w:tc>
+          <w:tcPr>
+            <w:tcW w:w="3629" w:type="pct"/>
+            <w:tcBorders>
+              <w:top w:val="single" w:sz="6" w:space="0" w:color="000000"/>
+              <w:bottom w:val="single" w:sz="6" w:space="0" w:color="000000"/>
+            </w:tcBorders>
+          </w:tcPr>
+          <w:p>
+            <w:pPr>
+              <w:pStyle w:val="TableBodyText"/>
+              <w:jc w:val="center"/>
+              <w:rPr>
+                <w:b/>
+              </w:rPr>
+            </w:pPr>
+            <m:oMathPara>
+              <m:oMath>
+                <m:sSub>
+                  <m:sSubPr>
+                    <m:ctrlPr>
+                      <w:rPr>
+                        <w:rFonts w:ascii="Cambria Math" w:hAnsi="Cambria Math"/>
+                        <w:b/>
+                        <w:i/>
+                      </w:rPr>
+                    </m:ctrlPr>
+                  </m:sSubPr>
+                  <m:e>
+                    <m:r>
+                      <m:rPr>
+                        <m:sty m:val="bi"/>
+                      </m:rPr>
+                      <w:rPr>
+                        <w:rFonts w:ascii="Cambria Math" w:hAnsi="Cambria Math"/>
+                      </w:rPr>
+                      <m:t>I</m:t>
+                    </m:r>
+                  </m:e>
+                  <m:sub>
+                    <m:r>
+                      <m:rPr>
+                        <m:sty m:val="bi"/>
+                      </m:rPr>
+                      <w:rPr>
+                        <w:rFonts w:ascii="Cambria Math" w:hAnsi="Cambria Math"/>
+                      </w:rPr>
+                      <m:t>c</m:t>
+                    </m:r>
+                  </m:sub>
+                </m:sSub>
+              </m:oMath>
+            </m:oMathPara>
+          </w:p>
+          <w:p>
+            <w:pPr>
+              <w:pStyle w:val="TableBodyText"/>
+              <w:jc w:val="center"/>
+              <w:rPr>
+                <w:b/>
+              </w:rPr>
+            </w:pPr>
+            <w:r>
+              <w:rPr>
+                <w:b/>
+              </w:rPr>
+              <w:t>(</w:t>
+            </w:r>
+            <m:oMath>
+              <m:sSub>
+                <m:sSubPr>
+                  <m:ctrlPr>
+                    <w:rPr>
+                      <w:rFonts w:ascii="Cambria Math" w:hAnsi="Cambria Math"/>
+                      <w:b/>
+                      <w:i/>
+                    </w:rPr>
+                  </m:ctrlPr>
+                </m:sSubPr>
+                <m:e>
+                  <m:r>
+                    <m:rPr>
+                      <m:sty m:val="bi"/>
+                    </m:rPr>
+                    <w:rPr>
+                      <w:rFonts w:ascii="Cambria Math" w:hAnsi="Cambria Math"/>
+                    </w:rPr>
+                    <m:t>T</m:t>
+                  </m:r>
+                </m:e>
+                <m:sub>
+                  <m:r>
+                    <m:rPr>
+                      <m:sty m:val="bi"/>
+                    </m:rPr>
+                    <w:rPr>
+                      <w:rFonts w:ascii="Cambria Math" w:hAnsi="Cambria Math"/>
+                    </w:rPr>
+                    <m:t>c</m:t>
+                  </m:r>
+                </m:sub>
+              </m:sSub>
+            </m:oMath>
+            <w:r>
+              <w:rPr>
+                <w:b/>
+              </w:rPr>
+              <w:t xml:space="preserve">= 100°C, </w:t>
+            </w:r>
+            <m:oMath>
+              <m:sSub>
+                <m:sSubPr>
+                  <m:ctrlPr>
+                    <w:rPr>
+                      <w:rFonts w:ascii="Cambria Math" w:hAnsi="Cambria Math"/>
+                      <w:b/>
+                      <w:i/>
+                    </w:rPr>
+                  </m:ctrlPr>
+                </m:sSubPr>
+                <m:e>
+                  <m:r>
+                    <m:rPr>
+                      <m:sty m:val="bi"/>
+                    </m:rPr>
+                    <w:rPr>
+                      <w:rFonts w:ascii="Cambria Math" w:hAnsi="Cambria Math"/>
+                    </w:rPr>
+                    <m:t>T</m:t>
+                  </m:r>
+                </m:e>
+                <m:sub>
+                  <m:r>
+                    <m:rPr>
+                      <m:sty m:val="bi"/>
+                    </m:rPr>
+                    <w:rPr>
+                      <w:rFonts w:ascii="Cambria Math" w:hAnsi="Cambria Math"/>
+                    </w:rPr>
+                    <m:t>j</m:t>
+                  </m:r>
+                </m:sub>
+              </m:sSub>
+            </m:oMath>
+            <w:r>
+              <w:rPr>
+                <w:b/>
+              </w:rPr>
+              <w:t>= 175°C)</w:t>
+            </w:r>
+          </w:p>
+        </w:tc>
+        <w:tc>
+          <w:tcPr>
+            <w:tcW w:w="1371" w:type="pct"/>
+            <w:tcBorders>
+              <w:top w:val="single" w:sz="6" w:space="0" w:color="000000"/>
+              <w:bottom w:val="single" w:sz="6" w:space="0" w:color="000000"/>
+            </w:tcBorders>
+            <w:vAlign w:val="center"/>
+          </w:tcPr>
+          <w:p>
+            <w:pPr>
+              <w:pStyle w:val="TableBodyText"/>
+              <w:jc w:val="center"/>
+            </w:pPr>
+            <w:r>
+              <w:t>200</w:t>
+            </w:r>
+            <w:r>
+              <w:t xml:space="preserve"> </w:t>
+            </w:r>
+            <w:r>
+              <w:t>A</w:t>
+            </w:r>
+          </w:p>
+        </w:tc>
+      </w:tr>
+      <w:tr>
+        <w:trPr>
+          <w:jc w:val="center"/>
+        </w:trPr>
+        <w:tc>
+          <w:tcPr>
+            <w:tcW w:w="3629" w:type="pct"/>
+            <w:tcBorders>
+              <w:top w:val="single" w:sz="6" w:space="0" w:color="000000"/>
+              <w:bottom w:val="single" w:sz="6" w:space="0" w:color="000000"/>
+            </w:tcBorders>
+          </w:tcPr>
+          <w:p>
+            <w:pPr>
+              <w:pStyle w:val="TableBodyText"/>
+              <w:jc w:val="center"/>
+              <w:rPr>
+                <w:b/>
+              </w:rPr>
+            </w:pPr>
+            <m:oMathPara>
+              <m:oMath>
+                <m:sSub>
+                  <m:sSubPr>
+                    <m:ctrlPr>
+                      <w:rPr>
+                        <w:rFonts w:ascii="Cambria Math" w:hAnsi="Cambria Math"/>
+                        <w:b/>
+                        <w:i/>
+                      </w:rPr>
+                    </m:ctrlPr>
+                  </m:sSubPr>
+                  <m:e>
+                    <m:r>
+                      <m:rPr>
+                        <m:sty m:val="bi"/>
+                      </m:rPr>
+                      <w:rPr>
+                        <w:rFonts w:ascii="Cambria Math" w:hAnsi="Cambria Math"/>
+                      </w:rPr>
+                      <m:t>V</m:t>
+                    </m:r>
+                  </m:e>
+                  <m:sub>
+                    <m:r>
+                      <m:rPr>
+                        <m:sty m:val="bi"/>
+                      </m:rPr>
+                      <w:rPr>
+                        <w:rFonts w:ascii="Cambria Math" w:hAnsi="Cambria Math"/>
+                      </w:rPr>
+                      <m:t>ce</m:t>
+                    </m:r>
+                    <m:r>
+                      <m:rPr>
+                        <m:sty m:val="bi"/>
+                      </m:rPr>
+                      <w:rPr>
+                        <w:rFonts w:ascii="Cambria Math" w:hAnsi="Cambria Math"/>
+                      </w:rPr>
+                      <m:t xml:space="preserve"> sat</m:t>
+                    </m:r>
+                  </m:sub>
+                </m:sSub>
+              </m:oMath>
+            </m:oMathPara>
+          </w:p>
+          <w:p>
+            <w:pPr>
+              <w:pStyle w:val="TableBodyText"/>
+              <w:jc w:val="center"/>
+              <w:rPr>
+                <w:b/>
+              </w:rPr>
+            </w:pPr>
+            <w:proofErr w:type="gramStart"/>
+            <w:r>
+              <w:rPr>
+                <w:b/>
+              </w:rPr>
+              <w:t>(</w:t>
+            </w:r>
+            <m:oMath>
+              <m:sSub>
+                <m:sSubPr>
+                  <m:ctrlPr>
+                    <w:rPr>
+                      <w:rFonts w:ascii="Cambria Math" w:hAnsi="Cambria Math"/>
+                      <w:b/>
+                      <w:i/>
+                    </w:rPr>
+                  </m:ctrlPr>
+                </m:sSubPr>
+                <m:e>
+                  <m:r>
+                    <m:rPr>
+                      <m:sty m:val="bi"/>
+                    </m:rPr>
+                    <w:rPr>
+                      <w:rFonts w:ascii="Cambria Math" w:hAnsi="Cambria Math"/>
+                    </w:rPr>
+                    <m:t>I</m:t>
+                  </m:r>
+                </m:e>
+                <m:sub>
+                  <m:r>
+                    <m:rPr>
+                      <m:sty m:val="bi"/>
+                    </m:rPr>
+                    <w:rPr>
+                      <w:rFonts w:ascii="Cambria Math" w:hAnsi="Cambria Math"/>
+                    </w:rPr>
+                    <m:t>c</m:t>
+                  </m:r>
+                </m:sub>
+              </m:sSub>
+            </m:oMath>
+            <w:r>
+              <w:rPr>
+                <w:b/>
+              </w:rPr>
+              <w:t xml:space="preserve"> =</w:t>
+            </w:r>
+            <w:proofErr w:type="gramEnd"/>
+            <w:r>
+              <w:rPr>
+                <w:b/>
+              </w:rPr>
+              <w:t xml:space="preserve"> 200</w:t>
+            </w:r>
+            <w:r>
+              <w:rPr>
+                <w:b/>
+              </w:rPr>
+              <w:t xml:space="preserve">A, </w:t>
+            </w:r>
+            <m:oMath>
+              <m:sSub>
+                <m:sSubPr>
+                  <m:ctrlPr>
+                    <w:rPr>
+                      <w:rFonts w:ascii="Cambria Math" w:hAnsi="Cambria Math"/>
+                      <w:b/>
+                      <w:i/>
+                    </w:rPr>
+                  </m:ctrlPr>
+                </m:sSubPr>
+                <m:e>
+                  <m:r>
+                    <m:rPr>
+                      <m:sty m:val="bi"/>
+                    </m:rPr>
+                    <w:rPr>
+                      <w:rFonts w:ascii="Cambria Math" w:hAnsi="Cambria Math"/>
+                    </w:rPr>
+                    <m:t>V</m:t>
+                  </m:r>
+                </m:e>
+                <m:sub>
+                  <m:r>
+                    <m:rPr>
+                      <m:sty m:val="bi"/>
+                    </m:rPr>
+                    <w:rPr>
+                      <w:rFonts w:ascii="Cambria Math" w:hAnsi="Cambria Math"/>
+                    </w:rPr>
+                    <m:t>GE</m:t>
+                  </m:r>
+                </m:sub>
+              </m:sSub>
+            </m:oMath>
+            <w:r>
+              <w:rPr>
+                <w:b/>
+              </w:rPr>
+              <w:t xml:space="preserve"> = </w:t>
+            </w:r>
+            <w:r>
+              <w:rPr>
+                <w:b/>
+              </w:rPr>
+              <w:t>15V</w:t>
+            </w:r>
+            <w:r>
+              <w:rPr>
+                <w:b/>
+              </w:rPr>
+              <w:t xml:space="preserve">, </w:t>
+            </w:r>
+            <m:oMath>
+              <m:sSub>
+                <m:sSubPr>
+                  <m:ctrlPr>
+                    <w:rPr>
+                      <w:rFonts w:ascii="Cambria Math" w:hAnsi="Cambria Math"/>
+                      <w:b/>
+                      <w:i/>
+                    </w:rPr>
+                  </m:ctrlPr>
+                </m:sSubPr>
+                <m:e>
+                  <m:r>
+                    <m:rPr>
+                      <m:sty m:val="bi"/>
+                    </m:rPr>
+                    <w:rPr>
+                      <w:rFonts w:ascii="Cambria Math" w:hAnsi="Cambria Math"/>
+                    </w:rPr>
+                    <m:t>T</m:t>
+                  </m:r>
+                </m:e>
+                <m:sub>
+                  <m:r>
+                    <m:rPr>
+                      <m:sty m:val="bi"/>
+                    </m:rPr>
+                    <w:rPr>
+                      <w:rFonts w:ascii="Cambria Math" w:hAnsi="Cambria Math"/>
+                    </w:rPr>
+                    <m:t>j</m:t>
+                  </m:r>
+                </m:sub>
+              </m:sSub>
+            </m:oMath>
+            <w:r>
+              <w:rPr>
+                <w:b/>
+              </w:rPr>
+              <w:t>= 125°C)</w:t>
+            </w:r>
+          </w:p>
+        </w:tc>
+        <w:tc>
+          <w:tcPr>
+            <w:tcW w:w="1371" w:type="pct"/>
+            <w:tcBorders>
+              <w:top w:val="single" w:sz="6" w:space="0" w:color="000000"/>
+              <w:bottom w:val="single" w:sz="6" w:space="0" w:color="000000"/>
+            </w:tcBorders>
+            <w:vAlign w:val="center"/>
+          </w:tcPr>
+          <w:p>
+            <w:pPr>
+              <w:pStyle w:val="TableBodyText"/>
+              <w:jc w:val="center"/>
+            </w:pPr>
+            <w:r>
+              <w:t>1,60</w:t>
+            </w:r>
+            <w:r>
+              <w:t xml:space="preserve"> V</w:t>
+            </w:r>
+          </w:p>
+        </w:tc>
+      </w:tr>
+      <w:tr>
+        <w:trPr>
+          <w:jc w:val="center"/>
+        </w:trPr>
+        <w:tc>
+          <w:tcPr>
+            <w:tcW w:w="3629" w:type="pct"/>
+            <w:tcBorders>
+              <w:top w:val="single" w:sz="6" w:space="0" w:color="000000"/>
+              <w:bottom w:val="single" w:sz="6" w:space="0" w:color="000000"/>
+            </w:tcBorders>
+          </w:tcPr>
+          <w:p>
+            <w:pPr>
+              <w:pStyle w:val="TableBodyText"/>
+              <w:jc w:val="center"/>
+              <w:rPr>
+                <w:b/>
+              </w:rPr>
+            </w:pPr>
+            <m:oMathPara>
+              <m:oMath>
+                <m:sSub>
+                  <m:sSubPr>
+                    <m:ctrlPr>
+                      <w:rPr>
+                        <w:rFonts w:ascii="Cambria Math" w:hAnsi="Cambria Math"/>
+                        <w:b/>
+                        <w:i/>
+                      </w:rPr>
+                    </m:ctrlPr>
+                  </m:sSubPr>
+                  <m:e>
+                    <m:r>
+                      <m:rPr>
+                        <m:sty m:val="bi"/>
+                      </m:rPr>
+                      <w:rPr>
+                        <w:rFonts w:ascii="Cambria Math" w:hAnsi="Cambria Math"/>
+                      </w:rPr>
+                      <m:t>E</m:t>
+                    </m:r>
+                  </m:e>
+                  <m:sub>
+                    <m:r>
+                      <m:rPr>
+                        <m:sty m:val="bi"/>
+                      </m:rPr>
+                      <w:rPr>
+                        <w:rFonts w:ascii="Cambria Math" w:hAnsi="Cambria Math"/>
+                      </w:rPr>
+                      <m:t>on</m:t>
+                    </m:r>
+                  </m:sub>
+                </m:sSub>
+              </m:oMath>
+            </m:oMathPara>
+          </w:p>
+          <w:p>
+            <w:pPr>
+              <w:pStyle w:val="TableBodyText"/>
+              <w:jc w:val="center"/>
+              <w:rPr>
+                <w:b/>
+              </w:rPr>
+            </w:pPr>
+            <w:proofErr w:type="gramStart"/>
+            <w:r>
+              <w:rPr>
+                <w:b/>
+              </w:rPr>
+              <w:t>(</w:t>
+            </w:r>
+            <m:oMath>
+              <m:sSub>
+                <m:sSubPr>
+                  <m:ctrlPr>
+                    <w:rPr>
+                      <w:rFonts w:ascii="Cambria Math" w:hAnsi="Cambria Math"/>
+                      <w:b/>
+                      <w:i/>
+                    </w:rPr>
+                  </m:ctrlPr>
+                </m:sSubPr>
+                <m:e>
+                  <m:r>
+                    <m:rPr>
+                      <m:sty m:val="bi"/>
+                    </m:rPr>
+                    <w:rPr>
+                      <w:rFonts w:ascii="Cambria Math" w:hAnsi="Cambria Math"/>
+                    </w:rPr>
+                    <m:t>I</m:t>
+                  </m:r>
+                </m:e>
+                <m:sub>
+                  <m:r>
+                    <m:rPr>
+                      <m:sty m:val="bi"/>
+                    </m:rPr>
+                    <w:rPr>
+                      <w:rFonts w:ascii="Cambria Math" w:hAnsi="Cambria Math"/>
+                    </w:rPr>
+                    <m:t>c</m:t>
+                  </m:r>
+                </m:sub>
+              </m:sSub>
+            </m:oMath>
+            <w:r>
+              <w:rPr>
+                <w:b/>
+              </w:rPr>
+              <w:t xml:space="preserve"> =</w:t>
+            </w:r>
+            <w:proofErr w:type="gramEnd"/>
+            <w:r>
+              <w:rPr>
+                <w:b/>
+              </w:rPr>
+              <w:t xml:space="preserve"> 200A, </w:t>
+            </w:r>
+            <m:oMath>
+              <m:sSub>
+                <m:sSubPr>
+                  <m:ctrlPr>
+                    <w:rPr>
+                      <w:rFonts w:ascii="Cambria Math" w:hAnsi="Cambria Math"/>
+                      <w:b/>
+                      <w:i/>
+                    </w:rPr>
+                  </m:ctrlPr>
+                </m:sSubPr>
+                <m:e>
+                  <m:r>
+                    <m:rPr>
+                      <m:sty m:val="bi"/>
+                    </m:rPr>
+                    <w:rPr>
+                      <w:rFonts w:ascii="Cambria Math" w:hAnsi="Cambria Math"/>
+                    </w:rPr>
+                    <m:t>T</m:t>
+                  </m:r>
+                </m:e>
+                <m:sub>
+                  <m:r>
+                    <m:rPr>
+                      <m:sty m:val="bi"/>
+                    </m:rPr>
+                    <w:rPr>
+                      <w:rFonts w:ascii="Cambria Math" w:hAnsi="Cambria Math"/>
+                    </w:rPr>
+                    <m:t>j</m:t>
+                  </m:r>
+                </m:sub>
+              </m:sSub>
+            </m:oMath>
+            <w:r>
+              <w:rPr>
+                <w:b/>
+              </w:rPr>
+              <w:t>= 125°C)</w:t>
+            </w:r>
+          </w:p>
+        </w:tc>
+        <w:tc>
+          <w:tcPr>
+            <w:tcW w:w="1371" w:type="pct"/>
+            <w:tcBorders>
+              <w:top w:val="single" w:sz="6" w:space="0" w:color="000000"/>
+              <w:bottom w:val="single" w:sz="6" w:space="0" w:color="000000"/>
+            </w:tcBorders>
+            <w:vAlign w:val="center"/>
+          </w:tcPr>
+          <w:p>
+            <w:pPr>
+              <w:pStyle w:val="TableBodyText"/>
+              <w:jc w:val="center"/>
+            </w:pPr>
+            <w:r>
+              <w:t xml:space="preserve">2,80 </w:t>
+            </w:r>
+            <w:proofErr w:type="spellStart"/>
+            <w:r>
+              <w:t>mJ</w:t>
+            </w:r>
+            <w:proofErr w:type="spellEnd"/>
+          </w:p>
+        </w:tc>
+      </w:tr>
+      <w:tr>
+        <w:trPr>
+          <w:jc w:val="center"/>
+        </w:trPr>
+        <w:tc>
+          <w:tcPr>
+            <w:tcW w:w="3629" w:type="pct"/>
+            <w:tcBorders>
+              <w:top w:val="single" w:sz="6" w:space="0" w:color="000000"/>
+              <w:bottom w:val="single" w:sz="6" w:space="0" w:color="000000"/>
+            </w:tcBorders>
+          </w:tcPr>
+          <w:p>
+            <w:pPr>
+              <w:pStyle w:val="TableBodyText"/>
+              <w:jc w:val="center"/>
+              <w:rPr>
+                <w:b/>
+              </w:rPr>
+            </w:pPr>
+            <m:oMathPara>
+              <m:oMath>
+                <m:sSub>
+                  <m:sSubPr>
+                    <m:ctrlPr>
+                      <w:rPr>
+                        <w:rFonts w:ascii="Cambria Math" w:hAnsi="Cambria Math"/>
+                        <w:b/>
+                        <w:i/>
+                      </w:rPr>
+                    </m:ctrlPr>
+                  </m:sSubPr>
+                  <m:e>
+                    <m:r>
+                      <m:rPr>
+                        <m:sty m:val="bi"/>
+                      </m:rPr>
+                      <w:rPr>
+                        <w:rFonts w:ascii="Cambria Math" w:hAnsi="Cambria Math"/>
+                      </w:rPr>
+                      <m:t>E</m:t>
+                    </m:r>
+                  </m:e>
+                  <m:sub>
+                    <m:r>
+                      <m:rPr>
+                        <m:sty m:val="bi"/>
+                      </m:rPr>
+                      <w:rPr>
+                        <w:rFonts w:ascii="Cambria Math" w:hAnsi="Cambria Math"/>
+                      </w:rPr>
+                      <m:t>off</m:t>
+                    </m:r>
+                  </m:sub>
+                </m:sSub>
+              </m:oMath>
+            </m:oMathPara>
+          </w:p>
+          <w:p>
+            <w:pPr>
+              <w:pStyle w:val="TableBodyText"/>
+              <w:jc w:val="center"/>
+              <w:rPr>
+                <w:b/>
+              </w:rPr>
+            </w:pPr>
+            <w:r>
+              <w:rPr>
+                <w:b/>
+              </w:rPr>
+              <w:t>(</w:t>
+            </w:r>
+            <m:oMath>
+              <m:sSub>
+                <m:sSubPr>
+                  <m:ctrlPr>
+                    <w:rPr>
+                      <w:rFonts w:ascii="Cambria Math" w:hAnsi="Cambria Math"/>
+                      <w:b/>
+                      <w:i/>
+                    </w:rPr>
+                  </m:ctrlPr>
+                </m:sSubPr>
+                <m:e>
+                  <m:r>
+                    <m:rPr>
+                      <m:sty m:val="bi"/>
+                    </m:rPr>
+                    <w:rPr>
+                      <w:rFonts w:ascii="Cambria Math" w:hAnsi="Cambria Math"/>
+                    </w:rPr>
+                    <m:t>I</m:t>
+                  </m:r>
+                </m:e>
+                <m:sub>
+                  <m:r>
+                    <m:rPr>
+                      <m:sty m:val="bi"/>
+                    </m:rPr>
+                    <w:rPr>
+                      <w:rFonts w:ascii="Cambria Math" w:hAnsi="Cambria Math"/>
+                    </w:rPr>
+                    <m:t>c</m:t>
+                  </m:r>
+                </m:sub>
+              </m:sSub>
+            </m:oMath>
+            <w:r>
+              <w:rPr>
+                <w:b/>
+              </w:rPr>
+              <w:t xml:space="preserve">= 200A, </w:t>
+            </w:r>
+            <m:oMath>
+              <m:sSub>
+                <m:sSubPr>
+                  <m:ctrlPr>
+                    <w:rPr>
+                      <w:rFonts w:ascii="Cambria Math" w:hAnsi="Cambria Math"/>
+                      <w:b/>
+                      <w:i/>
+                    </w:rPr>
+                  </m:ctrlPr>
+                </m:sSubPr>
+                <m:e>
+                  <m:r>
+                    <m:rPr>
+                      <m:sty m:val="bi"/>
+                    </m:rPr>
+                    <w:rPr>
+                      <w:rFonts w:ascii="Cambria Math" w:hAnsi="Cambria Math"/>
+                    </w:rPr>
+                    <m:t>T</m:t>
+                  </m:r>
+                </m:e>
+                <m:sub>
+                  <m:r>
+                    <m:rPr>
+                      <m:sty m:val="bi"/>
+                    </m:rPr>
+                    <w:rPr>
+                      <w:rFonts w:ascii="Cambria Math" w:hAnsi="Cambria Math"/>
+                    </w:rPr>
+                    <m:t>j</m:t>
+                  </m:r>
+                </m:sub>
+              </m:sSub>
+            </m:oMath>
+            <w:r>
+              <w:rPr>
+                <w:b/>
+              </w:rPr>
+              <w:t>= 125°C)</w:t>
+            </w:r>
+          </w:p>
+        </w:tc>
+        <w:tc>
+          <w:tcPr>
+            <w:tcW w:w="1371" w:type="pct"/>
+            <w:tcBorders>
+              <w:top w:val="single" w:sz="6" w:space="0" w:color="000000"/>
+              <w:bottom w:val="single" w:sz="6" w:space="0" w:color="000000"/>
+            </w:tcBorders>
+            <w:vAlign w:val="center"/>
+          </w:tcPr>
+          <w:p>
+            <w:pPr>
+              <w:pStyle w:val="TableBodyText"/>
+              <w:jc w:val="center"/>
+            </w:pPr>
+            <w:r>
+              <w:t xml:space="preserve">4,10 </w:t>
+            </w:r>
+            <w:proofErr w:type="spellStart"/>
+            <w:r>
+              <w:t>mJ</w:t>
+            </w:r>
+            <w:proofErr w:type="spellEnd"/>
+          </w:p>
+        </w:tc>
+      </w:tr>
+      <w:tr>
+        <w:trPr>
+          <w:jc w:val="center"/>
+        </w:trPr>
+        <w:tc>
+          <w:tcPr>
+            <w:tcW w:w="3629" w:type="pct"/>
+            <w:tcBorders>
+              <w:top w:val="single" w:sz="6" w:space="0" w:color="000000"/>
+              <w:bottom w:val="single" w:sz="12" w:space="0" w:color="000000"/>
+            </w:tcBorders>
+          </w:tcPr>
+          <w:p>
+            <w:pPr>
+              <w:pStyle w:val="TableBodyText"/>
+              <w:jc w:val="center"/>
+              <w:rPr>
+                <w:b/>
+              </w:rPr>
+            </w:pPr>
+            <m:oMathPara>
+              <m:oMath>
+                <m:sSub>
+                  <m:sSubPr>
+                    <m:ctrlPr>
+                      <w:rPr>
+                        <w:rFonts w:ascii="Cambria Math" w:hAnsi="Cambria Math"/>
+                        <w:b/>
+                        <w:i/>
+                      </w:rPr>
+                    </m:ctrlPr>
+                  </m:sSubPr>
+                  <m:e>
+                    <m:r>
+                      <m:rPr>
+                        <m:sty m:val="bi"/>
+                      </m:rPr>
+                      <w:rPr>
+                        <w:rFonts w:ascii="Cambria Math" w:hAnsi="Cambria Math"/>
+                      </w:rPr>
+                      <m:t>T</m:t>
+                    </m:r>
+                  </m:e>
+                  <m:sub>
+                    <m:r>
+                      <m:rPr>
+                        <m:sty m:val="bi"/>
+                      </m:rPr>
+                      <w:rPr>
+                        <w:rFonts w:ascii="Cambria Math" w:hAnsi="Cambria Math"/>
+                      </w:rPr>
+                      <m:t>j op</m:t>
+                    </m:r>
+                  </m:sub>
+                </m:sSub>
+              </m:oMath>
+            </m:oMathPara>
+          </w:p>
+        </w:tc>
+        <w:tc>
+          <w:tcPr>
+            <w:tcW w:w="1371" w:type="pct"/>
+            <w:tcBorders>
+              <w:top w:val="single" w:sz="6" w:space="0" w:color="000000"/>
+              <w:bottom w:val="single" w:sz="12" w:space="0" w:color="000000"/>
+            </w:tcBorders>
+            <w:vAlign w:val="center"/>
+          </w:tcPr>
+          <w:p>
+            <w:pPr>
+              <w:pStyle w:val="TableBodyText"/>
+              <w:jc w:val="center"/>
+            </w:pPr>
+            <w:r>
+              <w:t>150 °C</w:t>
+            </w:r>
+          </w:p>
+        </w:tc>
+      </w:tr>
+    </w:tbl>
+    <w:p>
+      <w:pPr>
+        <w:pStyle w:val="TableCaption"/>
+      </w:pPr>
+    </w:p>
+    <w:p>
+      <w:pPr>
+        <w:pStyle w:val="TableCaption"/>
+      </w:pPr>
+      <w:r>
+        <w:t>Diodo</w:t>
+      </w:r>
+    </w:p>
+    <w:tbl>
+      <w:tblPr>
+        <w:tblW w:w="3469" w:type="pct"/>
+        <w:jc w:val="center"/>
+        <w:tblCellMar>
+          <w:left w:w="70" w:type="dxa"/>
+          <w:right w:w="70" w:type="dxa"/>
+        </w:tblCellMar>
+        <w:tblLook w:val="0000" w:firstRow="0" w:lastRow="0" w:firstColumn="0" w:lastColumn="0" w:noHBand="0" w:noVBand="0"/>
+      </w:tblPr>
+      <w:tblGrid>
+        <w:gridCol w:w="2555"/>
+        <w:gridCol w:w="965"/>
+      </w:tblGrid>
+      <w:tr>
+        <w:trPr>
+          <w:jc w:val="center"/>
+        </w:trPr>
+        <w:tc>
+          <w:tcPr>
+            <w:tcW w:w="3629" w:type="pct"/>
+            <w:tcBorders>
+              <w:top w:val="single" w:sz="6" w:space="0" w:color="000000"/>
+              <w:bottom w:val="single" w:sz="6" w:space="0" w:color="000000"/>
+            </w:tcBorders>
+          </w:tcPr>
+          <w:p>
+            <w:pPr>
+              <w:pStyle w:val="TableBodyText"/>
+              <w:jc w:val="center"/>
+              <w:rPr>
+                <w:b/>
+              </w:rPr>
+            </w:pPr>
+            <m:oMathPara>
+              <m:oMath>
+                <m:sSub>
+                  <m:sSubPr>
+                    <m:ctrlPr>
+                      <w:rPr>
+                        <w:rFonts w:ascii="Cambria Math" w:hAnsi="Cambria Math"/>
+                        <w:b/>
+                        <w:i/>
+                      </w:rPr>
+                    </m:ctrlPr>
+                  </m:sSubPr>
+                  <m:e>
+                    <m:r>
+                      <m:rPr>
+                        <m:sty m:val="bi"/>
+                      </m:rPr>
+                      <w:rPr>
+                        <w:rFonts w:ascii="Cambria Math" w:hAnsi="Cambria Math"/>
+                      </w:rPr>
+                      <m:t>V</m:t>
+                    </m:r>
+                  </m:e>
+                  <m:sub>
+                    <m:r>
+                      <m:rPr>
+                        <m:sty m:val="bi"/>
+                      </m:rPr>
+                      <w:rPr>
+                        <w:rFonts w:ascii="Cambria Math" w:hAnsi="Cambria Math"/>
+                      </w:rPr>
+                      <m:t>RRM</m:t>
+                    </m:r>
+                    <m:r>
+                      <m:rPr>
+                        <m:sty m:val="bi"/>
+                      </m:rPr>
+                      <w:rPr>
+                        <w:rFonts w:ascii="Cambria Math" w:hAnsi="Cambria Math"/>
+                      </w:rPr>
+                      <m:t xml:space="preserve"> max</m:t>
+                    </m:r>
+                  </m:sub>
+                </m:sSub>
+              </m:oMath>
+            </m:oMathPara>
+          </w:p>
+          <w:p>
+            <w:pPr>
+              <w:pStyle w:val="TableBodyText"/>
+              <w:jc w:val="center"/>
+              <w:rPr>
+                <w:b/>
+              </w:rPr>
+            </w:pPr>
+            <w:r>
+              <w:rPr>
+                <w:b/>
+              </w:rPr>
+              <w:t>(</w:t>
+            </w:r>
+            <m:oMath>
+              <m:sSub>
+                <m:sSubPr>
+                  <m:ctrlPr>
+                    <w:rPr>
+                      <w:rFonts w:ascii="Cambria Math" w:hAnsi="Cambria Math"/>
+                      <w:b/>
+                      <w:i/>
+                    </w:rPr>
+                  </m:ctrlPr>
+                </m:sSubPr>
+                <m:e>
+                  <m:r>
+                    <m:rPr>
+                      <m:sty m:val="bi"/>
+                    </m:rPr>
+                    <w:rPr>
+                      <w:rFonts w:ascii="Cambria Math" w:hAnsi="Cambria Math"/>
+                    </w:rPr>
+                    <m:t>T</m:t>
+                  </m:r>
+                </m:e>
+                <m:sub>
+                  <m:r>
+                    <m:rPr>
+                      <m:sty m:val="bi"/>
+                    </m:rPr>
+                    <w:rPr>
+                      <w:rFonts w:ascii="Cambria Math" w:hAnsi="Cambria Math"/>
+                    </w:rPr>
+                    <m:t>j</m:t>
+                  </m:r>
+                </m:sub>
+              </m:sSub>
+            </m:oMath>
+            <w:r>
+              <w:rPr>
+                <w:b/>
+              </w:rPr>
+              <w:t>= 25°C)</w:t>
+            </w:r>
+          </w:p>
+        </w:tc>
+        <w:tc>
+          <w:tcPr>
+            <w:tcW w:w="1371" w:type="pct"/>
+            <w:tcBorders>
+              <w:top w:val="single" w:sz="6" w:space="0" w:color="000000"/>
+              <w:bottom w:val="single" w:sz="6" w:space="0" w:color="000000"/>
+            </w:tcBorders>
+            <w:vAlign w:val="center"/>
+          </w:tcPr>
+          <w:p>
+            <w:pPr>
+              <w:pStyle w:val="TableBodyText"/>
+              <w:jc w:val="center"/>
+            </w:pPr>
+            <w:r>
+              <w:t>650 V</w:t>
+            </w:r>
+          </w:p>
+        </w:tc>
+      </w:tr>
+      <w:tr>
+        <w:trPr>
+          <w:jc w:val="center"/>
+        </w:trPr>
+        <w:tc>
+          <w:tcPr>
+            <w:tcW w:w="3629" w:type="pct"/>
+            <w:tcBorders>
+              <w:top w:val="single" w:sz="6" w:space="0" w:color="000000"/>
+              <w:bottom w:val="single" w:sz="6" w:space="0" w:color="000000"/>
+            </w:tcBorders>
+          </w:tcPr>
+          <w:p>
+            <w:pPr>
+              <w:pStyle w:val="TableBodyText"/>
+              <w:jc w:val="center"/>
+              <w:rPr>
+                <w:b/>
+              </w:rPr>
+            </w:pPr>
+            <m:oMathPara>
+              <m:oMath>
+                <m:sSub>
+                  <m:sSubPr>
+                    <m:ctrlPr>
+                      <w:rPr>
+                        <w:rFonts w:ascii="Cambria Math" w:hAnsi="Cambria Math"/>
+                        <w:b/>
+                        <w:i/>
+                      </w:rPr>
+                    </m:ctrlPr>
+                  </m:sSubPr>
+                  <m:e>
+                    <m:r>
+                      <m:rPr>
+                        <m:sty m:val="bi"/>
+                      </m:rPr>
+                      <w:rPr>
+                        <w:rFonts w:ascii="Cambria Math" w:hAnsi="Cambria Math"/>
+                      </w:rPr>
+                      <m:t>I</m:t>
+                    </m:r>
+                  </m:e>
+                  <m:sub>
+                    <m:r>
+                      <m:rPr>
+                        <m:sty m:val="bi"/>
+                      </m:rPr>
+                      <w:rPr>
+                        <w:rFonts w:ascii="Cambria Math" w:hAnsi="Cambria Math"/>
+                      </w:rPr>
+                      <m:t>F</m:t>
+                    </m:r>
+                  </m:sub>
+                </m:sSub>
+              </m:oMath>
+            </m:oMathPara>
+          </w:p>
+        </w:tc>
+        <w:tc>
+          <w:tcPr>
+            <w:tcW w:w="1371" w:type="pct"/>
+            <w:tcBorders>
+              <w:top w:val="single" w:sz="6" w:space="0" w:color="000000"/>
+              <w:bottom w:val="single" w:sz="6" w:space="0" w:color="000000"/>
+            </w:tcBorders>
+            <w:vAlign w:val="center"/>
+          </w:tcPr>
+          <w:p>
+            <w:pPr>
+              <w:pStyle w:val="TableBodyText"/>
+              <w:jc w:val="center"/>
+            </w:pPr>
+            <w:r>
+              <w:t>200</w:t>
+            </w:r>
+            <w:r>
+              <w:t xml:space="preserve"> </w:t>
+            </w:r>
+            <w:r>
+              <w:t>A</w:t>
+            </w:r>
+          </w:p>
+        </w:tc>
+      </w:tr>
+      <w:tr>
+        <w:trPr>
+          <w:jc w:val="center"/>
+        </w:trPr>
+        <w:tc>
+          <w:tcPr>
+            <w:tcW w:w="3629" w:type="pct"/>
+            <w:tcBorders>
+              <w:top w:val="single" w:sz="6" w:space="0" w:color="000000"/>
+              <w:bottom w:val="single" w:sz="6" w:space="0" w:color="000000"/>
+            </w:tcBorders>
+          </w:tcPr>
+          <w:p>
+            <w:pPr>
+              <w:pStyle w:val="TableBodyText"/>
+              <w:jc w:val="center"/>
+              <w:rPr>
+                <w:b/>
+              </w:rPr>
+            </w:pPr>
+            <m:oMathPara>
+              <m:oMath>
+                <m:sSub>
+                  <m:sSubPr>
+                    <m:ctrlPr>
+                      <w:rPr>
+                        <w:rFonts w:ascii="Cambria Math" w:hAnsi="Cambria Math"/>
+                        <w:b/>
+                        <w:i/>
+                      </w:rPr>
+                    </m:ctrlPr>
+                  </m:sSubPr>
+                  <m:e>
+                    <m:r>
+                      <m:rPr>
+                        <m:sty m:val="bi"/>
+                      </m:rPr>
+                      <w:rPr>
+                        <w:rFonts w:ascii="Cambria Math" w:hAnsi="Cambria Math"/>
+                      </w:rPr>
+                      <m:t>V</m:t>
+                    </m:r>
+                  </m:e>
+                  <m:sub>
+                    <m:r>
+                      <m:rPr>
+                        <m:sty m:val="bi"/>
+                      </m:rPr>
+                      <w:rPr>
+                        <w:rFonts w:ascii="Cambria Math" w:hAnsi="Cambria Math"/>
+                      </w:rPr>
+                      <m:t>F</m:t>
+                    </m:r>
+                  </m:sub>
+                </m:sSub>
+              </m:oMath>
+            </m:oMathPara>
+          </w:p>
+          <w:p>
+            <w:pPr>
+              <w:pStyle w:val="TableBodyText"/>
+              <w:jc w:val="center"/>
+              <w:rPr>
+                <w:b/>
+              </w:rPr>
+            </w:pPr>
+            <w:proofErr w:type="gramStart"/>
+            <w:r>
+              <w:rPr>
+                <w:b/>
+              </w:rPr>
+              <w:t>(</w:t>
+            </w:r>
+            <m:oMath>
+              <m:sSub>
+                <m:sSubPr>
+                  <m:ctrlPr>
+                    <w:rPr>
+                      <w:rFonts w:ascii="Cambria Math" w:hAnsi="Cambria Math"/>
+                      <w:b/>
+                      <w:i/>
+                    </w:rPr>
+                  </m:ctrlPr>
+                </m:sSubPr>
+                <m:e>
+                  <m:r>
+                    <m:rPr>
+                      <m:sty m:val="bi"/>
+                    </m:rPr>
+                    <w:rPr>
+                      <w:rFonts w:ascii="Cambria Math" w:hAnsi="Cambria Math"/>
+                    </w:rPr>
+                    <m:t>I</m:t>
+                  </m:r>
+                </m:e>
+                <m:sub>
+                  <m:r>
+                    <m:rPr>
+                      <m:sty m:val="bi"/>
+                    </m:rPr>
+                    <w:rPr>
+                      <w:rFonts w:ascii="Cambria Math" w:hAnsi="Cambria Math"/>
+                    </w:rPr>
+                    <m:t>c</m:t>
+                  </m:r>
+                </m:sub>
+              </m:sSub>
+            </m:oMath>
+            <w:r>
+              <w:rPr>
+                <w:b/>
+              </w:rPr>
+              <w:t xml:space="preserve"> =</w:t>
+            </w:r>
+            <w:proofErr w:type="gramEnd"/>
+            <w:r>
+              <w:rPr>
+                <w:b/>
+              </w:rPr>
+              <w:t xml:space="preserve"> 200</w:t>
+            </w:r>
+            <w:r>
+              <w:rPr>
+                <w:b/>
+              </w:rPr>
+              <w:t>A</w:t>
+            </w:r>
+            <w:r>
+              <w:rPr>
+                <w:b/>
+              </w:rPr>
+              <w:t xml:space="preserve">, </w:t>
+            </w:r>
+            <m:oMath>
+              <m:sSub>
+                <m:sSubPr>
+                  <m:ctrlPr>
+                    <w:rPr>
+                      <w:rFonts w:ascii="Cambria Math" w:hAnsi="Cambria Math"/>
+                      <w:b/>
+                      <w:i/>
+                    </w:rPr>
+                  </m:ctrlPr>
+                </m:sSubPr>
+                <m:e>
+                  <m:r>
+                    <m:rPr>
+                      <m:sty m:val="bi"/>
+                    </m:rPr>
+                    <w:rPr>
+                      <w:rFonts w:ascii="Cambria Math" w:hAnsi="Cambria Math"/>
+                    </w:rPr>
+                    <m:t>T</m:t>
+                  </m:r>
+                </m:e>
+                <m:sub>
+                  <m:r>
+                    <m:rPr>
+                      <m:sty m:val="bi"/>
+                    </m:rPr>
+                    <w:rPr>
+                      <w:rFonts w:ascii="Cambria Math" w:hAnsi="Cambria Math"/>
+                    </w:rPr>
+                    <m:t>j</m:t>
+                  </m:r>
+                </m:sub>
+              </m:sSub>
+            </m:oMath>
+            <w:r>
+              <w:rPr>
+                <w:b/>
+              </w:rPr>
+              <w:t>= 125°C)</w:t>
+            </w:r>
+          </w:p>
+        </w:tc>
+        <w:tc>
+          <w:tcPr>
+            <w:tcW w:w="1371" w:type="pct"/>
+            <w:tcBorders>
+              <w:top w:val="single" w:sz="6" w:space="0" w:color="000000"/>
+              <w:bottom w:val="single" w:sz="6" w:space="0" w:color="000000"/>
+            </w:tcBorders>
+            <w:vAlign w:val="center"/>
+          </w:tcPr>
+          <w:p>
+            <w:pPr>
+              <w:pStyle w:val="TableBodyText"/>
+              <w:jc w:val="center"/>
+            </w:pPr>
+            <w:r>
+              <w:t>1,50</w:t>
+            </w:r>
+            <w:r>
+              <w:t xml:space="preserve"> V</w:t>
+            </w:r>
+          </w:p>
+        </w:tc>
+      </w:tr>
+      <w:tr>
+        <w:trPr>
+          <w:jc w:val="center"/>
+        </w:trPr>
+        <w:tc>
+          <w:tcPr>
+            <w:tcW w:w="3629" w:type="pct"/>
+            <w:tcBorders>
+              <w:top w:val="single" w:sz="6" w:space="0" w:color="000000"/>
+              <w:bottom w:val="single" w:sz="6" w:space="0" w:color="000000"/>
+            </w:tcBorders>
+          </w:tcPr>
+          <w:p>
+            <w:pPr>
+              <w:pStyle w:val="TableBodyText"/>
+              <w:jc w:val="center"/>
+              <w:rPr>
+                <w:b/>
+              </w:rPr>
+            </w:pPr>
+            <m:oMathPara>
+              <m:oMath>
+                <m:sSub>
+                  <m:sSubPr>
+                    <m:ctrlPr>
+                      <w:rPr>
+                        <w:rFonts w:ascii="Cambria Math" w:hAnsi="Cambria Math"/>
+                        <w:b/>
+                        <w:i/>
+                      </w:rPr>
+                    </m:ctrlPr>
+                  </m:sSubPr>
+                  <m:e>
+                    <m:r>
+                      <m:rPr>
+                        <m:sty m:val="bi"/>
+                      </m:rPr>
+                      <w:rPr>
+                        <w:rFonts w:ascii="Cambria Math" w:hAnsi="Cambria Math"/>
+                      </w:rPr>
+                      <m:t>E</m:t>
+                    </m:r>
+                  </m:e>
+                  <m:sub>
+                    <m:r>
+                      <m:rPr>
+                        <m:sty m:val="bi"/>
+                      </m:rPr>
+                      <w:rPr>
+                        <w:rFonts w:ascii="Cambria Math" w:hAnsi="Cambria Math"/>
+                      </w:rPr>
+                      <m:t>rr</m:t>
+                    </m:r>
+                  </m:sub>
+                </m:sSub>
+              </m:oMath>
+            </m:oMathPara>
+          </w:p>
+          <w:p>
+            <w:pPr>
+              <w:pStyle w:val="TableBodyText"/>
+              <w:jc w:val="center"/>
+              <w:rPr>
+                <w:b/>
+              </w:rPr>
+            </w:pPr>
+            <w:proofErr w:type="gramStart"/>
+            <w:r>
+              <w:rPr>
+                <w:b/>
+              </w:rPr>
+              <w:t>(</w:t>
+            </w:r>
+            <m:oMath>
+              <m:sSub>
+                <m:sSubPr>
+                  <m:ctrlPr>
+                    <w:rPr>
+                      <w:rFonts w:ascii="Cambria Math" w:hAnsi="Cambria Math"/>
+                      <w:b/>
+                      <w:i/>
+                    </w:rPr>
+                  </m:ctrlPr>
+                </m:sSubPr>
+                <m:e>
+                  <m:r>
+                    <m:rPr>
+                      <m:sty m:val="bi"/>
+                    </m:rPr>
+                    <w:rPr>
+                      <w:rFonts w:ascii="Cambria Math" w:hAnsi="Cambria Math"/>
+                    </w:rPr>
+                    <m:t>I</m:t>
+                  </m:r>
+                </m:e>
+                <m:sub>
+                  <m:r>
+                    <m:rPr>
+                      <m:sty m:val="bi"/>
+                    </m:rPr>
+                    <w:rPr>
+                      <w:rFonts w:ascii="Cambria Math" w:hAnsi="Cambria Math"/>
+                    </w:rPr>
+                    <m:t>c</m:t>
+                  </m:r>
+                </m:sub>
+              </m:sSub>
+            </m:oMath>
+            <w:r>
+              <w:rPr>
+                <w:b/>
+              </w:rPr>
+              <w:t xml:space="preserve"> =</w:t>
+            </w:r>
+            <w:proofErr w:type="gramEnd"/>
+            <w:r>
+              <w:rPr>
+                <w:b/>
+              </w:rPr>
+              <w:t xml:space="preserve"> 200A, </w:t>
+            </w:r>
+            <m:oMath>
+              <m:sSub>
+                <m:sSubPr>
+                  <m:ctrlPr>
+                    <w:rPr>
+                      <w:rFonts w:ascii="Cambria Math" w:hAnsi="Cambria Math"/>
+                      <w:b/>
+                      <w:i/>
+                    </w:rPr>
+                  </m:ctrlPr>
+                </m:sSubPr>
+                <m:e>
+                  <m:r>
+                    <m:rPr>
+                      <m:sty m:val="bi"/>
+                    </m:rPr>
+                    <w:rPr>
+                      <w:rFonts w:ascii="Cambria Math" w:hAnsi="Cambria Math"/>
+                    </w:rPr>
+                    <m:t>T</m:t>
+                  </m:r>
+                </m:e>
+                <m:sub>
+                  <m:r>
+                    <m:rPr>
+                      <m:sty m:val="bi"/>
+                    </m:rPr>
+                    <w:rPr>
+                      <w:rFonts w:ascii="Cambria Math" w:hAnsi="Cambria Math"/>
+                    </w:rPr>
+                    <m:t>j</m:t>
+                  </m:r>
+                </m:sub>
+              </m:sSub>
+            </m:oMath>
+            <w:r>
+              <w:rPr>
+                <w:b/>
+              </w:rPr>
+              <w:t>= 125°C)</w:t>
+            </w:r>
+          </w:p>
+        </w:tc>
+        <w:tc>
+          <w:tcPr>
+            <w:tcW w:w="1371" w:type="pct"/>
+            <w:tcBorders>
+              <w:top w:val="single" w:sz="6" w:space="0" w:color="000000"/>
+              <w:bottom w:val="single" w:sz="6" w:space="0" w:color="000000"/>
+            </w:tcBorders>
+            <w:vAlign w:val="center"/>
+          </w:tcPr>
+          <w:p>
+            <w:pPr>
+              <w:pStyle w:val="TableBodyText"/>
+              <w:jc w:val="center"/>
+            </w:pPr>
+            <w:r>
+              <w:t>1</w:t>
+            </w:r>
+            <w:r>
+              <w:t>,</w:t>
+            </w:r>
+            <w:r>
+              <w:t>55</w:t>
+            </w:r>
+            <w:r>
+              <w:t xml:space="preserve"> </w:t>
+            </w:r>
+            <w:proofErr w:type="spellStart"/>
+            <w:r>
+              <w:t>mJ</w:t>
+            </w:r>
+            <w:proofErr w:type="spellEnd"/>
+          </w:p>
+        </w:tc>
+      </w:tr>
+      <w:tr>
+        <w:trPr>
+          <w:jc w:val="center"/>
+        </w:trPr>
+        <w:tc>
+          <w:tcPr>
+            <w:tcW w:w="3629" w:type="pct"/>
+            <w:tcBorders>
+              <w:top w:val="single" w:sz="6" w:space="0" w:color="000000"/>
+              <w:bottom w:val="single" w:sz="12" w:space="0" w:color="000000"/>
+            </w:tcBorders>
+          </w:tcPr>
+          <w:p>
+            <w:pPr>
+              <w:pStyle w:val="TableBodyText"/>
+              <w:jc w:val="center"/>
+              <w:rPr>
+                <w:b/>
+              </w:rPr>
+            </w:pPr>
+            <m:oMathPara>
+              <m:oMath>
+                <m:sSub>
+                  <m:sSubPr>
+                    <m:ctrlPr>
+                      <w:rPr>
+                        <w:rFonts w:ascii="Cambria Math" w:hAnsi="Cambria Math"/>
+                        <w:b/>
+                        <w:i/>
+                      </w:rPr>
+                    </m:ctrlPr>
+                  </m:sSubPr>
+                  <m:e>
+                    <m:r>
+                      <m:rPr>
+                        <m:sty m:val="bi"/>
+                      </m:rPr>
+                      <w:rPr>
+                        <w:rFonts w:ascii="Cambria Math" w:hAnsi="Cambria Math"/>
+                      </w:rPr>
+                      <m:t>T</m:t>
+                    </m:r>
+                  </m:e>
+                  <m:sub>
+                    <m:r>
+                      <m:rPr>
+                        <m:sty m:val="bi"/>
+                      </m:rPr>
+                      <w:rPr>
+                        <w:rFonts w:ascii="Cambria Math" w:hAnsi="Cambria Math"/>
+                      </w:rPr>
+                      <m:t>j op</m:t>
+                    </m:r>
+                  </m:sub>
+                </m:sSub>
+              </m:oMath>
+            </m:oMathPara>
+          </w:p>
+        </w:tc>
+        <w:tc>
+          <w:tcPr>
+            <w:tcW w:w="1371" w:type="pct"/>
+            <w:tcBorders>
+              <w:top w:val="single" w:sz="6" w:space="0" w:color="000000"/>
+              <w:bottom w:val="single" w:sz="12" w:space="0" w:color="000000"/>
+            </w:tcBorders>
+            <w:vAlign w:val="center"/>
+          </w:tcPr>
+          <w:p>
+            <w:pPr>
+              <w:pStyle w:val="TableBodyText"/>
+              <w:jc w:val="center"/>
+            </w:pPr>
+            <w:r>
+              <w:t>150 °C</w:t>
+            </w:r>
+          </w:p>
+        </w:tc>
+      </w:tr>
+    </w:tbl>
+    <w:p>
+      <w:pPr>
         <w:pStyle w:val="Figura"/>
         <w:keepNext/>
         <w:tabs>
@@ -7305,17 +9103,77 @@
         <w:ind w:firstLine="227"/>
         <w:jc w:val="both"/>
       </w:pPr>
-    </w:p>
-    <w:p>
-      <w:pPr>
-        <w:pStyle w:val="Ttulo1"/>
-        <w:spacing w:before="0"/>
-      </w:pPr>
-      <w:r>
-        <w:t>cálculo de perdas</w:t>
-      </w:r>
-      <w:r>
-        <w:t xml:space="preserve"> e simulações</w:t>
+      <w:r>
+        <w:lastRenderedPageBreak/>
+        <w:t>A simulação térmica ser</w:t>
+      </w:r>
+      <w:r>
+        <w:t>á</w:t>
+      </w:r>
+      <w:r>
+        <w:t xml:space="preserve"> realizada com o software </w:t>
+      </w:r>
+      <w:r>
+        <w:t xml:space="preserve">R-Tools do fabricante de dissipadores </w:t>
+      </w:r>
+      <w:proofErr w:type="spellStart"/>
+      <w:r>
+        <w:rPr>
+          <w:i/>
+        </w:rPr>
+        <w:t>Mersen</w:t>
+      </w:r>
+      <w:proofErr w:type="spellEnd"/>
+      <w:r>
+        <w:rPr>
+          <w:i/>
+        </w:rPr>
+        <w:t>®</w:t>
+      </w:r>
+      <w:r>
+        <w:t>.</w:t>
+      </w:r>
+      <w:r>
+        <w:t xml:space="preserve"> </w:t>
+      </w:r>
+      <w:r>
+        <w:t xml:space="preserve">A </w:t>
+      </w:r>
+      <w:r>
+        <w:fldChar w:fldCharType="begin"/>
+      </w:r>
+      <w:r>
+        <w:instrText xml:space="preserve"> REF _Ref398404049 \h </w:instrText>
+      </w:r>
+      <w:r>
+        <w:fldChar w:fldCharType="separate"/>
+      </w:r>
+      <w:r>
+        <w:rPr>
+          <w:b/>
+          <w:color w:val="000000" w:themeColor="text1"/>
+        </w:rPr>
+        <w:t xml:space="preserve">Fig. </w:t>
+      </w:r>
+      <w:r>
+        <w:rPr>
+          <w:b/>
+          <w:noProof/>
+          <w:color w:val="000000" w:themeColor="text1"/>
+        </w:rPr>
+        <w:t>4</w:t>
+      </w:r>
+      <w:r>
+        <w:fldChar w:fldCharType="end"/>
+      </w:r>
+      <w:r>
+        <w:t xml:space="preserve"> apresenta o layout proposto para o conversor</w:t>
+      </w:r>
+      <w:r>
+        <w:t xml:space="preserve"> com as chaves bidirecionais posicionadas no dissipador</w:t>
+      </w:r>
+      <w:r>
+        <w:t xml:space="preserve">. </w:t>
       </w:r>
     </w:p>
     <w:p>
@@ -7331,62 +9189,140 @@
         <w:jc w:val="both"/>
       </w:pPr>
       <w:r>
-        <w:t>P</w:t>
-      </w:r>
-      <w:r>
-        <w:t xml:space="preserve">ara esta análise será considerado o </w:t>
-      </w:r>
-      <w:proofErr w:type="gramStart"/>
-      <w:r>
-        <w:t>IGBT  de</w:t>
-      </w:r>
-      <w:proofErr w:type="gramEnd"/>
-      <w:r>
-        <w:t xml:space="preserve"> 4ª geração do fabricante </w:t>
+        <w:t xml:space="preserve">Será avaliado a temperatura com </w:t>
+      </w:r>
+      <w:r>
+        <w:t>duas</w:t>
+      </w:r>
+      <w:r>
+        <w:t xml:space="preserve"> tecnologias de dissipadores propostas pela </w:t>
       </w:r>
       <w:proofErr w:type="spellStart"/>
       <w:r>
-        <w:rPr>
-          <w:i/>
-        </w:rPr>
-        <w:t>Infineon</w:t>
+        <w:t>Mersen</w:t>
       </w:r>
       <w:proofErr w:type="spellEnd"/>
       <w:r>
-        <w:rPr>
-          <w:i/>
-        </w:rPr>
+        <w:t xml:space="preserve">: </w:t>
+      </w:r>
+      <w:proofErr w:type="spellStart"/>
+      <w:r>
+        <w:t>Extrudado</w:t>
+      </w:r>
+      <w:proofErr w:type="spellEnd"/>
+      <w:r>
+        <w:t xml:space="preserve"> modelo </w:t>
+      </w:r>
+      <w:r>
+        <w:t>60815 com 250mm de comprimento</w:t>
+      </w:r>
+      <w:r>
+        <w:t xml:space="preserve"> e</w:t>
+      </w:r>
+      <w:r>
+        <w:t xml:space="preserve"> </w:t>
+      </w:r>
+      <w:proofErr w:type="spellStart"/>
+      <w:r>
+        <w:t>Hollowfin</w:t>
+      </w:r>
+      <w:proofErr w:type="spellEnd"/>
+      <w:r>
         <w:t>®</w:t>
       </w:r>
       <w:r>
-        <w:rPr>
-          <w:i/>
-        </w:rPr>
+        <w:t xml:space="preserve"> com 212mm de largura e 250mm de comprimento</w:t>
+      </w:r>
+      <w:r>
         <w:t>.</w:t>
       </w:r>
       <w:r>
-        <w:rPr>
-          <w:i/>
-        </w:rPr>
         <w:t xml:space="preserve"> </w:t>
       </w:r>
       <w:r>
-        <w:t>C</w:t>
-      </w:r>
-      <w:r>
-        <w:t xml:space="preserve">ada módulo é composto por </w:t>
-      </w:r>
-      <w:r>
-        <w:t>uma</w:t>
-      </w:r>
-      <w:r>
-        <w:t xml:space="preserve"> chave bidirecional, conectada em emissor comum</w:t>
-      </w:r>
-      <w:r>
-        <w:t>, necessitando de nove módulos para formar um conversor matricial convencional. O IGBT possui</w:t>
-      </w:r>
-      <w:r>
-        <w:t xml:space="preserve"> as seguintes especificações:</w:t>
+        <w:t xml:space="preserve">A </w:t>
+      </w:r>
+      <w:r>
+        <w:fldChar w:fldCharType="begin"/>
+      </w:r>
+      <w:r>
+        <w:instrText xml:space="preserve"> REF _Ref435950582 \h </w:instrText>
+      </w:r>
+      <w:r>
+        <w:fldChar w:fldCharType="separate"/>
+      </w:r>
+      <w:r>
+        <w:rPr>
+          <w:b/>
+          <w:color w:val="000000" w:themeColor="text1"/>
+        </w:rPr>
+        <w:t xml:space="preserve">Fig. </w:t>
+      </w:r>
+      <w:r>
+        <w:rPr>
+          <w:b/>
+          <w:noProof/>
+          <w:color w:val="000000" w:themeColor="text1"/>
+        </w:rPr>
+        <w:t>5</w:t>
+      </w:r>
+      <w:r>
+        <w:fldChar w:fldCharType="end"/>
+      </w:r>
+      <w:r>
+        <w:t xml:space="preserve"> e </w:t>
+      </w:r>
+      <w:r>
+        <w:fldChar w:fldCharType="begin"/>
+      </w:r>
+      <w:r>
+        <w:instrText xml:space="preserve"> REF _Ref435950608 \h </w:instrText>
+      </w:r>
+      <w:r>
+        <w:fldChar w:fldCharType="separate"/>
+      </w:r>
+      <w:r>
+        <w:rPr>
+          <w:b/>
+          <w:color w:val="000000" w:themeColor="text1"/>
+        </w:rPr>
+        <w:t xml:space="preserve">Fig. </w:t>
+      </w:r>
+      <w:r>
+        <w:rPr>
+          <w:b/>
+          <w:noProof/>
+          <w:color w:val="000000" w:themeColor="text1"/>
+        </w:rPr>
+        <w:t>6</w:t>
+      </w:r>
+      <w:r>
+        <w:fldChar w:fldCharType="end"/>
+      </w:r>
+      <w:r>
+        <w:t xml:space="preserve"> </w:t>
+      </w:r>
+      <w:r>
+        <w:t>apresenta</w:t>
+      </w:r>
+      <w:r>
+        <w:t xml:space="preserve">m os dissipadores </w:t>
+      </w:r>
+      <w:proofErr w:type="spellStart"/>
+      <w:r>
+        <w:t>extrudado</w:t>
+      </w:r>
+      <w:proofErr w:type="spellEnd"/>
+      <w:r>
+        <w:t xml:space="preserve"> e </w:t>
+      </w:r>
+      <w:proofErr w:type="spellStart"/>
+      <w:r>
+        <w:t>Hollowfin</w:t>
+      </w:r>
+      <w:proofErr w:type="spellEnd"/>
+      <w:r>
+        <w:t xml:space="preserve"> respectivamente.</w:t>
       </w:r>
     </w:p>
     <w:p>
@@ -7401,6 +9337,41 @@
         <w:ind w:firstLine="227"/>
         <w:jc w:val="both"/>
       </w:pPr>
+      <w:r>
+        <w:t xml:space="preserve">O dissipador contará com refrigeração forçada, utilizando </w:t>
+      </w:r>
+      <w:r>
+        <w:t xml:space="preserve">dois ventiladores </w:t>
+      </w:r>
+      <w:r>
+        <w:t xml:space="preserve">modelo </w:t>
+      </w:r>
+      <w:r>
+        <w:rPr>
+          <w:highlight w:val="yellow"/>
+        </w:rPr>
+        <w:t>TAL</w:t>
+      </w:r>
+      <w:r>
+        <w:t xml:space="preserve">, com </w:t>
+      </w:r>
+      <w:r>
+        <w:t>50x50</w:t>
+      </w:r>
+      <w:r>
+        <w:t xml:space="preserve">mm de dimensões e vazão nominal de </w:t>
+      </w:r>
+      <w:r>
+        <w:t>50</w:t>
+      </w:r>
+      <w:bookmarkStart w:id="3" w:name="_GoBack"/>
+      <w:bookmarkEnd w:id="3"/>
+      <w:r>
+        <w:t xml:space="preserve"> </w:t>
+      </w:r>
+      <w:r>
+        <w:t xml:space="preserve">CFM. </w:t>
+      </w:r>
     </w:p>
     <w:p>
       <w:pPr>
@@ -7411,12 +9382,142 @@
           <w:tab w:val="left" w:pos="278"/>
         </w:tabs>
         <w:spacing w:before="0"/>
-        <w:ind w:firstLine="227"/>
         <w:jc w:val="both"/>
       </w:pPr>
     </w:p>
     <w:p>
       <w:pPr>
+        <w:pStyle w:val="TableCaption"/>
+        <w:keepNext/>
+      </w:pPr>
+      <w:r>
+        <w:rPr>
+          <w:noProof/>
+        </w:rPr>
+        <w:drawing>
+          <wp:inline distT="0" distB="0" distL="0" distR="0" wp14:anchorId="109D1EC3" wp14:editId="7F134A76">
+            <wp:extent cx="2078966" cy="1500750"/>
+            <wp:effectExtent l="0" t="0" r="0" b="4445"/>
+            <wp:docPr id="10" name="Imagem 10"/>
+            <wp:cNvGraphicFramePr>
+              <a:graphicFrameLocks xmlns:a="http://schemas.openxmlformats.org/drawingml/2006/main" noChangeAspect="1"/>
+            </wp:cNvGraphicFramePr>
+            <a:graphic xmlns:a="http://schemas.openxmlformats.org/drawingml/2006/main">
+              <a:graphicData uri="http://schemas.openxmlformats.org/drawingml/2006/picture">
+                <pic:pic xmlns:pic="http://schemas.openxmlformats.org/drawingml/2006/picture">
+                  <pic:nvPicPr>
+                    <pic:cNvPr id="1" name=""/>
+                    <pic:cNvPicPr/>
+                  </pic:nvPicPr>
+                  <pic:blipFill>
+                    <a:blip r:embed="rId9"/>
+                    <a:stretch>
+                      <a:fillRect/>
+                    </a:stretch>
+                  </pic:blipFill>
+                  <pic:spPr>
+                    <a:xfrm>
+                      <a:off x="0" y="0"/>
+                      <a:ext cx="2096389" cy="1513327"/>
+                    </a:xfrm>
+                    <a:prstGeom prst="rect">
+                      <a:avLst/>
+                    </a:prstGeom>
+                  </pic:spPr>
+                </pic:pic>
+              </a:graphicData>
+            </a:graphic>
+          </wp:inline>
+        </w:drawing>
+      </w:r>
+    </w:p>
+    <w:p>
+      <w:pPr>
+        <w:pStyle w:val="Legenda"/>
+        <w:jc w:val="center"/>
+        <w:rPr>
+          <w:b w:val="0"/>
+          <w:color w:val="000000" w:themeColor="text1"/>
+        </w:rPr>
+      </w:pPr>
+      <w:bookmarkStart w:id="4" w:name="_Ref398404049"/>
+      <w:r>
+        <w:rPr>
+          <w:b w:val="0"/>
+          <w:color w:val="000000" w:themeColor="text1"/>
+        </w:rPr>
+        <w:t xml:space="preserve">Fig. </w:t>
+      </w:r>
+      <w:r>
+        <w:rPr>
+          <w:b w:val="0"/>
+          <w:color w:val="000000" w:themeColor="text1"/>
+        </w:rPr>
+        <w:fldChar w:fldCharType="begin"/>
+      </w:r>
+      <w:r>
+        <w:rPr>
+          <w:b w:val="0"/>
+          <w:color w:val="000000" w:themeColor="text1"/>
+        </w:rPr>
+        <w:instrText xml:space="preserve"> SEQ Fig. \* ARABIC </w:instrText>
+      </w:r>
+      <w:r>
+        <w:rPr>
+          <w:b w:val="0"/>
+          <w:color w:val="000000" w:themeColor="text1"/>
+        </w:rPr>
+        <w:fldChar w:fldCharType="separate"/>
+      </w:r>
+      <w:proofErr w:type="gramStart"/>
+      <w:r>
+        <w:rPr>
+          <w:b w:val="0"/>
+          <w:noProof/>
+          <w:color w:val="000000" w:themeColor="text1"/>
+        </w:rPr>
+        <w:t>4</w:t>
+      </w:r>
+      <w:r>
+        <w:rPr>
+          <w:b w:val="0"/>
+          <w:color w:val="000000" w:themeColor="text1"/>
+        </w:rPr>
+        <w:fldChar w:fldCharType="end"/>
+      </w:r>
+      <w:bookmarkEnd w:id="4"/>
+      <w:r>
+        <w:rPr>
+          <w:b w:val="0"/>
+          <w:color w:val="000000" w:themeColor="text1"/>
+        </w:rPr>
+        <w:t xml:space="preserve">  </w:t>
+      </w:r>
+      <w:r>
+        <w:rPr>
+          <w:b w:val="0"/>
+          <w:color w:val="000000" w:themeColor="text1"/>
+        </w:rPr>
+        <w:t>Encapsulamento</w:t>
+      </w:r>
+      <w:proofErr w:type="gramEnd"/>
+      <w:r>
+        <w:rPr>
+          <w:b w:val="0"/>
+          <w:color w:val="000000" w:themeColor="text1"/>
+        </w:rPr>
+        <w:t xml:space="preserve"> Easy2B®</w:t>
+      </w:r>
+      <w:r>
+        <w:rPr>
+          <w:b w:val="0"/>
+          <w:color w:val="000000" w:themeColor="text1"/>
+        </w:rPr>
+        <w:t>.</w:t>
+      </w:r>
+    </w:p>
+    <w:p>
+      <w:pPr>
         <w:pStyle w:val="Figura"/>
         <w:keepNext/>
         <w:tabs>
@@ -7424,159 +9525,11 @@
           <w:tab w:val="left" w:pos="278"/>
         </w:tabs>
         <w:spacing w:before="0"/>
-        <w:ind w:firstLine="227"/>
         <w:jc w:val="both"/>
       </w:pPr>
-      <w:r>
-        <w:t>A simulação térmica ser</w:t>
-      </w:r>
-      <w:r>
-        <w:t>á</w:t>
-      </w:r>
-      <w:r>
-        <w:t xml:space="preserve"> realizada com o software </w:t>
-      </w:r>
-      <w:r>
-        <w:t xml:space="preserve">R-Tools do fabricante de dissipadores </w:t>
-      </w:r>
-      <w:proofErr w:type="spellStart"/>
-      <w:r>
-        <w:rPr>
-          <w:i/>
-        </w:rPr>
-        <w:t>Mersen</w:t>
-      </w:r>
-      <w:proofErr w:type="spellEnd"/>
-      <w:r>
-        <w:rPr>
-          <w:i/>
-        </w:rPr>
-        <w:t>®</w:t>
-      </w:r>
-      <w:r>
-        <w:t>.</w:t>
-      </w:r>
     </w:p>
     <w:p>
       <w:pPr>
-        <w:pStyle w:val="Figura"/>
-        <w:keepNext/>
-        <w:tabs>
-          <w:tab w:val="left" w:pos="210"/>
-          <w:tab w:val="left" w:pos="278"/>
-        </w:tabs>
-        <w:spacing w:before="0"/>
-        <w:ind w:firstLine="227"/>
-        <w:jc w:val="both"/>
-      </w:pPr>
-      <w:r>
-        <w:t xml:space="preserve">A figura </w:t>
-      </w:r>
-      <w:r>
-        <w:fldChar w:fldCharType="begin"/>
-      </w:r>
-      <w:r>
-        <w:instrText xml:space="preserve"> REF _Ref398404049 \h </w:instrText>
-      </w:r>
-      <w:r>
-        <w:fldChar w:fldCharType="separate"/>
-      </w:r>
-      <w:r>
-        <w:rPr>
-          <w:b/>
-          <w:color w:val="000000" w:themeColor="text1"/>
-        </w:rPr>
-        <w:t xml:space="preserve">Fig. </w:t>
-      </w:r>
-      <w:r>
-        <w:rPr>
-          <w:b/>
-          <w:noProof/>
-          <w:color w:val="000000" w:themeColor="text1"/>
-        </w:rPr>
-        <w:t>4</w:t>
-      </w:r>
-      <w:r>
-        <w:fldChar w:fldCharType="end"/>
-      </w:r>
-      <w:r>
-        <w:t xml:space="preserve"> apresenta o layout proposto para o conversor. Será avaliado a temperatura com três tecnologias de dissipadores propostas pela </w:t>
-      </w:r>
-      <w:proofErr w:type="spellStart"/>
-      <w:r>
-        <w:t>Mersen</w:t>
-      </w:r>
-      <w:proofErr w:type="spellEnd"/>
-      <w:r>
-        <w:t xml:space="preserve">: </w:t>
-      </w:r>
-      <w:proofErr w:type="spellStart"/>
-      <w:r>
-        <w:t>Extrudado</w:t>
-      </w:r>
-      <w:proofErr w:type="spellEnd"/>
-      <w:r>
-        <w:t xml:space="preserve"> modelo </w:t>
-      </w:r>
-      <w:r>
-        <w:t>60815 com 250mm de comprimento</w:t>
-      </w:r>
-      <w:r>
-        <w:t xml:space="preserve">, </w:t>
-      </w:r>
-      <w:proofErr w:type="spellStart"/>
-      <w:r>
-        <w:t>Hollowfin</w:t>
-      </w:r>
-      <w:proofErr w:type="spellEnd"/>
-      <w:r>
-        <w:t>®</w:t>
-      </w:r>
-      <w:r>
-        <w:t xml:space="preserve"> e </w:t>
-      </w:r>
-      <w:proofErr w:type="spellStart"/>
-      <w:r>
-        <w:t>Fabfin</w:t>
-      </w:r>
-      <w:proofErr w:type="spellEnd"/>
-      <w:r>
-        <w:t>®</w:t>
-      </w:r>
-      <w:r>
-        <w:t>.</w:t>
-      </w:r>
-    </w:p>
-    <w:p>
-      <w:pPr>
-        <w:pStyle w:val="Figura"/>
-        <w:keepNext/>
-        <w:tabs>
-          <w:tab w:val="left" w:pos="210"/>
-          <w:tab w:val="left" w:pos="278"/>
-        </w:tabs>
-        <w:spacing w:before="0"/>
-        <w:ind w:firstLine="227"/>
-        <w:jc w:val="both"/>
-      </w:pPr>
-      <w:r>
-        <w:t xml:space="preserve">O dissipador contará com refrigeração forçada, utilizando um ventilador modelo TAL, com 120 x 120mm de dimensões e vazão nominal de TANTOS CFM. </w:t>
-      </w:r>
-    </w:p>
-    <w:p>
-      <w:pPr>
-        <w:pStyle w:val="Figura"/>
-        <w:keepNext/>
-        <w:tabs>
-          <w:tab w:val="left" w:pos="210"/>
-          <w:tab w:val="left" w:pos="278"/>
-        </w:tabs>
-        <w:spacing w:before="0"/>
-        <w:jc w:val="both"/>
-      </w:pPr>
-    </w:p>
-    <w:p>
-      <w:pPr>
         <w:pStyle w:val="TableCaption"/>
         <w:keepNext/>
       </w:pPr>
@@ -7585,10 +9538,10 @@
           <w:noProof/>
         </w:rPr>
         <w:drawing>
-          <wp:inline distT="0" distB="0" distL="0" distR="0">
+          <wp:inline distT="0" distB="0" distL="0" distR="0" wp14:anchorId="264AEB7A" wp14:editId="233875A0">
             <wp:extent cx="1630760" cy="1910686"/>
             <wp:effectExtent l="0" t="0" r="7620" b="0"/>
-            <wp:docPr id="4" name="Imagem 4"/>
+            <wp:docPr id="9" name="Imagem 9"/>
             <wp:cNvGraphicFramePr>
               <a:graphicFrameLocks xmlns:a="http://schemas.openxmlformats.org/drawingml/2006/main" noChangeAspect="1"/>
             </wp:cNvGraphicFramePr>
@@ -7602,7 +9555,7 @@
                     </pic:cNvPicPr>
                   </pic:nvPicPr>
                   <pic:blipFill>
-                    <a:blip r:embed="rId9">
+                    <a:blip r:embed="rId10">
                       <a:extLst>
                         <a:ext uri="{28A0092B-C50C-407E-A947-70E740481C1C}">
                           <a14:useLocalDpi xmlns:a14="http://schemas.microsoft.com/office/drawing/2010/main" val="0"/>
@@ -7643,7 +9596,6 @@
           <w:color w:val="000000" w:themeColor="text1"/>
         </w:rPr>
       </w:pPr>
-      <w:bookmarkStart w:id="4" w:name="_Ref398404049"/>
       <w:r>
         <w:rPr>
           <w:b w:val="0"/>
@@ -7688,7 +9640,6 @@
         </w:rPr>
         <w:fldChar w:fldCharType="end"/>
       </w:r>
-      <w:bookmarkEnd w:id="4"/>
       <w:r>
         <w:rPr>
           <w:b w:val="0"/>
@@ -7717,6 +9668,344 @@
           <w:color w:val="000000" w:themeColor="text1"/>
         </w:rPr>
         <w:t>.</w:t>
+      </w:r>
+    </w:p>
+    <w:p>
+      <w:pPr>
+        <w:pStyle w:val="Figura"/>
+        <w:keepNext/>
+        <w:tabs>
+          <w:tab w:val="left" w:pos="210"/>
+          <w:tab w:val="left" w:pos="278"/>
+        </w:tabs>
+        <w:spacing w:before="0"/>
+        <w:jc w:val="both"/>
+      </w:pPr>
+    </w:p>
+    <w:p>
+      <w:pPr>
+        <w:pStyle w:val="TableCaption"/>
+        <w:keepNext/>
+      </w:pPr>
+      <w:r>
+        <w:rPr>
+          <w:noProof/>
+        </w:rPr>
+        <w:drawing>
+          <wp:inline distT="0" distB="0" distL="0" distR="0">
+            <wp:extent cx="2234242" cy="1193922"/>
+            <wp:effectExtent l="0" t="0" r="0" b="6350"/>
+            <wp:docPr id="7" name="Imagem 7"/>
+            <wp:cNvGraphicFramePr>
+              <a:graphicFrameLocks xmlns:a="http://schemas.openxmlformats.org/drawingml/2006/main" noChangeAspect="1"/>
+            </wp:cNvGraphicFramePr>
+            <a:graphic xmlns:a="http://schemas.openxmlformats.org/drawingml/2006/main">
+              <a:graphicData uri="http://schemas.openxmlformats.org/drawingml/2006/picture">
+                <pic:pic xmlns:pic="http://schemas.openxmlformats.org/drawingml/2006/picture">
+                  <pic:nvPicPr>
+                    <pic:cNvPr id="0" name="Picture 1"/>
+                    <pic:cNvPicPr>
+                      <a:picLocks noChangeAspect="1" noChangeArrowheads="1"/>
+                    </pic:cNvPicPr>
+                  </pic:nvPicPr>
+                  <pic:blipFill>
+                    <a:blip r:embed="rId11">
+                      <a:extLst>
+                        <a:ext uri="{28A0092B-C50C-407E-A947-70E740481C1C}">
+                          <a14:useLocalDpi xmlns:a14="http://schemas.microsoft.com/office/drawing/2010/main" val="0"/>
+                        </a:ext>
+                      </a:extLst>
+                    </a:blip>
+                    <a:srcRect/>
+                    <a:stretch>
+                      <a:fillRect/>
+                    </a:stretch>
+                  </pic:blipFill>
+                  <pic:spPr bwMode="auto">
+                    <a:xfrm>
+                      <a:off x="0" y="0"/>
+                      <a:ext cx="2245804" cy="1200100"/>
+                    </a:xfrm>
+                    <a:prstGeom prst="rect">
+                      <a:avLst/>
+                    </a:prstGeom>
+                    <a:noFill/>
+                    <a:ln>
+                      <a:noFill/>
+                    </a:ln>
+                  </pic:spPr>
+                </pic:pic>
+              </a:graphicData>
+            </a:graphic>
+          </wp:inline>
+        </w:drawing>
+      </w:r>
+    </w:p>
+    <w:p>
+      <w:pPr>
+        <w:pStyle w:val="Legenda"/>
+        <w:jc w:val="center"/>
+        <w:rPr>
+          <w:b w:val="0"/>
+          <w:color w:val="000000" w:themeColor="text1"/>
+        </w:rPr>
+      </w:pPr>
+      <w:bookmarkStart w:id="5" w:name="_Ref435950582"/>
+      <w:r>
+        <w:rPr>
+          <w:b w:val="0"/>
+          <w:color w:val="000000" w:themeColor="text1"/>
+        </w:rPr>
+        <w:t xml:space="preserve">Fig. </w:t>
+      </w:r>
+      <w:r>
+        <w:rPr>
+          <w:b w:val="0"/>
+          <w:color w:val="000000" w:themeColor="text1"/>
+        </w:rPr>
+        <w:fldChar w:fldCharType="begin"/>
+      </w:r>
+      <w:r>
+        <w:rPr>
+          <w:b w:val="0"/>
+          <w:color w:val="000000" w:themeColor="text1"/>
+        </w:rPr>
+        <w:instrText xml:space="preserve"> SEQ Fig. \* ARABIC </w:instrText>
+      </w:r>
+      <w:r>
+        <w:rPr>
+          <w:b w:val="0"/>
+          <w:color w:val="000000" w:themeColor="text1"/>
+        </w:rPr>
+        <w:fldChar w:fldCharType="separate"/>
+      </w:r>
+      <w:proofErr w:type="gramStart"/>
+      <w:r>
+        <w:rPr>
+          <w:b w:val="0"/>
+          <w:noProof/>
+          <w:color w:val="000000" w:themeColor="text1"/>
+        </w:rPr>
+        <w:t>5</w:t>
+      </w:r>
+      <w:r>
+        <w:rPr>
+          <w:b w:val="0"/>
+          <w:color w:val="000000" w:themeColor="text1"/>
+        </w:rPr>
+        <w:fldChar w:fldCharType="end"/>
+      </w:r>
+      <w:bookmarkEnd w:id="5"/>
+      <w:r>
+        <w:rPr>
+          <w:b w:val="0"/>
+          <w:color w:val="000000" w:themeColor="text1"/>
+        </w:rPr>
+        <w:t xml:space="preserve">  </w:t>
+      </w:r>
+      <w:r>
+        <w:rPr>
+          <w:b w:val="0"/>
+          <w:color w:val="000000" w:themeColor="text1"/>
+        </w:rPr>
+        <w:t>Diss</w:t>
+      </w:r>
+      <w:r>
+        <w:rPr>
+          <w:b w:val="0"/>
+          <w:color w:val="000000" w:themeColor="text1"/>
+        </w:rPr>
+        <w:t>i</w:t>
+      </w:r>
+      <w:r>
+        <w:rPr>
+          <w:b w:val="0"/>
+          <w:color w:val="000000" w:themeColor="text1"/>
+        </w:rPr>
+        <w:t>pador</w:t>
+      </w:r>
+      <w:proofErr w:type="gramEnd"/>
+      <w:r>
+        <w:rPr>
+          <w:b w:val="0"/>
+          <w:color w:val="000000" w:themeColor="text1"/>
+        </w:rPr>
+        <w:t xml:space="preserve"> </w:t>
+      </w:r>
+      <w:proofErr w:type="spellStart"/>
+      <w:r>
+        <w:rPr>
+          <w:b w:val="0"/>
+          <w:color w:val="000000" w:themeColor="text1"/>
+        </w:rPr>
+        <w:t>e</w:t>
+      </w:r>
+      <w:r>
+        <w:rPr>
+          <w:b w:val="0"/>
+          <w:color w:val="000000" w:themeColor="text1"/>
+        </w:rPr>
+        <w:t>xtrudado</w:t>
+      </w:r>
+      <w:proofErr w:type="spellEnd"/>
+      <w:r>
+        <w:rPr>
+          <w:b w:val="0"/>
+          <w:color w:val="000000" w:themeColor="text1"/>
+        </w:rPr>
+        <w:t xml:space="preserve"> modelo 60815.</w:t>
+      </w:r>
+    </w:p>
+    <w:p>
+      <w:pPr>
+        <w:pStyle w:val="Figura"/>
+        <w:keepNext/>
+        <w:tabs>
+          <w:tab w:val="left" w:pos="210"/>
+          <w:tab w:val="left" w:pos="278"/>
+        </w:tabs>
+        <w:spacing w:before="0"/>
+        <w:jc w:val="both"/>
+      </w:pPr>
+    </w:p>
+    <w:p>
+      <w:pPr>
+        <w:pStyle w:val="TableCaption"/>
+        <w:keepNext/>
+      </w:pPr>
+      <w:r>
+        <w:rPr>
+          <w:noProof/>
+        </w:rPr>
+        <w:drawing>
+          <wp:inline distT="0" distB="0" distL="0" distR="0" wp14:anchorId="5BF1C650" wp14:editId="6378C935">
+            <wp:extent cx="2105133" cy="1305027"/>
+            <wp:effectExtent l="0" t="0" r="0" b="9525"/>
+            <wp:docPr id="8" name="Imagem 8"/>
+            <wp:cNvGraphicFramePr>
+              <a:graphicFrameLocks xmlns:a="http://schemas.openxmlformats.org/drawingml/2006/main" noChangeAspect="1"/>
+            </wp:cNvGraphicFramePr>
+            <a:graphic xmlns:a="http://schemas.openxmlformats.org/drawingml/2006/main">
+              <a:graphicData uri="http://schemas.openxmlformats.org/drawingml/2006/picture">
+                <pic:pic xmlns:pic="http://schemas.openxmlformats.org/drawingml/2006/picture">
+                  <pic:nvPicPr>
+                    <pic:cNvPr id="1" name=""/>
+                    <pic:cNvPicPr/>
+                  </pic:nvPicPr>
+                  <pic:blipFill>
+                    <a:blip r:embed="rId12"/>
+                    <a:stretch>
+                      <a:fillRect/>
+                    </a:stretch>
+                  </pic:blipFill>
+                  <pic:spPr>
+                    <a:xfrm>
+                      <a:off x="0" y="0"/>
+                      <a:ext cx="2115946" cy="1311731"/>
+                    </a:xfrm>
+                    <a:prstGeom prst="rect">
+                      <a:avLst/>
+                    </a:prstGeom>
+                  </pic:spPr>
+                </pic:pic>
+              </a:graphicData>
+            </a:graphic>
+          </wp:inline>
+        </w:drawing>
+      </w:r>
+    </w:p>
+    <w:p>
+      <w:pPr>
+        <w:pStyle w:val="Legenda"/>
+        <w:jc w:val="center"/>
+        <w:rPr>
+          <w:b w:val="0"/>
+          <w:color w:val="000000" w:themeColor="text1"/>
+        </w:rPr>
+      </w:pPr>
+      <w:bookmarkStart w:id="6" w:name="_Ref435950608"/>
+      <w:r>
+        <w:rPr>
+          <w:b w:val="0"/>
+          <w:color w:val="000000" w:themeColor="text1"/>
+        </w:rPr>
+        <w:t xml:space="preserve">Fig. </w:t>
+      </w:r>
+      <w:r>
+        <w:rPr>
+          <w:b w:val="0"/>
+          <w:color w:val="000000" w:themeColor="text1"/>
+        </w:rPr>
+        <w:fldChar w:fldCharType="begin"/>
+      </w:r>
+      <w:r>
+        <w:rPr>
+          <w:b w:val="0"/>
+          <w:color w:val="000000" w:themeColor="text1"/>
+        </w:rPr>
+        <w:instrText xml:space="preserve"> SEQ Fig. \* ARABIC </w:instrText>
+      </w:r>
+      <w:r>
+        <w:rPr>
+          <w:b w:val="0"/>
+          <w:color w:val="000000" w:themeColor="text1"/>
+        </w:rPr>
+        <w:fldChar w:fldCharType="separate"/>
+      </w:r>
+      <w:proofErr w:type="gramStart"/>
+      <w:r>
+        <w:rPr>
+          <w:b w:val="0"/>
+          <w:noProof/>
+          <w:color w:val="000000" w:themeColor="text1"/>
+        </w:rPr>
+        <w:t>6</w:t>
+      </w:r>
+      <w:r>
+        <w:rPr>
+          <w:b w:val="0"/>
+          <w:color w:val="000000" w:themeColor="text1"/>
+        </w:rPr>
+        <w:fldChar w:fldCharType="end"/>
+      </w:r>
+      <w:bookmarkEnd w:id="6"/>
+      <w:r>
+        <w:rPr>
+          <w:b w:val="0"/>
+          <w:color w:val="000000" w:themeColor="text1"/>
+        </w:rPr>
+        <w:t xml:space="preserve">  </w:t>
+      </w:r>
+      <w:r>
+        <w:rPr>
+          <w:b w:val="0"/>
+          <w:color w:val="000000" w:themeColor="text1"/>
+        </w:rPr>
+        <w:t>Dissipador</w:t>
+      </w:r>
+      <w:proofErr w:type="gramEnd"/>
+      <w:r>
+        <w:rPr>
+          <w:b w:val="0"/>
+          <w:color w:val="000000" w:themeColor="text1"/>
+        </w:rPr>
+        <w:t xml:space="preserve"> </w:t>
+      </w:r>
+      <w:proofErr w:type="spellStart"/>
+      <w:r>
+        <w:rPr>
+          <w:b w:val="0"/>
+          <w:color w:val="000000" w:themeColor="text1"/>
+        </w:rPr>
+        <w:t>Hollowfin</w:t>
+      </w:r>
+      <w:proofErr w:type="spellEnd"/>
+      <w:r>
+        <w:rPr>
+          <w:b w:val="0"/>
+          <w:color w:val="000000" w:themeColor="text1"/>
+        </w:rPr>
+        <w:t>®.</w:t>
       </w:r>
     </w:p>
     <w:p>
@@ -7731,12 +10020,60 @@
         <w:ind w:firstLine="227"/>
         <w:jc w:val="both"/>
       </w:pPr>
-      <w:r>
-        <w:lastRenderedPageBreak/>
+    </w:p>
+    <w:p>
+      <w:pPr>
+        <w:pStyle w:val="Figura"/>
+        <w:keepNext/>
+        <w:tabs>
+          <w:tab w:val="left" w:pos="210"/>
+          <w:tab w:val="left" w:pos="278"/>
+        </w:tabs>
+        <w:spacing w:before="0"/>
+        <w:ind w:firstLine="227"/>
+        <w:jc w:val="both"/>
+      </w:pPr>
+      <w:r>
         <w:t xml:space="preserve">A Tabela II apresenta o resultados do cálculo de perdas </w:t>
       </w:r>
       <w:r>
-        <w:t>considerando corrente de saídas de 17A, 24A, 31A e frequências de chaveamento de 10kHz, 20kHz e 30kHz</w:t>
+        <w:t>considerando corrente de saídas de 17A</w:t>
+      </w:r>
+      <w:r>
+        <w:t>rms</w:t>
+      </w:r>
+      <w:r>
+        <w:t>, 24A</w:t>
+      </w:r>
+      <w:r>
+        <w:t>rms</w:t>
+      </w:r>
+      <w:r>
+        <w:t>, 31A</w:t>
+      </w:r>
+      <w:r>
+        <w:t>rms,</w:t>
+      </w:r>
+      <w:r>
+        <w:t xml:space="preserve"> e frequências de chaveamento de 10</w:t>
+      </w:r>
+      <w:r>
+        <w:t xml:space="preserve"> </w:t>
+      </w:r>
+      <w:r>
+        <w:t>kHz, 20</w:t>
+      </w:r>
+      <w:r>
+        <w:t xml:space="preserve"> </w:t>
+      </w:r>
+      <w:r>
+        <w:t>kHz e 30</w:t>
+      </w:r>
+      <w:r>
+        <w:t xml:space="preserve"> </w:t>
+      </w:r>
+      <w:r>
+        <w:t>kHz</w:t>
       </w:r>
       <w:r>
         <w:t>.</w:t>
@@ -8239,7 +10576,74 @@
         <w:jc w:val="both"/>
       </w:pPr>
       <w:r>
-        <w:t>Considerando a resistência térmica do módulo de XX °C/W e da pasta térmica de XX °C/W, foram realizados os cálculos da temperatura de junção do semicondutor, utilizando os três dissipadores propostos. A Tabela III apresenta o resultados da simulação para as condições propostas.</w:t>
+        <w:t>Consid</w:t>
+      </w:r>
+      <w:r>
+        <w:t xml:space="preserve">erando </w:t>
+      </w:r>
+      <w:r>
+        <w:t xml:space="preserve">a temperatura ambiente de 50 °C, </w:t>
+      </w:r>
+      <w:r>
+        <w:t xml:space="preserve">a resistência térmica do </w:t>
+      </w:r>
+      <w:r>
+        <w:t xml:space="preserve">módulo </w:t>
+      </w:r>
+      <w:r>
+        <w:t xml:space="preserve">entre junção e </w:t>
+      </w:r>
+      <w:r>
+        <w:rPr>
+          <w:i/>
+        </w:rPr>
+        <w:t>case</w:t>
+      </w:r>
+      <w:r>
+        <w:t xml:space="preserve"> igual a</w:t>
+      </w:r>
+      <w:r>
+        <w:t xml:space="preserve"> </w:t>
+      </w:r>
+      <w:r>
+        <w:t>0,50</w:t>
+      </w:r>
+      <w:r>
+        <w:t xml:space="preserve"> °C/W e d</w:t>
+      </w:r>
+      <w:r>
+        <w:t xml:space="preserve">esconsiderando a resistência térmica da </w:t>
+      </w:r>
+      <w:r>
+        <w:t>pasta térmic</w:t>
+      </w:r>
+      <w:r>
+        <w:t>a</w:t>
+      </w:r>
+      <w:r>
+        <w:t>, foram realizados os cálculos da temperatura de junção do</w:t>
+      </w:r>
+      <w:r>
+        <w:t xml:space="preserve"> semicondutor, utilizando os doi</w:t>
+      </w:r>
+      <w:r>
+        <w:t xml:space="preserve">s dissipadores propostos. </w:t>
+      </w:r>
+    </w:p>
+    <w:p>
+      <w:pPr>
+        <w:pStyle w:val="Figura"/>
+        <w:keepNext/>
+        <w:tabs>
+          <w:tab w:val="left" w:pos="210"/>
+          <w:tab w:val="left" w:pos="278"/>
+        </w:tabs>
+        <w:spacing w:before="0"/>
+        <w:ind w:firstLine="227"/>
+        <w:jc w:val="both"/>
+      </w:pPr>
+      <w:r>
+        <w:t>A Tabela III apresenta o resultados da simulação para as condições propostas.</w:t>
       </w:r>
     </w:p>
     <w:p>
@@ -9325,534 +11729,7 @@
           </w:p>
         </w:tc>
       </w:tr>
-      <w:tr>
-        <w:tc>
-          <w:tcPr>
-            <w:tcW w:w="5000" w:type="pct"/>
-            <w:gridSpan w:val="6"/>
-            <w:tcBorders>
-              <w:top w:val="single" w:sz="6" w:space="0" w:color="000000"/>
-              <w:bottom w:val="single" w:sz="6" w:space="0" w:color="000000"/>
-            </w:tcBorders>
-          </w:tcPr>
-          <w:p>
-            <w:pPr>
-              <w:pStyle w:val="TableBodyText"/>
-              <w:jc w:val="center"/>
-            </w:pPr>
-            <w:r>
-              <w:rPr>
-                <w:b/>
-              </w:rPr>
-              <w:t>Dissipador</w:t>
-            </w:r>
-            <w:r>
-              <w:t xml:space="preserve"> </w:t>
-            </w:r>
-            <w:proofErr w:type="spellStart"/>
-            <w:r>
-              <w:rPr>
-                <w:b/>
-              </w:rPr>
-              <w:t>Fabfin</w:t>
-            </w:r>
-            <w:proofErr w:type="spellEnd"/>
-            <w:r>
-              <w:rPr>
-                <w:b/>
-              </w:rPr>
-              <w:t>®</w:t>
-            </w:r>
-          </w:p>
-        </w:tc>
-      </w:tr>
-      <w:tr>
-        <w:tc>
-          <w:tcPr>
-            <w:tcW w:w="1336" w:type="pct"/>
-            <w:tcBorders>
-              <w:top w:val="single" w:sz="6" w:space="0" w:color="000000"/>
-              <w:bottom w:val="single" w:sz="6" w:space="0" w:color="000000"/>
-            </w:tcBorders>
-          </w:tcPr>
-          <w:p>
-            <w:pPr>
-              <w:pStyle w:val="TableBodyText"/>
-              <w:jc w:val="center"/>
-              <w:rPr>
-                <w:b/>
-              </w:rPr>
-            </w:pPr>
-          </w:p>
-        </w:tc>
-        <w:tc>
-          <w:tcPr>
-            <w:tcW w:w="925" w:type="pct"/>
-            <w:tcBorders>
-              <w:top w:val="single" w:sz="6" w:space="0" w:color="000000"/>
-              <w:bottom w:val="single" w:sz="6" w:space="0" w:color="000000"/>
-            </w:tcBorders>
-            <w:vAlign w:val="center"/>
-          </w:tcPr>
-          <w:p>
-            <w:pPr>
-              <w:pStyle w:val="TableBodyText"/>
-              <w:jc w:val="center"/>
-              <w:rPr>
-                <w:b/>
-              </w:rPr>
-            </w:pPr>
-            <w:r>
-              <w:rPr>
-                <w:b/>
-              </w:rPr>
-              <w:t>17A</w:t>
-            </w:r>
-          </w:p>
-        </w:tc>
-        <w:tc>
-          <w:tcPr>
-            <w:tcW w:w="923" w:type="pct"/>
-            <w:tcBorders>
-              <w:top w:val="single" w:sz="6" w:space="0" w:color="000000"/>
-              <w:bottom w:val="single" w:sz="6" w:space="0" w:color="000000"/>
-            </w:tcBorders>
-            <w:vAlign w:val="center"/>
-          </w:tcPr>
-          <w:p>
-            <w:pPr>
-              <w:pStyle w:val="TableBodyText"/>
-              <w:jc w:val="center"/>
-              <w:rPr>
-                <w:b/>
-              </w:rPr>
-            </w:pPr>
-            <w:r>
-              <w:rPr>
-                <w:b/>
-              </w:rPr>
-              <w:t>24A</w:t>
-            </w:r>
-          </w:p>
-        </w:tc>
-        <w:tc>
-          <w:tcPr>
-            <w:tcW w:w="918" w:type="pct"/>
-            <w:gridSpan w:val="2"/>
-            <w:tcBorders>
-              <w:top w:val="single" w:sz="6" w:space="0" w:color="000000"/>
-              <w:bottom w:val="single" w:sz="6" w:space="0" w:color="000000"/>
-            </w:tcBorders>
-            <w:vAlign w:val="center"/>
-          </w:tcPr>
-          <w:p>
-            <w:pPr>
-              <w:pStyle w:val="TableBodyText"/>
-              <w:jc w:val="center"/>
-              <w:rPr>
-                <w:b/>
-              </w:rPr>
-            </w:pPr>
-            <w:r>
-              <w:rPr>
-                <w:b/>
-              </w:rPr>
-              <w:t>31A</w:t>
-            </w:r>
-          </w:p>
-        </w:tc>
-        <w:tc>
-          <w:tcPr>
-            <w:tcW w:w="898" w:type="pct"/>
-            <w:tcBorders>
-              <w:top w:val="single" w:sz="6" w:space="0" w:color="000000"/>
-              <w:bottom w:val="single" w:sz="6" w:space="0" w:color="000000"/>
-            </w:tcBorders>
-            <w:vAlign w:val="center"/>
-          </w:tcPr>
-          <w:p>
-            <w:pPr>
-              <w:pStyle w:val="TableBodyText"/>
-              <w:jc w:val="center"/>
-              <w:rPr>
-                <w:b/>
-              </w:rPr>
-            </w:pPr>
-          </w:p>
-        </w:tc>
-      </w:tr>
-      <w:tr>
-        <w:tc>
-          <w:tcPr>
-            <w:tcW w:w="1336" w:type="pct"/>
-            <w:tcBorders>
-              <w:top w:val="single" w:sz="6" w:space="0" w:color="000000"/>
-              <w:bottom w:val="single" w:sz="6" w:space="0" w:color="000000"/>
-            </w:tcBorders>
-          </w:tcPr>
-          <w:p>
-            <w:pPr>
-              <w:pStyle w:val="TableBodyText"/>
-              <w:jc w:val="center"/>
-              <w:rPr>
-                <w:b/>
-              </w:rPr>
-            </w:pPr>
-            <w:r>
-              <w:rPr>
-                <w:b/>
-              </w:rPr>
-              <w:t>10kHz</w:t>
-            </w:r>
-          </w:p>
-        </w:tc>
-        <w:tc>
-          <w:tcPr>
-            <w:tcW w:w="925" w:type="pct"/>
-            <w:tcBorders>
-              <w:top w:val="single" w:sz="6" w:space="0" w:color="000000"/>
-              <w:bottom w:val="single" w:sz="6" w:space="0" w:color="000000"/>
-            </w:tcBorders>
-            <w:vAlign w:val="center"/>
-          </w:tcPr>
-          <w:p>
-            <w:pPr>
-              <w:pStyle w:val="TableBodyText"/>
-              <w:jc w:val="center"/>
-            </w:pPr>
-          </w:p>
-        </w:tc>
-        <w:tc>
-          <w:tcPr>
-            <w:tcW w:w="923" w:type="pct"/>
-            <w:tcBorders>
-              <w:top w:val="single" w:sz="6" w:space="0" w:color="000000"/>
-              <w:bottom w:val="single" w:sz="6" w:space="0" w:color="000000"/>
-            </w:tcBorders>
-            <w:vAlign w:val="center"/>
-          </w:tcPr>
-          <w:p>
-            <w:pPr>
-              <w:pStyle w:val="TableBodyText"/>
-              <w:jc w:val="center"/>
-            </w:pPr>
-          </w:p>
-        </w:tc>
-        <w:tc>
-          <w:tcPr>
-            <w:tcW w:w="918" w:type="pct"/>
-            <w:gridSpan w:val="2"/>
-            <w:tcBorders>
-              <w:top w:val="single" w:sz="6" w:space="0" w:color="000000"/>
-              <w:bottom w:val="single" w:sz="6" w:space="0" w:color="000000"/>
-            </w:tcBorders>
-            <w:vAlign w:val="center"/>
-          </w:tcPr>
-          <w:p>
-            <w:pPr>
-              <w:pStyle w:val="TableBodyText"/>
-              <w:jc w:val="center"/>
-            </w:pPr>
-          </w:p>
-        </w:tc>
-        <w:tc>
-          <w:tcPr>
-            <w:tcW w:w="898" w:type="pct"/>
-            <w:tcBorders>
-              <w:top w:val="single" w:sz="6" w:space="0" w:color="000000"/>
-              <w:bottom w:val="single" w:sz="6" w:space="0" w:color="000000"/>
-            </w:tcBorders>
-            <w:vAlign w:val="center"/>
-          </w:tcPr>
-          <w:p>
-            <w:pPr>
-              <w:pStyle w:val="TableBodyText"/>
-              <w:jc w:val="center"/>
-            </w:pPr>
-          </w:p>
-        </w:tc>
-      </w:tr>
-      <w:tr>
-        <w:tc>
-          <w:tcPr>
-            <w:tcW w:w="1336" w:type="pct"/>
-            <w:tcBorders>
-              <w:top w:val="single" w:sz="6" w:space="0" w:color="000000"/>
-              <w:bottom w:val="single" w:sz="6" w:space="0" w:color="000000"/>
-            </w:tcBorders>
-          </w:tcPr>
-          <w:p>
-            <w:pPr>
-              <w:pStyle w:val="TableBodyText"/>
-              <w:jc w:val="center"/>
-              <w:rPr>
-                <w:b/>
-              </w:rPr>
-            </w:pPr>
-            <w:r>
-              <w:rPr>
-                <w:b/>
-              </w:rPr>
-              <w:t>20kHz</w:t>
-            </w:r>
-          </w:p>
-        </w:tc>
-        <w:tc>
-          <w:tcPr>
-            <w:tcW w:w="925" w:type="pct"/>
-            <w:tcBorders>
-              <w:top w:val="single" w:sz="6" w:space="0" w:color="000000"/>
-              <w:bottom w:val="single" w:sz="6" w:space="0" w:color="000000"/>
-            </w:tcBorders>
-            <w:vAlign w:val="center"/>
-          </w:tcPr>
-          <w:p>
-            <w:pPr>
-              <w:pStyle w:val="TableBodyText"/>
-              <w:jc w:val="center"/>
-            </w:pPr>
-          </w:p>
-        </w:tc>
-        <w:tc>
-          <w:tcPr>
-            <w:tcW w:w="923" w:type="pct"/>
-            <w:tcBorders>
-              <w:top w:val="single" w:sz="6" w:space="0" w:color="000000"/>
-              <w:bottom w:val="single" w:sz="6" w:space="0" w:color="000000"/>
-            </w:tcBorders>
-            <w:vAlign w:val="center"/>
-          </w:tcPr>
-          <w:p>
-            <w:pPr>
-              <w:pStyle w:val="TableBodyText"/>
-              <w:jc w:val="center"/>
-            </w:pPr>
-          </w:p>
-        </w:tc>
-        <w:tc>
-          <w:tcPr>
-            <w:tcW w:w="918" w:type="pct"/>
-            <w:gridSpan w:val="2"/>
-            <w:tcBorders>
-              <w:top w:val="single" w:sz="6" w:space="0" w:color="000000"/>
-              <w:bottom w:val="single" w:sz="6" w:space="0" w:color="000000"/>
-            </w:tcBorders>
-            <w:vAlign w:val="center"/>
-          </w:tcPr>
-          <w:p>
-            <w:pPr>
-              <w:pStyle w:val="TableBodyText"/>
-              <w:jc w:val="center"/>
-            </w:pPr>
-          </w:p>
-        </w:tc>
-        <w:tc>
-          <w:tcPr>
-            <w:tcW w:w="898" w:type="pct"/>
-            <w:tcBorders>
-              <w:top w:val="single" w:sz="6" w:space="0" w:color="000000"/>
-              <w:bottom w:val="single" w:sz="6" w:space="0" w:color="000000"/>
-            </w:tcBorders>
-            <w:vAlign w:val="center"/>
-          </w:tcPr>
-          <w:p>
-            <w:pPr>
-              <w:pStyle w:val="TableBodyText"/>
-              <w:jc w:val="center"/>
-            </w:pPr>
-          </w:p>
-        </w:tc>
-      </w:tr>
-      <w:tr>
-        <w:tc>
-          <w:tcPr>
-            <w:tcW w:w="1336" w:type="pct"/>
-            <w:tcBorders>
-              <w:top w:val="single" w:sz="6" w:space="0" w:color="000000"/>
-              <w:bottom w:val="single" w:sz="6" w:space="0" w:color="000000"/>
-            </w:tcBorders>
-          </w:tcPr>
-          <w:p>
-            <w:pPr>
-              <w:pStyle w:val="TableBodyText"/>
-              <w:jc w:val="center"/>
-              <w:rPr>
-                <w:b/>
-              </w:rPr>
-            </w:pPr>
-            <w:r>
-              <w:rPr>
-                <w:b/>
-              </w:rPr>
-              <w:t>30kHz</w:t>
-            </w:r>
-          </w:p>
-        </w:tc>
-        <w:tc>
-          <w:tcPr>
-            <w:tcW w:w="925" w:type="pct"/>
-            <w:tcBorders>
-              <w:top w:val="single" w:sz="6" w:space="0" w:color="000000"/>
-              <w:bottom w:val="single" w:sz="6" w:space="0" w:color="000000"/>
-            </w:tcBorders>
-            <w:vAlign w:val="center"/>
-          </w:tcPr>
-          <w:p>
-            <w:pPr>
-              <w:pStyle w:val="TableBodyText"/>
-              <w:jc w:val="center"/>
-            </w:pPr>
-          </w:p>
-        </w:tc>
-        <w:tc>
-          <w:tcPr>
-            <w:tcW w:w="923" w:type="pct"/>
-            <w:tcBorders>
-              <w:top w:val="single" w:sz="6" w:space="0" w:color="000000"/>
-              <w:bottom w:val="single" w:sz="6" w:space="0" w:color="000000"/>
-            </w:tcBorders>
-            <w:vAlign w:val="center"/>
-          </w:tcPr>
-          <w:p>
-            <w:pPr>
-              <w:pStyle w:val="TableBodyText"/>
-              <w:jc w:val="center"/>
-            </w:pPr>
-          </w:p>
-        </w:tc>
-        <w:tc>
-          <w:tcPr>
-            <w:tcW w:w="918" w:type="pct"/>
-            <w:gridSpan w:val="2"/>
-            <w:tcBorders>
-              <w:top w:val="single" w:sz="6" w:space="0" w:color="000000"/>
-              <w:bottom w:val="single" w:sz="6" w:space="0" w:color="000000"/>
-            </w:tcBorders>
-            <w:vAlign w:val="center"/>
-          </w:tcPr>
-          <w:p>
-            <w:pPr>
-              <w:pStyle w:val="TableBodyText"/>
-              <w:jc w:val="center"/>
-            </w:pPr>
-          </w:p>
-        </w:tc>
-        <w:tc>
-          <w:tcPr>
-            <w:tcW w:w="898" w:type="pct"/>
-            <w:tcBorders>
-              <w:top w:val="single" w:sz="6" w:space="0" w:color="000000"/>
-              <w:bottom w:val="single" w:sz="6" w:space="0" w:color="000000"/>
-            </w:tcBorders>
-            <w:vAlign w:val="center"/>
-          </w:tcPr>
-          <w:p>
-            <w:pPr>
-              <w:pStyle w:val="TableBodyText"/>
-              <w:jc w:val="center"/>
-            </w:pPr>
-          </w:p>
-        </w:tc>
-      </w:tr>
-      <w:tr>
-        <w:tc>
-          <w:tcPr>
-            <w:tcW w:w="1336" w:type="pct"/>
-            <w:tcBorders>
-              <w:top w:val="single" w:sz="6" w:space="0" w:color="000000"/>
-              <w:bottom w:val="single" w:sz="12" w:space="0" w:color="auto"/>
-            </w:tcBorders>
-          </w:tcPr>
-          <w:p>
-            <w:pPr>
-              <w:pStyle w:val="TableBodyText"/>
-              <w:jc w:val="center"/>
-              <w:rPr>
-                <w:b/>
-              </w:rPr>
-            </w:pPr>
-          </w:p>
-        </w:tc>
-        <w:tc>
-          <w:tcPr>
-            <w:tcW w:w="925" w:type="pct"/>
-            <w:tcBorders>
-              <w:top w:val="single" w:sz="6" w:space="0" w:color="000000"/>
-              <w:bottom w:val="single" w:sz="12" w:space="0" w:color="auto"/>
-            </w:tcBorders>
-            <w:vAlign w:val="center"/>
-          </w:tcPr>
-          <w:p>
-            <w:pPr>
-              <w:pStyle w:val="TableBodyText"/>
-              <w:jc w:val="center"/>
-            </w:pPr>
-          </w:p>
-        </w:tc>
-        <w:tc>
-          <w:tcPr>
-            <w:tcW w:w="923" w:type="pct"/>
-            <w:tcBorders>
-              <w:top w:val="single" w:sz="6" w:space="0" w:color="000000"/>
-              <w:bottom w:val="single" w:sz="12" w:space="0" w:color="auto"/>
-            </w:tcBorders>
-            <w:vAlign w:val="center"/>
-          </w:tcPr>
-          <w:p>
-            <w:pPr>
-              <w:pStyle w:val="TableBodyText"/>
-              <w:jc w:val="center"/>
-            </w:pPr>
-          </w:p>
-        </w:tc>
-        <w:tc>
-          <w:tcPr>
-            <w:tcW w:w="918" w:type="pct"/>
-            <w:gridSpan w:val="2"/>
-            <w:tcBorders>
-              <w:top w:val="single" w:sz="6" w:space="0" w:color="000000"/>
-              <w:bottom w:val="single" w:sz="12" w:space="0" w:color="auto"/>
-            </w:tcBorders>
-            <w:vAlign w:val="center"/>
-          </w:tcPr>
-          <w:p>
-            <w:pPr>
-              <w:pStyle w:val="TableBodyText"/>
-              <w:jc w:val="center"/>
-            </w:pPr>
-          </w:p>
-        </w:tc>
-        <w:tc>
-          <w:tcPr>
-            <w:tcW w:w="898" w:type="pct"/>
-            <w:tcBorders>
-              <w:top w:val="single" w:sz="6" w:space="0" w:color="000000"/>
-              <w:bottom w:val="single" w:sz="12" w:space="0" w:color="auto"/>
-            </w:tcBorders>
-            <w:vAlign w:val="center"/>
-          </w:tcPr>
-          <w:p>
-            <w:pPr>
-              <w:pStyle w:val="TableBodyText"/>
-              <w:jc w:val="center"/>
-            </w:pPr>
-          </w:p>
-        </w:tc>
-      </w:tr>
     </w:tbl>
-    <w:p>
-      <w:pPr>
-        <w:pStyle w:val="Figura"/>
-        <w:keepNext/>
-        <w:tabs>
-          <w:tab w:val="left" w:pos="210"/>
-          <w:tab w:val="left" w:pos="278"/>
-        </w:tabs>
-        <w:spacing w:before="0"/>
-        <w:ind w:firstLine="227"/>
-        <w:jc w:val="both"/>
-      </w:pPr>
-    </w:p>
     <w:p>
       <w:pPr>
         <w:pStyle w:val="Figura"/>
@@ -9927,14 +11804,13 @@
         </w:rPr>
         <w:fldChar w:fldCharType="separate"/>
       </w:r>
-      <w:proofErr w:type="gramStart"/>
       <w:r>
         <w:rPr>
           <w:b w:val="0"/>
           <w:noProof/>
           <w:color w:val="000000" w:themeColor="text1"/>
         </w:rPr>
-        <w:t>5</w:t>
+        <w:t>7</w:t>
       </w:r>
       <w:r>
         <w:rPr>
@@ -9943,6 +11819,7 @@
         </w:rPr>
         <w:fldChar w:fldCharType="end"/>
       </w:r>
+      <w:proofErr w:type="gramStart"/>
       <w:r>
         <w:rPr>
           <w:b w:val="0"/>
@@ -9979,7 +11856,21 @@
           <w:b w:val="0"/>
           <w:color w:val="000000" w:themeColor="text1"/>
         </w:rPr>
-        <w:t xml:space="preserve"> modelo TAL.</w:t>
+        <w:t xml:space="preserve"> modelo </w:t>
+      </w:r>
+      <w:r>
+        <w:rPr>
+          <w:b w:val="0"/>
+          <w:color w:val="000000" w:themeColor="text1"/>
+        </w:rPr>
+        <w:t>60815</w:t>
+      </w:r>
+      <w:r>
+        <w:rPr>
+          <w:b w:val="0"/>
+          <w:color w:val="000000" w:themeColor="text1"/>
+        </w:rPr>
+        <w:t>.</w:t>
       </w:r>
     </w:p>
     <w:p>
@@ -10027,14 +11918,13 @@
         </w:rPr>
         <w:fldChar w:fldCharType="separate"/>
       </w:r>
-      <w:proofErr w:type="gramStart"/>
       <w:r>
         <w:rPr>
           <w:b w:val="0"/>
           <w:noProof/>
           <w:color w:val="000000" w:themeColor="text1"/>
         </w:rPr>
-        <w:t>5</w:t>
+        <w:t>8</w:t>
       </w:r>
       <w:r>
         <w:rPr>
@@ -10043,6 +11933,7 @@
         </w:rPr>
         <w:fldChar w:fldCharType="end"/>
       </w:r>
+      <w:proofErr w:type="gramStart"/>
       <w:r>
         <w:rPr>
           <w:b w:val="0"/>
@@ -10084,119 +11975,6 @@
         </w:rPr>
         <w:t>®.</w:t>
       </w:r>
-    </w:p>
-    <w:p>
-      <w:pPr>
-        <w:pStyle w:val="Figura"/>
-        <w:keepNext/>
-        <w:spacing w:before="0"/>
-        <w:ind w:hanging="709"/>
-      </w:pPr>
-    </w:p>
-    <w:p>
-      <w:pPr>
-        <w:pStyle w:val="Legenda"/>
-        <w:jc w:val="center"/>
-        <w:rPr>
-          <w:b w:val="0"/>
-          <w:color w:val="000000" w:themeColor="text1"/>
-        </w:rPr>
-      </w:pPr>
-      <w:r>
-        <w:rPr>
-          <w:b w:val="0"/>
-          <w:color w:val="000000" w:themeColor="text1"/>
-        </w:rPr>
-        <w:t xml:space="preserve">Fig. </w:t>
-      </w:r>
-      <w:r>
-        <w:rPr>
-          <w:b w:val="0"/>
-          <w:color w:val="000000" w:themeColor="text1"/>
-        </w:rPr>
-        <w:fldChar w:fldCharType="begin"/>
-      </w:r>
-      <w:r>
-        <w:rPr>
-          <w:b w:val="0"/>
-          <w:color w:val="000000" w:themeColor="text1"/>
-        </w:rPr>
-        <w:instrText xml:space="preserve"> SEQ Fig. \* ARABIC </w:instrText>
-      </w:r>
-      <w:r>
-        <w:rPr>
-          <w:b w:val="0"/>
-          <w:color w:val="000000" w:themeColor="text1"/>
-        </w:rPr>
-        <w:fldChar w:fldCharType="separate"/>
-      </w:r>
-      <w:proofErr w:type="gramStart"/>
-      <w:r>
-        <w:rPr>
-          <w:b w:val="0"/>
-          <w:noProof/>
-          <w:color w:val="000000" w:themeColor="text1"/>
-        </w:rPr>
-        <w:t>5</w:t>
-      </w:r>
-      <w:r>
-        <w:rPr>
-          <w:b w:val="0"/>
-          <w:color w:val="000000" w:themeColor="text1"/>
-        </w:rPr>
-        <w:fldChar w:fldCharType="end"/>
-      </w:r>
-      <w:r>
-        <w:rPr>
-          <w:b w:val="0"/>
-          <w:color w:val="000000" w:themeColor="text1"/>
-        </w:rPr>
-        <w:t xml:space="preserve">  </w:t>
-      </w:r>
-      <w:r>
-        <w:rPr>
-          <w:b w:val="0"/>
-          <w:color w:val="000000" w:themeColor="text1"/>
-        </w:rPr>
-        <w:t>Imagem</w:t>
-      </w:r>
-      <w:proofErr w:type="gramEnd"/>
-      <w:r>
-        <w:rPr>
-          <w:b w:val="0"/>
-          <w:color w:val="000000" w:themeColor="text1"/>
-        </w:rPr>
-        <w:t xml:space="preserve"> térmica da simulação utilizando dissipador </w:t>
-      </w:r>
-      <w:proofErr w:type="spellStart"/>
-      <w:r>
-        <w:rPr>
-          <w:b w:val="0"/>
-          <w:color w:val="000000" w:themeColor="text1"/>
-        </w:rPr>
-        <w:t>Fabfin</w:t>
-      </w:r>
-      <w:proofErr w:type="spellEnd"/>
-      <w:r>
-        <w:rPr>
-          <w:b w:val="0"/>
-          <w:color w:val="000000" w:themeColor="text1"/>
-        </w:rPr>
-        <w:t>®.</w:t>
-      </w:r>
-    </w:p>
-    <w:p>
-      <w:pPr>
-        <w:pStyle w:val="Figura"/>
-        <w:keepNext/>
-        <w:tabs>
-          <w:tab w:val="left" w:pos="210"/>
-          <w:tab w:val="left" w:pos="278"/>
-        </w:tabs>
-        <w:spacing w:before="0"/>
-        <w:ind w:firstLine="227"/>
-        <w:jc w:val="both"/>
-      </w:pPr>
     </w:p>
     <w:p>
       <w:pPr>
@@ -10219,6 +11997,7 @@
       </w:pPr>
       <w:proofErr w:type="gramStart"/>
       <w:r>
+        <w:lastRenderedPageBreak/>
         <w:t>figura</w:t>
       </w:r>
       <w:proofErr w:type="gramEnd"/>
@@ -10327,11 +12106,13 @@
         <w:t xml:space="preserve">Este artigo apresentou uma breve revisão sobre </w:t>
       </w:r>
       <w:r>
-        <w:t xml:space="preserve">perdas em semicondutores, em especial no conversor matricial direto, </w:t>
-      </w:r>
-      <w:r>
-        <w:lastRenderedPageBreak/>
-        <w:t>abordando de forma analítica o cálculo de perdas para este conversor.</w:t>
+        <w:t>perdas em semicondutores</w:t>
+      </w:r>
+      <w:r>
+        <w:t xml:space="preserve"> aplicados a</w:t>
+      </w:r>
+      <w:r>
+        <w:t>o conversor matricial direto, abordando de forma analítica o cálculo de perdas.</w:t>
       </w:r>
     </w:p>
     <w:p>
@@ -10348,7 +12129,13 @@
         <w:t xml:space="preserve">, podemos concluir que </w:t>
       </w:r>
       <w:r>
-        <w:t xml:space="preserve">o conversor analisado poderá operar com frequência de TANTOS e corrente de TANTOS A, utilizando o dissipador TAL sem apresentar falhas por </w:t>
+        <w:t xml:space="preserve">o conversor </w:t>
+      </w:r>
+      <w:r>
+        <w:t>em estudo</w:t>
+      </w:r>
+      <w:r>
+        <w:t xml:space="preserve"> poderá operar com frequência de TANTOS e corrente de TANTOS A, utilizando o dissipador TAL sem apresentar falhas por </w:t>
       </w:r>
       <w:proofErr w:type="spellStart"/>
       <w:r>
@@ -10399,7 +12186,7 @@
           <w:lang w:val="en-US"/>
         </w:rPr>
       </w:pPr>
-      <w:bookmarkStart w:id="5" w:name="_Ref398400430"/>
+      <w:bookmarkStart w:id="7" w:name="_Ref398400430"/>
       <w:r>
         <w:rPr>
           <w:lang w:val="en-US"/>
@@ -10443,7 +12230,7 @@
       <w:r>
         <w:t>.</w:t>
       </w:r>
-      <w:bookmarkEnd w:id="5"/>
+      <w:bookmarkEnd w:id="7"/>
       <w:r>
         <w:t xml:space="preserve"> </w:t>
       </w:r>
@@ -13141,7 +14928,7 @@
 </file>
 
 <file path=customXml/itemProps1.xml><?xml version="1.0" encoding="utf-8"?>
-<ds:datastoreItem xmlns:ds="http://schemas.openxmlformats.org/officeDocument/2006/customXml" ds:itemID="{D62D3025-467E-47D9-82F5-34161C3C4C1A}">
+<ds:datastoreItem xmlns:ds="http://schemas.openxmlformats.org/officeDocument/2006/customXml" ds:itemID="{E74322B1-982F-4C5C-8D90-EE7930A85E86}">
   <ds:schemaRefs>
     <ds:schemaRef ds:uri="http://schemas.openxmlformats.org/officeDocument/2006/bibliography"/>
   </ds:schemaRefs>

</xml_diff>

<commit_message>
Finalizado artigo. Adicionado calculo das temperaturas de junção.
</commit_message>
<xml_diff>
--- a/Artigo ED - Análise de perdas em conversor matricial - Fábio Posser.docx
+++ b/Artigo ED - Análise de perdas em conversor matricial - Fábio Posser.docx
@@ -7378,16 +7378,7 @@
                       <w:rPr>
                         <w:rFonts w:ascii="Cambria Math" w:hAnsi="Cambria Math"/>
                       </w:rPr>
-                      <m:t>ce</m:t>
-                    </m:r>
-                    <m:r>
-                      <m:rPr>
-                        <m:sty m:val="bi"/>
-                      </m:rPr>
-                      <w:rPr>
-                        <w:rFonts w:ascii="Cambria Math" w:hAnsi="Cambria Math"/>
-                      </w:rPr>
-                      <m:t xml:space="preserve"> max</m:t>
+                      <m:t>ce max</m:t>
                     </m:r>
                   </m:sub>
                 </m:sSub>
@@ -7642,13 +7633,7 @@
               <w:jc w:val="center"/>
             </w:pPr>
             <w:r>
-              <w:t>200</w:t>
-            </w:r>
-            <w:r>
-              <w:t xml:space="preserve"> </w:t>
-            </w:r>
-            <w:r>
-              <w:t>A</w:t>
+              <w:t>200 A</w:t>
             </w:r>
           </w:p>
         </w:tc>
@@ -7704,16 +7689,7 @@
                       <w:rPr>
                         <w:rFonts w:ascii="Cambria Math" w:hAnsi="Cambria Math"/>
                       </w:rPr>
-                      <m:t>ce</m:t>
-                    </m:r>
-                    <m:r>
-                      <m:rPr>
-                        <m:sty m:val="bi"/>
-                      </m:rPr>
-                      <w:rPr>
-                        <w:rFonts w:ascii="Cambria Math" w:hAnsi="Cambria Math"/>
-                      </w:rPr>
-                      <m:t xml:space="preserve"> sat</m:t>
+                      <m:t>ce sat</m:t>
                     </m:r>
                   </m:sub>
                 </m:sSub>
@@ -7900,10 +7876,7 @@
               <w:jc w:val="center"/>
             </w:pPr>
             <w:r>
-              <w:t>1,60</w:t>
-            </w:r>
-            <w:r>
-              <w:t xml:space="preserve"> V</w:t>
+              <w:t>1,60 V</w:t>
             </w:r>
           </w:p>
         </w:tc>
@@ -8436,16 +8409,7 @@
                       <w:rPr>
                         <w:rFonts w:ascii="Cambria Math" w:hAnsi="Cambria Math"/>
                       </w:rPr>
-                      <m:t>RRM</m:t>
-                    </m:r>
-                    <m:r>
-                      <m:rPr>
-                        <m:sty m:val="bi"/>
-                      </m:rPr>
-                      <w:rPr>
-                        <w:rFonts w:ascii="Cambria Math" w:hAnsi="Cambria Math"/>
-                      </w:rPr>
-                      <m:t xml:space="preserve"> max</m:t>
+                      <m:t>RRM max</m:t>
                     </m:r>
                   </m:sub>
                 </m:sSub>
@@ -8603,13 +8567,7 @@
               <w:jc w:val="center"/>
             </w:pPr>
             <w:r>
-              <w:t>200</w:t>
-            </w:r>
-            <w:r>
-              <w:t xml:space="preserve"> </w:t>
-            </w:r>
-            <w:r>
-              <w:t>A</w:t>
+              <w:t>200 A</w:t>
             </w:r>
           </w:p>
         </w:tc>
@@ -8805,10 +8763,7 @@
               <w:jc w:val="center"/>
             </w:pPr>
             <w:r>
-              <w:t>1,50</w:t>
-            </w:r>
-            <w:r>
-              <w:t xml:space="preserve"> V</w:t>
+              <w:t>1,50 V</w:t>
             </w:r>
           </w:p>
         </w:tc>
@@ -8992,16 +8947,7 @@
               <w:jc w:val="center"/>
             </w:pPr>
             <w:r>
-              <w:t>1</w:t>
-            </w:r>
-            <w:r>
-              <w:t>,</w:t>
-            </w:r>
-            <w:r>
-              <w:t>55</w:t>
-            </w:r>
-            <w:r>
-              <w:t xml:space="preserve"> </w:t>
+              <w:t xml:space="preserve">1,55 </w:t>
             </w:r>
             <w:proofErr w:type="spellStart"/>
             <w:r>
@@ -9224,10 +9170,16 @@
       </w:r>
       <w:proofErr w:type="spellStart"/>
       <w:r>
+        <w:rPr>
+          <w:i/>
+        </w:rPr>
         <w:t>Hollowfin</w:t>
       </w:r>
       <w:proofErr w:type="spellEnd"/>
       <w:r>
+        <w:rPr>
+          <w:i/>
+        </w:rPr>
         <w:t>®</w:t>
       </w:r>
       <w:r>
@@ -9300,13 +9252,7 @@
         <w:fldChar w:fldCharType="end"/>
       </w:r>
       <w:r>
-        <w:t xml:space="preserve"> </w:t>
-      </w:r>
-      <w:r>
-        <w:t>apresenta</w:t>
-      </w:r>
-      <w:r>
-        <w:t xml:space="preserve">m os dissipadores </w:t>
+        <w:t xml:space="preserve"> apresentam os dissipadores </w:t>
       </w:r>
       <w:proofErr w:type="spellStart"/>
       <w:r>
@@ -9318,9 +9264,18 @@
       </w:r>
       <w:proofErr w:type="spellStart"/>
       <w:r>
+        <w:rPr>
+          <w:i/>
+        </w:rPr>
         <w:t>Hollowfin</w:t>
       </w:r>
       <w:proofErr w:type="spellEnd"/>
+      <w:r>
+        <w:rPr>
+          <w:i/>
+        </w:rPr>
+        <w:t>®</w:t>
+      </w:r>
       <w:r>
         <w:t xml:space="preserve"> respectivamente.</w:t>
       </w:r>
@@ -9364,8 +9319,6 @@
       <w:r>
         <w:t>50</w:t>
       </w:r>
-      <w:bookmarkStart w:id="3" w:name="_GoBack"/>
-      <w:bookmarkEnd w:id="3"/>
       <w:r>
         <w:t xml:space="preserve"> </w:t>
       </w:r>
@@ -9440,7 +9393,7 @@
           <w:color w:val="000000" w:themeColor="text1"/>
         </w:rPr>
       </w:pPr>
-      <w:bookmarkStart w:id="4" w:name="_Ref398404049"/>
+      <w:bookmarkStart w:id="3" w:name="_Ref398404049"/>
       <w:r>
         <w:rPr>
           <w:b w:val="0"/>
@@ -9469,7 +9422,6 @@
         </w:rPr>
         <w:fldChar w:fldCharType="separate"/>
       </w:r>
-      <w:proofErr w:type="gramStart"/>
       <w:r>
         <w:rPr>
           <w:b w:val="0"/>
@@ -9485,7 +9437,8 @@
         </w:rPr>
         <w:fldChar w:fldCharType="end"/>
       </w:r>
-      <w:bookmarkEnd w:id="4"/>
+      <w:bookmarkEnd w:id="3"/>
+      <w:proofErr w:type="gramStart"/>
       <w:r>
         <w:rPr>
           <w:b w:val="0"/>
@@ -9624,7 +9577,6 @@
         </w:rPr>
         <w:fldChar w:fldCharType="separate"/>
       </w:r>
-      <w:proofErr w:type="gramStart"/>
       <w:r>
         <w:rPr>
           <w:b w:val="0"/>
@@ -9640,6 +9592,7 @@
         </w:rPr>
         <w:fldChar w:fldCharType="end"/>
       </w:r>
+      <w:proofErr w:type="gramStart"/>
       <w:r>
         <w:rPr>
           <w:b w:val="0"/>
@@ -9750,7 +9703,7 @@
           <w:color w:val="000000" w:themeColor="text1"/>
         </w:rPr>
       </w:pPr>
-      <w:bookmarkStart w:id="5" w:name="_Ref435950582"/>
+      <w:bookmarkStart w:id="4" w:name="_Ref435950582"/>
       <w:r>
         <w:rPr>
           <w:b w:val="0"/>
@@ -9779,7 +9732,6 @@
         </w:rPr>
         <w:fldChar w:fldCharType="separate"/>
       </w:r>
-      <w:proofErr w:type="gramStart"/>
       <w:r>
         <w:rPr>
           <w:b w:val="0"/>
@@ -9795,7 +9747,8 @@
         </w:rPr>
         <w:fldChar w:fldCharType="end"/>
       </w:r>
-      <w:bookmarkEnd w:id="5"/>
+      <w:bookmarkEnd w:id="4"/>
+      <w:proofErr w:type="gramStart"/>
       <w:r>
         <w:rPr>
           <w:b w:val="0"/>
@@ -9923,7 +9876,7 @@
           <w:color w:val="000000" w:themeColor="text1"/>
         </w:rPr>
       </w:pPr>
-      <w:bookmarkStart w:id="6" w:name="_Ref435950608"/>
+      <w:bookmarkStart w:id="5" w:name="_Ref435950608"/>
       <w:r>
         <w:rPr>
           <w:b w:val="0"/>
@@ -9968,7 +9921,7 @@
         </w:rPr>
         <w:fldChar w:fldCharType="end"/>
       </w:r>
-      <w:bookmarkEnd w:id="6"/>
+      <w:bookmarkEnd w:id="5"/>
       <w:r>
         <w:rPr>
           <w:b w:val="0"/>
@@ -9995,6 +9948,7 @@
       <w:r>
         <w:rPr>
           <w:b w:val="0"/>
+          <w:i/>
           <w:color w:val="000000" w:themeColor="text1"/>
         </w:rPr>
         <w:t>Hollowfin</w:t>
@@ -10003,6 +9957,7 @@
       <w:r>
         <w:rPr>
           <w:b w:val="0"/>
+          <w:i/>
           <w:color w:val="000000" w:themeColor="text1"/>
         </w:rPr>
         <w:t>®.</w:t>
@@ -10643,7 +10598,16 @@
         <w:jc w:val="both"/>
       </w:pPr>
       <w:r>
-        <w:t>A Tabela III apresenta o resultados da simulação para as condições propostas.</w:t>
+        <w:t>A Tabela III apresenta o resultados d</w:t>
+      </w:r>
+      <w:r>
+        <w:t>e</w:t>
+      </w:r>
+      <w:r>
+        <w:t xml:space="preserve"> simulação</w:t>
+      </w:r>
+      <w:r>
+        <w:t>.</w:t>
       </w:r>
     </w:p>
     <w:p>
@@ -10899,6 +10863,9 @@
               <w:pStyle w:val="TableBodyText"/>
               <w:jc w:val="center"/>
             </w:pPr>
+            <w:r>
+              <w:t>77,2</w:t>
+            </w:r>
           </w:p>
         </w:tc>
         <w:tc>
@@ -10915,6 +10882,9 @@
               <w:pStyle w:val="TableBodyText"/>
               <w:jc w:val="center"/>
             </w:pPr>
+            <w:r>
+              <w:t>90,8</w:t>
+            </w:r>
           </w:p>
         </w:tc>
         <w:tc>
@@ -10932,6 +10902,9 @@
               <w:pStyle w:val="TableBodyText"/>
               <w:jc w:val="center"/>
             </w:pPr>
+            <w:r>
+              <w:t>102,2</w:t>
+            </w:r>
           </w:p>
         </w:tc>
         <w:tc>
@@ -10990,6 +10963,9 @@
               <w:pStyle w:val="TableBodyText"/>
               <w:jc w:val="center"/>
             </w:pPr>
+            <w:r>
+              <w:t>90,8</w:t>
+            </w:r>
           </w:p>
         </w:tc>
         <w:tc>
@@ -11006,6 +10982,9 @@
               <w:pStyle w:val="TableBodyText"/>
               <w:jc w:val="center"/>
             </w:pPr>
+            <w:r>
+              <w:t>108,9</w:t>
+            </w:r>
           </w:p>
         </w:tc>
         <w:tc>
@@ -11023,6 +11002,9 @@
               <w:pStyle w:val="TableBodyText"/>
               <w:jc w:val="center"/>
             </w:pPr>
+            <w:r>
+              <w:t>127</w:t>
+            </w:r>
           </w:p>
         </w:tc>
         <w:tc>
@@ -11081,6 +11063,9 @@
               <w:pStyle w:val="TableBodyText"/>
               <w:jc w:val="center"/>
             </w:pPr>
+            <w:r>
+              <w:t>104,4</w:t>
+            </w:r>
           </w:p>
         </w:tc>
         <w:tc>
@@ -11097,6 +11082,9 @@
               <w:pStyle w:val="TableBodyText"/>
               <w:jc w:val="center"/>
             </w:pPr>
+            <w:r>
+              <w:t>127</w:t>
+            </w:r>
           </w:p>
         </w:tc>
         <w:tc>
@@ -11114,6 +11102,9 @@
               <w:pStyle w:val="TableBodyText"/>
               <w:jc w:val="center"/>
             </w:pPr>
+            <w:r>
+              <w:t>151,5</w:t>
+            </w:r>
           </w:p>
         </w:tc>
         <w:tc>
@@ -11410,6 +11401,9 @@
               <w:pStyle w:val="TableBodyText"/>
               <w:jc w:val="center"/>
             </w:pPr>
+            <w:r>
+              <w:t>61,7</w:t>
+            </w:r>
           </w:p>
         </w:tc>
         <w:tc>
@@ -11426,6 +11420,9 @@
               <w:pStyle w:val="TableBodyText"/>
               <w:jc w:val="center"/>
             </w:pPr>
+            <w:r>
+              <w:t>67,5</w:t>
+            </w:r>
           </w:p>
         </w:tc>
         <w:tc>
@@ -11443,6 +11440,9 @@
               <w:pStyle w:val="TableBodyText"/>
               <w:jc w:val="center"/>
             </w:pPr>
+            <w:r>
+              <w:t>72,4</w:t>
+            </w:r>
           </w:p>
         </w:tc>
         <w:tc>
@@ -11501,6 +11501,9 @@
               <w:pStyle w:val="TableBodyText"/>
               <w:jc w:val="center"/>
             </w:pPr>
+            <w:r>
+              <w:t>67,5</w:t>
+            </w:r>
           </w:p>
         </w:tc>
         <w:tc>
@@ -11517,6 +11520,9 @@
               <w:pStyle w:val="TableBodyText"/>
               <w:jc w:val="center"/>
             </w:pPr>
+            <w:r>
+              <w:t>75,3</w:t>
+            </w:r>
           </w:p>
         </w:tc>
         <w:tc>
@@ -11534,6 +11540,9 @@
               <w:pStyle w:val="TableBodyText"/>
               <w:jc w:val="center"/>
             </w:pPr>
+            <w:r>
+              <w:t>83,1</w:t>
+            </w:r>
           </w:p>
         </w:tc>
         <w:tc>
@@ -11592,6 +11601,9 @@
               <w:pStyle w:val="TableBodyText"/>
               <w:jc w:val="center"/>
             </w:pPr>
+            <w:r>
+              <w:t>73,4</w:t>
+            </w:r>
           </w:p>
         </w:tc>
         <w:tc>
@@ -11608,6 +11620,9 @@
               <w:pStyle w:val="TableBodyText"/>
               <w:jc w:val="center"/>
             </w:pPr>
+            <w:r>
+              <w:t>83,1</w:t>
+            </w:r>
           </w:p>
         </w:tc>
         <w:tc>
@@ -11625,6 +11640,9 @@
               <w:pStyle w:val="TableBodyText"/>
               <w:jc w:val="center"/>
             </w:pPr>
+            <w:r>
+              <w:t>93,8</w:t>
+            </w:r>
           </w:p>
         </w:tc>
         <w:tc>
@@ -11743,7 +11761,23 @@
         <w:jc w:val="both"/>
       </w:pPr>
       <w:r>
-        <w:t>As figuras a seguir apresentam as imagens térmicas obtidas com a simulação.</w:t>
+        <w:lastRenderedPageBreak/>
+        <w:t>As figuras a seguir apresentam as imagens térmicas obtidas com a simulação</w:t>
+      </w:r>
+      <w:r>
+        <w:t xml:space="preserve"> para a corrente de 31</w:t>
+      </w:r>
+      <w:r>
+        <w:t>A,</w:t>
+      </w:r>
+      <w:r>
+        <w:t xml:space="preserve"> frequência de chaveamento de 30 kHz</w:t>
+      </w:r>
+      <w:r>
+        <w:t xml:space="preserve"> e as duas tecnologias de dissipadores avaliados</w:t>
+      </w:r>
+      <w:r>
+        <w:t>.</w:t>
       </w:r>
     </w:p>
     <w:p>
@@ -11758,6 +11792,9 @@
         <w:ind w:firstLine="227"/>
         <w:jc w:val="both"/>
       </w:pPr>
+      <w:r>
+        <w:t xml:space="preserve"> </w:t>
+      </w:r>
     </w:p>
     <w:p>
       <w:pPr>
@@ -11766,6 +11803,59 @@
         <w:spacing w:before="0"/>
         <w:ind w:hanging="709"/>
       </w:pPr>
+      <w:r>
+        <w:rPr>
+          <w:noProof/>
+        </w:rPr>
+        <w:drawing>
+          <wp:inline distT="0" distB="0" distL="0" distR="0">
+            <wp:extent cx="2458800" cy="1971924"/>
+            <wp:effectExtent l="0" t="0" r="0" b="9525"/>
+            <wp:docPr id="2" name="Imagem 2" descr="C:\projetos\ED1\trunk\Imagens\50CFM\Simulação Extrudado 50CFM 45W.JPG"/>
+            <wp:cNvGraphicFramePr>
+              <a:graphicFrameLocks xmlns:a="http://schemas.openxmlformats.org/drawingml/2006/main" noChangeAspect="1"/>
+            </wp:cNvGraphicFramePr>
+            <a:graphic xmlns:a="http://schemas.openxmlformats.org/drawingml/2006/main">
+              <a:graphicData uri="http://schemas.openxmlformats.org/drawingml/2006/picture">
+                <pic:pic xmlns:pic="http://schemas.openxmlformats.org/drawingml/2006/picture">
+                  <pic:nvPicPr>
+                    <pic:cNvPr id="0" name="Picture 1" descr="C:\projetos\ED1\trunk\Imagens\50CFM\Simulação Extrudado 50CFM 45W.JPG"/>
+                    <pic:cNvPicPr>
+                      <a:picLocks noChangeAspect="1" noChangeArrowheads="1"/>
+                    </pic:cNvPicPr>
+                  </pic:nvPicPr>
+                  <pic:blipFill>
+                    <a:blip r:embed="rId13">
+                      <a:extLst>
+                        <a:ext uri="{28A0092B-C50C-407E-A947-70E740481C1C}">
+                          <a14:useLocalDpi xmlns:a14="http://schemas.microsoft.com/office/drawing/2010/main" val="0"/>
+                        </a:ext>
+                      </a:extLst>
+                    </a:blip>
+                    <a:srcRect/>
+                    <a:stretch>
+                      <a:fillRect/>
+                    </a:stretch>
+                  </pic:blipFill>
+                  <pic:spPr bwMode="auto">
+                    <a:xfrm>
+                      <a:off x="0" y="0"/>
+                      <a:ext cx="2465469" cy="1977273"/>
+                    </a:xfrm>
+                    <a:prstGeom prst="rect">
+                      <a:avLst/>
+                    </a:prstGeom>
+                    <a:noFill/>
+                    <a:ln>
+                      <a:noFill/>
+                    </a:ln>
+                  </pic:spPr>
+                </pic:pic>
+              </a:graphicData>
+            </a:graphic>
+          </wp:inline>
+        </w:drawing>
+      </w:r>
     </w:p>
     <w:p>
       <w:pPr>
@@ -11804,6 +11894,7 @@
         </w:rPr>
         <w:fldChar w:fldCharType="separate"/>
       </w:r>
+      <w:proofErr w:type="gramStart"/>
       <w:r>
         <w:rPr>
           <w:b w:val="0"/>
@@ -11819,7 +11910,6 @@
         </w:rPr>
         <w:fldChar w:fldCharType="end"/>
       </w:r>
-      <w:proofErr w:type="gramStart"/>
       <w:r>
         <w:rPr>
           <w:b w:val="0"/>
@@ -11873,6 +11963,7 @@
         <w:t>.</w:t>
       </w:r>
     </w:p>
+    <w:p/>
     <w:p>
       <w:pPr>
         <w:pStyle w:val="Figura"/>
@@ -11880,6 +11971,59 @@
         <w:spacing w:before="0"/>
         <w:ind w:hanging="709"/>
       </w:pPr>
+      <w:r>
+        <w:rPr>
+          <w:noProof/>
+        </w:rPr>
+        <w:drawing>
+          <wp:inline distT="0" distB="0" distL="0" distR="0">
+            <wp:extent cx="2456953" cy="1995341"/>
+            <wp:effectExtent l="0" t="0" r="635" b="5080"/>
+            <wp:docPr id="4" name="Imagem 4" descr="C:\projetos\ED1\trunk\Imagens\50CFM\Simulação Hollowfin 50CFM 45W.JPG"/>
+            <wp:cNvGraphicFramePr>
+              <a:graphicFrameLocks xmlns:a="http://schemas.openxmlformats.org/drawingml/2006/main" noChangeAspect="1"/>
+            </wp:cNvGraphicFramePr>
+            <a:graphic xmlns:a="http://schemas.openxmlformats.org/drawingml/2006/main">
+              <a:graphicData uri="http://schemas.openxmlformats.org/drawingml/2006/picture">
+                <pic:pic xmlns:pic="http://schemas.openxmlformats.org/drawingml/2006/picture">
+                  <pic:nvPicPr>
+                    <pic:cNvPr id="0" name="Picture 2" descr="C:\projetos\ED1\trunk\Imagens\50CFM\Simulação Hollowfin 50CFM 45W.JPG"/>
+                    <pic:cNvPicPr>
+                      <a:picLocks noChangeAspect="1" noChangeArrowheads="1"/>
+                    </pic:cNvPicPr>
+                  </pic:nvPicPr>
+                  <pic:blipFill>
+                    <a:blip r:embed="rId14">
+                      <a:extLst>
+                        <a:ext uri="{28A0092B-C50C-407E-A947-70E740481C1C}">
+                          <a14:useLocalDpi xmlns:a14="http://schemas.microsoft.com/office/drawing/2010/main" val="0"/>
+                        </a:ext>
+                      </a:extLst>
+                    </a:blip>
+                    <a:srcRect/>
+                    <a:stretch>
+                      <a:fillRect/>
+                    </a:stretch>
+                  </pic:blipFill>
+                  <pic:spPr bwMode="auto">
+                    <a:xfrm>
+                      <a:off x="0" y="0"/>
+                      <a:ext cx="2475110" cy="2010086"/>
+                    </a:xfrm>
+                    <a:prstGeom prst="rect">
+                      <a:avLst/>
+                    </a:prstGeom>
+                    <a:noFill/>
+                    <a:ln>
+                      <a:noFill/>
+                    </a:ln>
+                  </pic:spPr>
+                </pic:pic>
+              </a:graphicData>
+            </a:graphic>
+          </wp:inline>
+        </w:drawing>
+      </w:r>
     </w:p>
     <w:p>
       <w:pPr>
@@ -11918,6 +12062,7 @@
         </w:rPr>
         <w:fldChar w:fldCharType="separate"/>
       </w:r>
+      <w:proofErr w:type="gramStart"/>
       <w:r>
         <w:rPr>
           <w:b w:val="0"/>
@@ -11933,7 +12078,6 @@
         </w:rPr>
         <w:fldChar w:fldCharType="end"/>
       </w:r>
-      <w:proofErr w:type="gramStart"/>
       <w:r>
         <w:rPr>
           <w:b w:val="0"/>
@@ -11987,90 +12131,39 @@
         <w:spacing w:before="0"/>
         <w:ind w:firstLine="227"/>
         <w:jc w:val="both"/>
-        <w:rPr>
-          <w:rFonts w:cs="Arial"/>
-          <w:bCs/>
-          <w:caps/>
-          <w:kern w:val="32"/>
-          <w:szCs w:val="32"/>
-        </w:rPr>
-      </w:pPr>
-      <w:proofErr w:type="gramStart"/>
+      </w:pPr>
       <w:r>
         <w:lastRenderedPageBreak/>
-        <w:t>figura</w:t>
-      </w:r>
-      <w:proofErr w:type="gramEnd"/>
-      <w:r>
-        <w:t xml:space="preserve"> </w:t>
-      </w:r>
-      <w:r>
-        <w:fldChar w:fldCharType="begin"/>
-      </w:r>
-      <w:r>
-        <w:instrText xml:space="preserve"> REF _Ref398404049 \h </w:instrText>
-      </w:r>
-      <w:r>
-        <w:fldChar w:fldCharType="separate"/>
-      </w:r>
-      <w:r>
-        <w:rPr>
-          <w:b/>
-          <w:color w:val="000000" w:themeColor="text1"/>
-        </w:rPr>
-        <w:t xml:space="preserve">Fig. </w:t>
-      </w:r>
-      <w:r>
-        <w:rPr>
-          <w:b/>
-          <w:noProof/>
-          <w:color w:val="000000" w:themeColor="text1"/>
-        </w:rPr>
-        <w:t>4</w:t>
-      </w:r>
-      <w:r>
-        <w:fldChar w:fldCharType="end"/>
-      </w:r>
-      <w:r>
-        <w:t xml:space="preserve"> apresenta o layout proposto para o conversor. Será avaliado a temperatura com três tecnologias de dissipadores propostas pela </w:t>
+        <w:t>A</w:t>
+      </w:r>
+      <w:r>
+        <w:t xml:space="preserve"> figura a seguir apresenta a image</w:t>
+      </w:r>
+      <w:r>
+        <w:t>m</w:t>
+      </w:r>
+      <w:r>
+        <w:t xml:space="preserve"> térmica</w:t>
+      </w:r>
+      <w:r>
+        <w:t xml:space="preserve"> utilizando dissipador com tecnologia </w:t>
       </w:r>
       <w:proofErr w:type="spellStart"/>
       <w:r>
-        <w:t>Mersen</w:t>
+        <w:rPr>
+          <w:i/>
+        </w:rPr>
+        <w:t>Hollowfin</w:t>
       </w:r>
       <w:proofErr w:type="spellEnd"/>
       <w:r>
-        <w:t xml:space="preserve">: </w:t>
-      </w:r>
-      <w:proofErr w:type="spellStart"/>
-      <w:r>
-        <w:t>Extrudado</w:t>
-      </w:r>
-      <w:proofErr w:type="spellEnd"/>
-      <w:r>
-        <w:t xml:space="preserve">, </w:t>
-      </w:r>
-      <w:proofErr w:type="spellStart"/>
-      <w:r>
-        <w:t>Hollowfin</w:t>
-      </w:r>
-      <w:proofErr w:type="spellEnd"/>
-      <w:r>
+        <w:rPr>
+          <w:i/>
+        </w:rPr>
         <w:t>®</w:t>
       </w:r>
       <w:r>
-        <w:t xml:space="preserve"> e </w:t>
-      </w:r>
-      <w:proofErr w:type="spellStart"/>
-      <w:r>
-        <w:t>Fabfin</w:t>
-      </w:r>
-      <w:proofErr w:type="spellEnd"/>
-      <w:r>
-        <w:t>®</w:t>
-      </w:r>
-      <w:r>
-        <w:t>.</w:t>
+        <w:t xml:space="preserve"> e apenas um ventilador no dissipador. Foi possível obter temperatura de junção de 106,6 °C.</w:t>
       </w:r>
     </w:p>
     <w:p>
@@ -12088,6 +12181,175 @@
     </w:p>
     <w:p>
       <w:pPr>
+        <w:pStyle w:val="Figura"/>
+        <w:keepNext/>
+        <w:spacing w:before="0"/>
+        <w:ind w:hanging="709"/>
+      </w:pPr>
+      <w:r>
+        <w:rPr>
+          <w:noProof/>
+        </w:rPr>
+        <w:drawing>
+          <wp:inline distT="0" distB="0" distL="0" distR="0">
+            <wp:extent cx="2997642" cy="2411358"/>
+            <wp:effectExtent l="0" t="0" r="0" b="8255"/>
+            <wp:docPr id="11" name="Imagem 11" descr="C:\projetos\ED1\trunk\Imagens\50CFM\Simulação Hollowfin 25CFM 45W.JPG"/>
+            <wp:cNvGraphicFramePr>
+              <a:graphicFrameLocks xmlns:a="http://schemas.openxmlformats.org/drawingml/2006/main" noChangeAspect="1"/>
+            </wp:cNvGraphicFramePr>
+            <a:graphic xmlns:a="http://schemas.openxmlformats.org/drawingml/2006/main">
+              <a:graphicData uri="http://schemas.openxmlformats.org/drawingml/2006/picture">
+                <pic:pic xmlns:pic="http://schemas.openxmlformats.org/drawingml/2006/picture">
+                  <pic:nvPicPr>
+                    <pic:cNvPr id="0" name="Picture 3" descr="C:\projetos\ED1\trunk\Imagens\50CFM\Simulação Hollowfin 25CFM 45W.JPG"/>
+                    <pic:cNvPicPr>
+                      <a:picLocks noChangeAspect="1" noChangeArrowheads="1"/>
+                    </pic:cNvPicPr>
+                  </pic:nvPicPr>
+                  <pic:blipFill>
+                    <a:blip r:embed="rId15">
+                      <a:extLst>
+                        <a:ext uri="{28A0092B-C50C-407E-A947-70E740481C1C}">
+                          <a14:useLocalDpi xmlns:a14="http://schemas.microsoft.com/office/drawing/2010/main" val="0"/>
+                        </a:ext>
+                      </a:extLst>
+                    </a:blip>
+                    <a:srcRect/>
+                    <a:stretch>
+                      <a:fillRect/>
+                    </a:stretch>
+                  </pic:blipFill>
+                  <pic:spPr bwMode="auto">
+                    <a:xfrm>
+                      <a:off x="0" y="0"/>
+                      <a:ext cx="3013369" cy="2424009"/>
+                    </a:xfrm>
+                    <a:prstGeom prst="rect">
+                      <a:avLst/>
+                    </a:prstGeom>
+                    <a:noFill/>
+                    <a:ln>
+                      <a:noFill/>
+                    </a:ln>
+                  </pic:spPr>
+                </pic:pic>
+              </a:graphicData>
+            </a:graphic>
+          </wp:inline>
+        </w:drawing>
+      </w:r>
+    </w:p>
+    <w:p>
+      <w:pPr>
+        <w:pStyle w:val="Legenda"/>
+        <w:jc w:val="center"/>
+        <w:rPr>
+          <w:b w:val="0"/>
+          <w:color w:val="000000" w:themeColor="text1"/>
+        </w:rPr>
+      </w:pPr>
+      <w:r>
+        <w:rPr>
+          <w:b w:val="0"/>
+          <w:color w:val="000000" w:themeColor="text1"/>
+        </w:rPr>
+        <w:t xml:space="preserve">Fig. </w:t>
+      </w:r>
+      <w:r>
+        <w:rPr>
+          <w:b w:val="0"/>
+          <w:color w:val="000000" w:themeColor="text1"/>
+        </w:rPr>
+        <w:fldChar w:fldCharType="begin"/>
+      </w:r>
+      <w:r>
+        <w:rPr>
+          <w:b w:val="0"/>
+          <w:color w:val="000000" w:themeColor="text1"/>
+        </w:rPr>
+        <w:instrText xml:space="preserve"> SEQ Fig. \* ARABIC </w:instrText>
+      </w:r>
+      <w:r>
+        <w:rPr>
+          <w:b w:val="0"/>
+          <w:color w:val="000000" w:themeColor="text1"/>
+        </w:rPr>
+        <w:fldChar w:fldCharType="separate"/>
+      </w:r>
+      <w:proofErr w:type="gramStart"/>
+      <w:r>
+        <w:rPr>
+          <w:b w:val="0"/>
+          <w:noProof/>
+          <w:color w:val="000000" w:themeColor="text1"/>
+        </w:rPr>
+        <w:t>8</w:t>
+      </w:r>
+      <w:r>
+        <w:rPr>
+          <w:b w:val="0"/>
+          <w:color w:val="000000" w:themeColor="text1"/>
+        </w:rPr>
+        <w:fldChar w:fldCharType="end"/>
+      </w:r>
+      <w:r>
+        <w:rPr>
+          <w:b w:val="0"/>
+          <w:color w:val="000000" w:themeColor="text1"/>
+        </w:rPr>
+        <w:t xml:space="preserve">  </w:t>
+      </w:r>
+      <w:r>
+        <w:rPr>
+          <w:b w:val="0"/>
+          <w:color w:val="000000" w:themeColor="text1"/>
+        </w:rPr>
+        <w:t>Imagem</w:t>
+      </w:r>
+      <w:proofErr w:type="gramEnd"/>
+      <w:r>
+        <w:rPr>
+          <w:b w:val="0"/>
+          <w:color w:val="000000" w:themeColor="text1"/>
+        </w:rPr>
+        <w:t xml:space="preserve"> térmica da simulação utilizando dissipador</w:t>
+      </w:r>
+      <w:r>
+        <w:t xml:space="preserve"> </w:t>
+      </w:r>
+      <w:proofErr w:type="spellStart"/>
+      <w:r>
+        <w:rPr>
+          <w:b w:val="0"/>
+          <w:color w:val="000000" w:themeColor="text1"/>
+        </w:rPr>
+        <w:t>Hollowfin</w:t>
+      </w:r>
+      <w:proofErr w:type="spellEnd"/>
+      <w:r>
+        <w:rPr>
+          <w:b w:val="0"/>
+          <w:color w:val="000000" w:themeColor="text1"/>
+        </w:rPr>
+        <w:t>®.</w:t>
+      </w:r>
+    </w:p>
+    <w:p>
+      <w:pPr>
+        <w:pStyle w:val="Figura"/>
+        <w:keepNext/>
+        <w:tabs>
+          <w:tab w:val="left" w:pos="210"/>
+          <w:tab w:val="left" w:pos="278"/>
+        </w:tabs>
+        <w:spacing w:before="0"/>
+        <w:ind w:firstLine="227"/>
+        <w:jc w:val="both"/>
+      </w:pPr>
+    </w:p>
+    <w:p>
+      <w:pPr>
         <w:pStyle w:val="Ttulo1"/>
         <w:spacing w:before="0"/>
       </w:pPr>
@@ -12123,7 +12385,13 @@
         <w:t>Com base nos resultados de simulação enc</w:t>
       </w:r>
       <w:r>
-        <w:t>ontrados, considerando uma margem de operação de 25°C para a temperatura máxima de junção do semicondutor, e analisando a Tabela III</w:t>
+        <w:t>ontrados, consider</w:t>
+      </w:r>
+      <w:r>
+        <w:t>ando uma margem de operação de 30</w:t>
+      </w:r>
+      <w:r>
+        <w:t>°C para a temperatura máxima de junção do semicondutor, e analisando a Tabela III</w:t>
       </w:r>
       <w:r>
         <w:t xml:space="preserve">, podemos concluir que </w:t>
@@ -12135,13 +12403,53 @@
         <w:t>em estudo</w:t>
       </w:r>
       <w:r>
-        <w:t xml:space="preserve"> poderá operar com frequência de TANTOS e corrente de TANTOS A, utilizando o dissipador TAL sem apresentar falhas por </w:t>
+        <w:t xml:space="preserve"> poderá operar com frequência </w:t>
+      </w:r>
+      <w:r>
+        <w:t xml:space="preserve">de chaveamento </w:t>
+      </w:r>
+      <w:r>
+        <w:t>de</w:t>
+      </w:r>
+      <w:r>
+        <w:t xml:space="preserve"> 30kHz e 17A, 20kHz e 21A ou 10kHz e 31A, </w:t>
+      </w:r>
+      <w:r>
+        <w:t xml:space="preserve">utilizando o dissipador </w:t>
       </w:r>
       <w:proofErr w:type="spellStart"/>
       <w:r>
+        <w:t>extrudado</w:t>
+      </w:r>
+      <w:proofErr w:type="spellEnd"/>
+      <w:r>
+        <w:t xml:space="preserve"> 60815</w:t>
+      </w:r>
+      <w:r>
+        <w:t xml:space="preserve"> sem apresentar falhas por </w:t>
+      </w:r>
+      <w:proofErr w:type="spellStart"/>
+      <w:r>
         <w:t>sobretemperatura</w:t>
       </w:r>
       <w:proofErr w:type="spellEnd"/>
+      <w:r>
+        <w:t xml:space="preserve"> ou trabalhar com 30kHz e 31A utilizando dissipador com tecnologia </w:t>
+      </w:r>
+      <w:proofErr w:type="spellStart"/>
+      <w:r>
+        <w:rPr>
+          <w:i/>
+        </w:rPr>
+        <w:t>Hollowfin</w:t>
+      </w:r>
+      <w:proofErr w:type="spellEnd"/>
+      <w:r>
+        <w:rPr>
+          <w:i/>
+        </w:rPr>
+        <w:t>®</w:t>
+      </w:r>
       <w:r>
         <w:t>.</w:t>
       </w:r>
@@ -12151,20 +12459,44 @@
         <w:pStyle w:val="TextBody"/>
       </w:pPr>
       <w:r>
-        <w:t xml:space="preserve">O </w:t>
-      </w:r>
-      <w:r>
-        <w:t xml:space="preserve">dissipador TAL </w:t>
-      </w:r>
-      <w:r>
-        <w:t xml:space="preserve">se destaca </w:t>
-      </w:r>
-      <w:r>
-        <w:t>pela eficiência entre os demais analisados.</w:t>
-      </w:r>
-      <w:r>
+        <w:t xml:space="preserve">Devido a elevada eficiência do dissipador </w:t>
+      </w:r>
+      <w:proofErr w:type="spellStart"/>
+      <w:r>
+        <w:rPr>
+          <w:i/>
+        </w:rPr>
+        <w:t>Hollowfin</w:t>
+      </w:r>
+      <w:proofErr w:type="spellEnd"/>
+      <w:r>
+        <w:rPr>
+          <w:i/>
+        </w:rPr>
+        <w:t>®</w:t>
+      </w:r>
+      <w:r>
+        <w:rPr>
+          <w:i/>
+        </w:rPr>
         <w:t xml:space="preserve"> </w:t>
       </w:r>
+      <w:r>
+        <w:t xml:space="preserve">verificou-se que seria possível </w:t>
+      </w:r>
+      <w:r>
+        <w:t>reduzir o número de ventiladores no dissipador e manter o semicondutor em uma temperatura adequada de operação.</w:t>
+      </w:r>
+    </w:p>
+    <w:p>
+      <w:pPr>
+        <w:pStyle w:val="TextBody"/>
+      </w:pPr>
+      <w:r>
+        <w:t xml:space="preserve"> </w:t>
+      </w:r>
+      <w:bookmarkStart w:id="6" w:name="_GoBack"/>
+      <w:bookmarkEnd w:id="6"/>
     </w:p>
     <w:p>
       <w:pPr>
@@ -14928,7 +15260,7 @@
 </file>
 
 <file path=customXml/itemProps1.xml><?xml version="1.0" encoding="utf-8"?>
-<ds:datastoreItem xmlns:ds="http://schemas.openxmlformats.org/officeDocument/2006/customXml" ds:itemID="{E74322B1-982F-4C5C-8D90-EE7930A85E86}">
+<ds:datastoreItem xmlns:ds="http://schemas.openxmlformats.org/officeDocument/2006/customXml" ds:itemID="{55CF1717-64A2-415A-9C7B-B95F5A5D2652}">
   <ds:schemaRefs>
     <ds:schemaRef ds:uri="http://schemas.openxmlformats.org/officeDocument/2006/bibliography"/>
   </ds:schemaRefs>

</xml_diff>